<commit_message>
atualizaçao de ediçao de texto
</commit_message>
<xml_diff>
--- a/HTML5-CSS/Resumo dos elementos HTML CSS no word/CSS/CSS.docx
+++ b/HTML5-CSS/Resumo dos elementos HTML CSS no word/CSS/CSS.docx
@@ -65,7 +65,7 @@
         <w:pStyle w:val="PargrafodaLista"/>
         <w:numPr>
           <w:ilvl w:val="0"/>
-          <w:numId w:val="2"/>
+          <w:numId w:val="5"/>
         </w:numPr>
         <w:rPr>
           <w:rFonts w:ascii="Arial" w:hAnsi="Arial" w:cs="Arial"/>
@@ -170,7 +170,7 @@
         <w:pStyle w:val="PargrafodaLista"/>
         <w:numPr>
           <w:ilvl w:val="0"/>
-          <w:numId w:val="1"/>
+          <w:numId w:val="5"/>
         </w:numPr>
         <w:rPr>
           <w:b/>
@@ -388,7 +388,7 @@
         <w:pStyle w:val="PargrafodaLista"/>
         <w:numPr>
           <w:ilvl w:val="0"/>
-          <w:numId w:val="1"/>
+          <w:numId w:val="5"/>
         </w:numPr>
         <w:rPr>
           <w:b/>
@@ -404,16 +404,7 @@
           <w:sz w:val="40"/>
           <w:szCs w:val="40"/>
         </w:rPr>
-        <w:t>Passo a Passo</w:t>
-      </w:r>
-      <w:r>
-        <w:rPr>
-          <w:b/>
-          <w:bCs/>
-          <w:sz w:val="40"/>
-          <w:szCs w:val="40"/>
-        </w:rPr>
-        <w:t>:</w:t>
+        <w:t>Passo a Passo:</w:t>
       </w:r>
     </w:p>
     <w:p>
@@ -701,23 +692,7 @@
           <w:sz w:val="24"/>
           <w:szCs w:val="24"/>
         </w:rPr>
-        <w:t xml:space="preserve">- </w:t>
-      </w:r>
-      <w:proofErr w:type="gramStart"/>
-      <w:r>
-        <w:rPr>
-          <w:sz w:val="24"/>
-          <w:szCs w:val="24"/>
-        </w:rPr>
-        <w:t>passamos</w:t>
-      </w:r>
-      <w:proofErr w:type="gramEnd"/>
-      <w:r>
-        <w:rPr>
-          <w:sz w:val="24"/>
-          <w:szCs w:val="24"/>
-        </w:rPr>
-        <w:t xml:space="preserve"> a referencia do nosso arquivo </w:t>
+        <w:t xml:space="preserve">- passamos a referencia do nosso arquivo </w:t>
       </w:r>
       <w:proofErr w:type="spellStart"/>
       <w:r>
@@ -1278,267 +1253,235 @@
           <w:sz w:val="24"/>
           <w:szCs w:val="24"/>
         </w:rPr>
-        <w:t xml:space="preserve">- </w:t>
-      </w:r>
-      <w:proofErr w:type="gramStart"/>
-      <w:r>
+        <w:t>- h2 e h3 são classes.</w:t>
+      </w:r>
+    </w:p>
+    <w:p>
+      <w:pPr>
+        <w:shd w:val="clear" w:color="auto" w:fill="1E1E1E"/>
+        <w:spacing w:after="0" w:line="285" w:lineRule="atLeast"/>
+        <w:rPr>
+          <w:rFonts w:ascii="Consolas" w:eastAsia="Times New Roman" w:hAnsi="Consolas" w:cs="Times New Roman"/>
+          <w:color w:val="D4D4D4"/>
+          <w:sz w:val="21"/>
+          <w:szCs w:val="21"/>
+          <w:lang w:eastAsia="pt-BR"/>
+        </w:rPr>
+      </w:pPr>
+      <w:r>
+        <w:rPr>
+          <w:rFonts w:ascii="Consolas" w:eastAsia="Times New Roman" w:hAnsi="Consolas" w:cs="Times New Roman"/>
+          <w:color w:val="808080"/>
+          <w:sz w:val="21"/>
+          <w:szCs w:val="21"/>
+          <w:lang w:eastAsia="pt-BR"/>
+        </w:rPr>
+        <w:t>&lt;</w:t>
+      </w:r>
+      <w:proofErr w:type="spellStart"/>
+      <w:r>
+        <w:rPr>
+          <w:rFonts w:ascii="Consolas" w:eastAsia="Times New Roman" w:hAnsi="Consolas" w:cs="Times New Roman"/>
+          <w:color w:val="569CD6"/>
+          <w:sz w:val="21"/>
+          <w:szCs w:val="21"/>
+          <w:lang w:eastAsia="pt-BR"/>
+        </w:rPr>
+        <w:t>img</w:t>
+      </w:r>
+      <w:proofErr w:type="spellEnd"/>
+      <w:r>
+        <w:rPr>
+          <w:rFonts w:ascii="Consolas" w:eastAsia="Times New Roman" w:hAnsi="Consolas" w:cs="Times New Roman"/>
+          <w:color w:val="D4D4D4"/>
+          <w:sz w:val="21"/>
+          <w:szCs w:val="21"/>
+          <w:lang w:eastAsia="pt-BR"/>
+        </w:rPr>
+        <w:t xml:space="preserve"> </w:t>
+      </w:r>
+      <w:r>
+        <w:rPr>
+          <w:rFonts w:ascii="Consolas" w:eastAsia="Times New Roman" w:hAnsi="Consolas" w:cs="Times New Roman"/>
+          <w:color w:val="9CDCFE"/>
+          <w:sz w:val="21"/>
+          <w:szCs w:val="21"/>
+          <w:lang w:eastAsia="pt-BR"/>
+        </w:rPr>
+        <w:t>src</w:t>
+      </w:r>
+      <w:r>
+        <w:rPr>
+          <w:rFonts w:ascii="Consolas" w:eastAsia="Times New Roman" w:hAnsi="Consolas" w:cs="Times New Roman"/>
+          <w:color w:val="D4D4D4"/>
+          <w:sz w:val="21"/>
+          <w:szCs w:val="21"/>
+          <w:lang w:eastAsia="pt-BR"/>
+        </w:rPr>
+        <w:t>=</w:t>
+      </w:r>
+      <w:r>
+        <w:rPr>
+          <w:rFonts w:ascii="Consolas" w:eastAsia="Times New Roman" w:hAnsi="Consolas" w:cs="Times New Roman"/>
+          <w:color w:val="CE9178"/>
+          <w:sz w:val="21"/>
+          <w:szCs w:val="21"/>
+          <w:lang w:eastAsia="pt-BR"/>
+        </w:rPr>
+        <w:t>"https://cdn.searchenginejournal.com/wp-content/uploads/2020/12/9-html-tags-11-attributes-you-must-know-for-seo-5fca27dc748f4-1520x800.png"</w:t>
+      </w:r>
+      <w:r>
+        <w:rPr>
+          <w:rFonts w:ascii="Consolas" w:eastAsia="Times New Roman" w:hAnsi="Consolas" w:cs="Times New Roman"/>
+          <w:color w:val="D4D4D4"/>
+          <w:sz w:val="21"/>
+          <w:szCs w:val="21"/>
+          <w:lang w:eastAsia="pt-BR"/>
+        </w:rPr>
+        <w:t xml:space="preserve"> </w:t>
+      </w:r>
+      <w:proofErr w:type="spellStart"/>
+      <w:r>
+        <w:rPr>
+          <w:rFonts w:ascii="Consolas" w:eastAsia="Times New Roman" w:hAnsi="Consolas" w:cs="Times New Roman"/>
+          <w:color w:val="9CDCFE"/>
+          <w:sz w:val="21"/>
+          <w:szCs w:val="21"/>
+          <w:lang w:eastAsia="pt-BR"/>
+        </w:rPr>
+        <w:t>alt</w:t>
+      </w:r>
+      <w:proofErr w:type="spellEnd"/>
+      <w:r>
+        <w:rPr>
+          <w:rFonts w:ascii="Consolas" w:eastAsia="Times New Roman" w:hAnsi="Consolas" w:cs="Times New Roman"/>
+          <w:color w:val="D4D4D4"/>
+          <w:sz w:val="21"/>
+          <w:szCs w:val="21"/>
+          <w:lang w:eastAsia="pt-BR"/>
+        </w:rPr>
+        <w:t>=</w:t>
+      </w:r>
+      <w:r>
+        <w:rPr>
+          <w:rFonts w:ascii="Consolas" w:eastAsia="Times New Roman" w:hAnsi="Consolas" w:cs="Times New Roman"/>
+          <w:color w:val="CE9178"/>
+          <w:sz w:val="21"/>
+          <w:szCs w:val="21"/>
+          <w:lang w:eastAsia="pt-BR"/>
+        </w:rPr>
+        <w:t xml:space="preserve">"foto de um </w:t>
+      </w:r>
+      <w:proofErr w:type="spellStart"/>
+      <w:r>
+        <w:rPr>
+          <w:rFonts w:ascii="Consolas" w:eastAsia="Times New Roman" w:hAnsi="Consolas" w:cs="Times New Roman"/>
+          <w:color w:val="CE9178"/>
+          <w:sz w:val="21"/>
+          <w:szCs w:val="21"/>
+          <w:lang w:eastAsia="pt-BR"/>
+        </w:rPr>
+        <w:t>codigo</w:t>
+      </w:r>
+      <w:proofErr w:type="spellEnd"/>
+      <w:r>
+        <w:rPr>
+          <w:rFonts w:ascii="Consolas" w:eastAsia="Times New Roman" w:hAnsi="Consolas" w:cs="Times New Roman"/>
+          <w:color w:val="CE9178"/>
+          <w:sz w:val="21"/>
+          <w:szCs w:val="21"/>
+          <w:lang w:eastAsia="pt-BR"/>
+        </w:rPr>
+        <w:t xml:space="preserve"> em HTML"</w:t>
+      </w:r>
+      <w:r>
+        <w:rPr>
+          <w:rFonts w:ascii="Consolas" w:eastAsia="Times New Roman" w:hAnsi="Consolas" w:cs="Times New Roman"/>
+          <w:color w:val="D4D4D4"/>
+          <w:sz w:val="21"/>
+          <w:szCs w:val="21"/>
+          <w:lang w:eastAsia="pt-BR"/>
+        </w:rPr>
+        <w:t xml:space="preserve"> </w:t>
+      </w:r>
+      <w:proofErr w:type="spellStart"/>
+      <w:r>
+        <w:rPr>
+          <w:rFonts w:ascii="Consolas" w:eastAsia="Times New Roman" w:hAnsi="Consolas" w:cs="Times New Roman"/>
+          <w:color w:val="9CDCFE"/>
+          <w:sz w:val="21"/>
+          <w:szCs w:val="21"/>
+          <w:lang w:eastAsia="pt-BR"/>
+        </w:rPr>
+        <w:t>class</w:t>
+      </w:r>
+      <w:proofErr w:type="spellEnd"/>
+      <w:r>
+        <w:rPr>
+          <w:rFonts w:ascii="Consolas" w:eastAsia="Times New Roman" w:hAnsi="Consolas" w:cs="Times New Roman"/>
+          <w:color w:val="D4D4D4"/>
+          <w:sz w:val="21"/>
+          <w:szCs w:val="21"/>
+          <w:lang w:eastAsia="pt-BR"/>
+        </w:rPr>
+        <w:t>=</w:t>
+      </w:r>
+      <w:r>
+        <w:rPr>
+          <w:rFonts w:ascii="Consolas" w:eastAsia="Times New Roman" w:hAnsi="Consolas" w:cs="Times New Roman"/>
+          <w:color w:val="CE9178"/>
+          <w:sz w:val="21"/>
+          <w:szCs w:val="21"/>
+          <w:lang w:eastAsia="pt-BR"/>
+        </w:rPr>
+        <w:t>"</w:t>
+      </w:r>
+      <w:proofErr w:type="spellStart"/>
+      <w:r>
+        <w:rPr>
+          <w:rFonts w:ascii="Consolas" w:eastAsia="Times New Roman" w:hAnsi="Consolas" w:cs="Times New Roman"/>
+          <w:color w:val="CE9178"/>
+          <w:sz w:val="21"/>
+          <w:szCs w:val="21"/>
+          <w:lang w:eastAsia="pt-BR"/>
+        </w:rPr>
+        <w:t>post_img</w:t>
+      </w:r>
+      <w:proofErr w:type="spellEnd"/>
+      <w:r>
+        <w:rPr>
+          <w:rFonts w:ascii="Consolas" w:eastAsia="Times New Roman" w:hAnsi="Consolas" w:cs="Times New Roman"/>
+          <w:color w:val="CE9178"/>
+          <w:sz w:val="21"/>
+          <w:szCs w:val="21"/>
+          <w:lang w:eastAsia="pt-BR"/>
+        </w:rPr>
+        <w:t>"</w:t>
+      </w:r>
+      <w:r>
+        <w:rPr>
+          <w:rFonts w:ascii="Consolas" w:eastAsia="Times New Roman" w:hAnsi="Consolas" w:cs="Times New Roman"/>
+          <w:color w:val="808080"/>
+          <w:sz w:val="21"/>
+          <w:szCs w:val="21"/>
+          <w:lang w:eastAsia="pt-BR"/>
+        </w:rPr>
+        <w:t>&gt;</w:t>
+      </w:r>
+    </w:p>
+    <w:p>
+      <w:pPr>
         <w:rPr>
           <w:sz w:val="24"/>
           <w:szCs w:val="24"/>
         </w:rPr>
-        <w:t>h2</w:t>
-      </w:r>
-      <w:proofErr w:type="gramEnd"/>
+      </w:pPr>
       <w:r>
         <w:rPr>
           <w:sz w:val="24"/>
           <w:szCs w:val="24"/>
         </w:rPr>
-        <w:t xml:space="preserve"> e h3 são classes.</w:t>
-      </w:r>
-    </w:p>
-    <w:p>
-      <w:pPr>
-        <w:shd w:val="clear" w:color="auto" w:fill="1E1E1E"/>
-        <w:spacing w:after="0" w:line="285" w:lineRule="atLeast"/>
-        <w:rPr>
-          <w:rFonts w:ascii="Consolas" w:eastAsia="Times New Roman" w:hAnsi="Consolas" w:cs="Times New Roman"/>
-          <w:color w:val="D4D4D4"/>
-          <w:sz w:val="21"/>
-          <w:szCs w:val="21"/>
-          <w:lang w:eastAsia="pt-BR"/>
-        </w:rPr>
-      </w:pPr>
-      <w:r>
-        <w:rPr>
-          <w:rFonts w:ascii="Consolas" w:eastAsia="Times New Roman" w:hAnsi="Consolas" w:cs="Times New Roman"/>
-          <w:color w:val="808080"/>
-          <w:sz w:val="21"/>
-          <w:szCs w:val="21"/>
-          <w:lang w:eastAsia="pt-BR"/>
-        </w:rPr>
-        <w:t>&lt;</w:t>
-      </w:r>
-      <w:proofErr w:type="spellStart"/>
-      <w:r>
-        <w:rPr>
-          <w:rFonts w:ascii="Consolas" w:eastAsia="Times New Roman" w:hAnsi="Consolas" w:cs="Times New Roman"/>
-          <w:color w:val="569CD6"/>
-          <w:sz w:val="21"/>
-          <w:szCs w:val="21"/>
-          <w:lang w:eastAsia="pt-BR"/>
-        </w:rPr>
-        <w:t>img</w:t>
-      </w:r>
-      <w:proofErr w:type="spellEnd"/>
-      <w:r>
-        <w:rPr>
-          <w:rFonts w:ascii="Consolas" w:eastAsia="Times New Roman" w:hAnsi="Consolas" w:cs="Times New Roman"/>
-          <w:color w:val="D4D4D4"/>
-          <w:sz w:val="21"/>
-          <w:szCs w:val="21"/>
-          <w:lang w:eastAsia="pt-BR"/>
-        </w:rPr>
-        <w:t xml:space="preserve"> </w:t>
-      </w:r>
-      <w:r>
-        <w:rPr>
-          <w:rFonts w:ascii="Consolas" w:eastAsia="Times New Roman" w:hAnsi="Consolas" w:cs="Times New Roman"/>
-          <w:color w:val="9CDCFE"/>
-          <w:sz w:val="21"/>
-          <w:szCs w:val="21"/>
-          <w:lang w:eastAsia="pt-BR"/>
-        </w:rPr>
-        <w:t>src</w:t>
-      </w:r>
-      <w:r>
-        <w:rPr>
-          <w:rFonts w:ascii="Consolas" w:eastAsia="Times New Roman" w:hAnsi="Consolas" w:cs="Times New Roman"/>
-          <w:color w:val="D4D4D4"/>
-          <w:sz w:val="21"/>
-          <w:szCs w:val="21"/>
-          <w:lang w:eastAsia="pt-BR"/>
-        </w:rPr>
-        <w:t>=</w:t>
-      </w:r>
-      <w:r>
-        <w:rPr>
-          <w:rFonts w:ascii="Consolas" w:eastAsia="Times New Roman" w:hAnsi="Consolas" w:cs="Times New Roman"/>
-          <w:color w:val="CE9178"/>
-          <w:sz w:val="21"/>
-          <w:szCs w:val="21"/>
-          <w:lang w:eastAsia="pt-BR"/>
-        </w:rPr>
-        <w:t>"https://cdn.searchenginejournal.com/wp-content/uploads/2020/12/9-html-tags-11-attributes-you-must-know-for-seo-5fca27dc748f4-1520x800.png"</w:t>
-      </w:r>
-      <w:r>
-        <w:rPr>
-          <w:rFonts w:ascii="Consolas" w:eastAsia="Times New Roman" w:hAnsi="Consolas" w:cs="Times New Roman"/>
-          <w:color w:val="D4D4D4"/>
-          <w:sz w:val="21"/>
-          <w:szCs w:val="21"/>
-          <w:lang w:eastAsia="pt-BR"/>
-        </w:rPr>
-        <w:t xml:space="preserve"> </w:t>
-      </w:r>
-      <w:proofErr w:type="spellStart"/>
-      <w:r>
-        <w:rPr>
-          <w:rFonts w:ascii="Consolas" w:eastAsia="Times New Roman" w:hAnsi="Consolas" w:cs="Times New Roman"/>
-          <w:color w:val="9CDCFE"/>
-          <w:sz w:val="21"/>
-          <w:szCs w:val="21"/>
-          <w:lang w:eastAsia="pt-BR"/>
-        </w:rPr>
-        <w:t>alt</w:t>
-      </w:r>
-      <w:proofErr w:type="spellEnd"/>
-      <w:r>
-        <w:rPr>
-          <w:rFonts w:ascii="Consolas" w:eastAsia="Times New Roman" w:hAnsi="Consolas" w:cs="Times New Roman"/>
-          <w:color w:val="D4D4D4"/>
-          <w:sz w:val="21"/>
-          <w:szCs w:val="21"/>
-          <w:lang w:eastAsia="pt-BR"/>
-        </w:rPr>
-        <w:t>=</w:t>
-      </w:r>
-      <w:r>
-        <w:rPr>
-          <w:rFonts w:ascii="Consolas" w:eastAsia="Times New Roman" w:hAnsi="Consolas" w:cs="Times New Roman"/>
-          <w:color w:val="CE9178"/>
-          <w:sz w:val="21"/>
-          <w:szCs w:val="21"/>
-          <w:lang w:eastAsia="pt-BR"/>
-        </w:rPr>
-        <w:t xml:space="preserve">"foto de um </w:t>
-      </w:r>
-      <w:proofErr w:type="spellStart"/>
-      <w:r>
-        <w:rPr>
-          <w:rFonts w:ascii="Consolas" w:eastAsia="Times New Roman" w:hAnsi="Consolas" w:cs="Times New Roman"/>
-          <w:color w:val="CE9178"/>
-          <w:sz w:val="21"/>
-          <w:szCs w:val="21"/>
-          <w:lang w:eastAsia="pt-BR"/>
-        </w:rPr>
-        <w:t>codigo</w:t>
-      </w:r>
-      <w:proofErr w:type="spellEnd"/>
-      <w:r>
-        <w:rPr>
-          <w:rFonts w:ascii="Consolas" w:eastAsia="Times New Roman" w:hAnsi="Consolas" w:cs="Times New Roman"/>
-          <w:color w:val="CE9178"/>
-          <w:sz w:val="21"/>
-          <w:szCs w:val="21"/>
-          <w:lang w:eastAsia="pt-BR"/>
-        </w:rPr>
-        <w:t xml:space="preserve"> em HTML"</w:t>
-      </w:r>
-      <w:r>
-        <w:rPr>
-          <w:rFonts w:ascii="Consolas" w:eastAsia="Times New Roman" w:hAnsi="Consolas" w:cs="Times New Roman"/>
-          <w:color w:val="D4D4D4"/>
-          <w:sz w:val="21"/>
-          <w:szCs w:val="21"/>
-          <w:lang w:eastAsia="pt-BR"/>
-        </w:rPr>
-        <w:t xml:space="preserve"> </w:t>
-      </w:r>
-      <w:proofErr w:type="spellStart"/>
-      <w:r>
-        <w:rPr>
-          <w:rFonts w:ascii="Consolas" w:eastAsia="Times New Roman" w:hAnsi="Consolas" w:cs="Times New Roman"/>
-          <w:color w:val="9CDCFE"/>
-          <w:sz w:val="21"/>
-          <w:szCs w:val="21"/>
-          <w:lang w:eastAsia="pt-BR"/>
-        </w:rPr>
-        <w:t>class</w:t>
-      </w:r>
-      <w:proofErr w:type="spellEnd"/>
-      <w:r>
-        <w:rPr>
-          <w:rFonts w:ascii="Consolas" w:eastAsia="Times New Roman" w:hAnsi="Consolas" w:cs="Times New Roman"/>
-          <w:color w:val="D4D4D4"/>
-          <w:sz w:val="21"/>
-          <w:szCs w:val="21"/>
-          <w:lang w:eastAsia="pt-BR"/>
-        </w:rPr>
-        <w:t>=</w:t>
-      </w:r>
-      <w:r>
-        <w:rPr>
-          <w:rFonts w:ascii="Consolas" w:eastAsia="Times New Roman" w:hAnsi="Consolas" w:cs="Times New Roman"/>
-          <w:color w:val="CE9178"/>
-          <w:sz w:val="21"/>
-          <w:szCs w:val="21"/>
-          <w:lang w:eastAsia="pt-BR"/>
-        </w:rPr>
-        <w:t>"</w:t>
-      </w:r>
-      <w:proofErr w:type="spellStart"/>
-      <w:r>
-        <w:rPr>
-          <w:rFonts w:ascii="Consolas" w:eastAsia="Times New Roman" w:hAnsi="Consolas" w:cs="Times New Roman"/>
-          <w:color w:val="CE9178"/>
-          <w:sz w:val="21"/>
-          <w:szCs w:val="21"/>
-          <w:lang w:eastAsia="pt-BR"/>
-        </w:rPr>
-        <w:t>post_img</w:t>
-      </w:r>
-      <w:proofErr w:type="spellEnd"/>
-      <w:r>
-        <w:rPr>
-          <w:rFonts w:ascii="Consolas" w:eastAsia="Times New Roman" w:hAnsi="Consolas" w:cs="Times New Roman"/>
-          <w:color w:val="CE9178"/>
-          <w:sz w:val="21"/>
-          <w:szCs w:val="21"/>
-          <w:lang w:eastAsia="pt-BR"/>
-        </w:rPr>
-        <w:t>"</w:t>
-      </w:r>
-      <w:r>
-        <w:rPr>
-          <w:rFonts w:ascii="Consolas" w:eastAsia="Times New Roman" w:hAnsi="Consolas" w:cs="Times New Roman"/>
-          <w:color w:val="808080"/>
-          <w:sz w:val="21"/>
-          <w:szCs w:val="21"/>
-          <w:lang w:eastAsia="pt-BR"/>
-        </w:rPr>
-        <w:t>&gt;</w:t>
-      </w:r>
-    </w:p>
-    <w:p>
-      <w:pPr>
-        <w:rPr>
-          <w:sz w:val="24"/>
-          <w:szCs w:val="24"/>
-        </w:rPr>
-      </w:pPr>
-      <w:r>
-        <w:rPr>
-          <w:sz w:val="24"/>
-          <w:szCs w:val="24"/>
-        </w:rPr>
-        <w:t xml:space="preserve">- </w:t>
-      </w:r>
-      <w:proofErr w:type="gramStart"/>
-      <w:r>
-        <w:rPr>
-          <w:sz w:val="24"/>
-          <w:szCs w:val="24"/>
-        </w:rPr>
-        <w:t>classe</w:t>
-      </w:r>
-      <w:proofErr w:type="gramEnd"/>
-      <w:r>
-        <w:rPr>
-          <w:sz w:val="24"/>
-          <w:szCs w:val="24"/>
-        </w:rPr>
-        <w:t xml:space="preserve"> para imagem</w:t>
+        <w:t>- classe para imagem</w:t>
       </w:r>
     </w:p>
     <w:p>
@@ -1611,7 +1554,6 @@
         </w:rPr>
         <w:t>#title</w:t>
       </w:r>
-      <w:proofErr w:type="gramStart"/>
       <w:r>
         <w:rPr>
           <w:rFonts w:ascii="Consolas" w:eastAsia="Times New Roman" w:hAnsi="Consolas" w:cs="Times New Roman"/>
@@ -1644,7 +1586,6 @@
         <w:t>subtitle</w:t>
       </w:r>
       <w:proofErr w:type="spellEnd"/>
-      <w:proofErr w:type="gramEnd"/>
       <w:r>
         <w:rPr>
           <w:rFonts w:ascii="Consolas" w:eastAsia="Times New Roman" w:hAnsi="Consolas" w:cs="Times New Roman"/>
@@ -1844,7 +1785,6 @@
           <w:lang w:eastAsia="pt-BR"/>
         </w:rPr>
       </w:pPr>
-      <w:proofErr w:type="gramStart"/>
       <w:r>
         <w:rPr>
           <w:rFonts w:ascii="Consolas" w:eastAsia="Times New Roman" w:hAnsi="Consolas" w:cs="Times New Roman"/>
@@ -1864,18 +1804,7 @@
           <w:szCs w:val="21"/>
           <w:lang w:eastAsia="pt-BR"/>
         </w:rPr>
-        <w:t>post</w:t>
-      </w:r>
-      <w:proofErr w:type="gramEnd"/>
-      <w:r>
-        <w:rPr>
-          <w:rFonts w:ascii="Consolas" w:eastAsia="Times New Roman" w:hAnsi="Consolas" w:cs="Times New Roman"/>
-          <w:color w:val="D7BA7D"/>
-          <w:sz w:val="21"/>
-          <w:szCs w:val="21"/>
-          <w:lang w:eastAsia="pt-BR"/>
-        </w:rPr>
-        <w:t>_title</w:t>
+        <w:t>post_title</w:t>
       </w:r>
       <w:proofErr w:type="spellEnd"/>
       <w:r>
@@ -2082,7 +2011,7 @@
         <w:pStyle w:val="PargrafodaLista"/>
         <w:numPr>
           <w:ilvl w:val="0"/>
-          <w:numId w:val="1"/>
+          <w:numId w:val="5"/>
         </w:numPr>
         <w:rPr>
           <w:b/>
@@ -2289,7 +2218,6 @@
         <w:t>border</w:t>
       </w:r>
       <w:proofErr w:type="spellEnd"/>
-      <w:proofErr w:type="gramStart"/>
       <w:r>
         <w:rPr>
           <w:rFonts w:ascii="Arial" w:eastAsia="Times New Roman" w:hAnsi="Arial" w:cs="Arial"/>
@@ -2297,7 +2225,6 @@
         </w:rPr>
         <w:t>) ;</w:t>
       </w:r>
-      <w:proofErr w:type="gramEnd"/>
       <w:r>
         <w:rPr>
           <w:rFonts w:ascii="Arial" w:eastAsia="Times New Roman" w:hAnsi="Arial" w:cs="Arial"/>
@@ -2551,23 +2478,7 @@
           <w:rFonts w:ascii="Arial" w:eastAsia="Times New Roman" w:hAnsi="Arial" w:cs="Arial"/>
           <w:lang w:eastAsia="pt-BR"/>
         </w:rPr>
-        <w:t xml:space="preserve">- </w:t>
-      </w:r>
-      <w:proofErr w:type="gramStart"/>
-      <w:r>
-        <w:rPr>
-          <w:rFonts w:ascii="Arial" w:eastAsia="Times New Roman" w:hAnsi="Arial" w:cs="Arial"/>
-          <w:lang w:eastAsia="pt-BR"/>
-        </w:rPr>
-        <w:t>classe</w:t>
-      </w:r>
-      <w:proofErr w:type="gramEnd"/>
-      <w:r>
-        <w:rPr>
-          <w:rFonts w:ascii="Arial" w:eastAsia="Times New Roman" w:hAnsi="Arial" w:cs="Arial"/>
-          <w:lang w:eastAsia="pt-BR"/>
-        </w:rPr>
-        <w:t xml:space="preserve"> “post”</w:t>
+        <w:t>- classe “post”</w:t>
       </w:r>
     </w:p>
     <w:p>
@@ -2582,7 +2493,6 @@
           <w:lang w:eastAsia="pt-BR"/>
         </w:rPr>
       </w:pPr>
-      <w:proofErr w:type="gramStart"/>
       <w:r>
         <w:rPr>
           <w:rFonts w:ascii="Consolas" w:eastAsia="Times New Roman" w:hAnsi="Consolas" w:cs="Times New Roman"/>
@@ -2603,7 +2513,6 @@
         </w:rPr>
         <w:t>{</w:t>
       </w:r>
-      <w:proofErr w:type="gramEnd"/>
     </w:p>
     <w:p>
       <w:pPr>
@@ -2721,7 +2630,6 @@
           <w:lang w:eastAsia="pt-BR"/>
         </w:rPr>
       </w:pPr>
-      <w:proofErr w:type="gramStart"/>
       <w:r>
         <w:rPr>
           <w:rFonts w:ascii="Consolas" w:eastAsia="Times New Roman" w:hAnsi="Consolas" w:cs="Times New Roman"/>
@@ -2733,7 +2641,6 @@
         <w:lastRenderedPageBreak/>
         <w:t>.post</w:t>
       </w:r>
-      <w:proofErr w:type="gramEnd"/>
       <w:r>
         <w:rPr>
           <w:rFonts w:ascii="Consolas" w:eastAsia="Times New Roman" w:hAnsi="Consolas" w:cs="Times New Roman"/>
@@ -3119,589 +3026,7 @@
         <w:pStyle w:val="PargrafodaLista"/>
         <w:numPr>
           <w:ilvl w:val="0"/>
-          <w:numId w:val="1"/>
-        </w:numPr>
-        <w:shd w:val="clear" w:color="auto" w:fill="FFFFFF"/>
-        <w:spacing w:before="100" w:beforeAutospacing="1" w:after="100" w:afterAutospacing="1" w:line="240" w:lineRule="auto"/>
-        <w:rPr>
-          <w:rFonts w:ascii="Arial" w:eastAsia="Times New Roman" w:hAnsi="Arial" w:cs="Arial"/>
-          <w:b/>
-          <w:bCs/>
-          <w:lang w:eastAsia="pt-BR"/>
-        </w:rPr>
-      </w:pPr>
-      <w:r>
-        <w:rPr>
-          <w:rFonts w:ascii="Arial" w:eastAsia="Times New Roman" w:hAnsi="Arial" w:cs="Arial"/>
-          <w:b/>
-          <w:bCs/>
-          <w:lang w:eastAsia="pt-BR"/>
-        </w:rPr>
-        <w:t>Mais configurações Box Model:</w:t>
-      </w:r>
-    </w:p>
-    <w:p>
-      <w:pPr>
-        <w:shd w:val="clear" w:color="auto" w:fill="FFFFFF"/>
-        <w:spacing w:before="100" w:beforeAutospacing="1" w:after="100" w:afterAutospacing="1" w:line="240" w:lineRule="auto"/>
-        <w:ind w:left="283"/>
-        <w:rPr>
-          <w:rFonts w:ascii="Arial" w:eastAsia="Times New Roman" w:hAnsi="Arial" w:cs="Arial"/>
-          <w:b/>
-          <w:bCs/>
-          <w:lang w:eastAsia="pt-BR"/>
-        </w:rPr>
-      </w:pPr>
-      <w:r>
-        <w:rPr>
-          <w:rFonts w:ascii="Arial" w:eastAsia="Times New Roman" w:hAnsi="Arial" w:cs="Arial"/>
-          <w:b/>
-          <w:bCs/>
-          <w:lang w:eastAsia="pt-BR"/>
-        </w:rPr>
-        <w:t>(</w:t>
-      </w:r>
-      <w:proofErr w:type="spellStart"/>
-      <w:r>
-        <w:rPr>
-          <w:rFonts w:ascii="Arial" w:eastAsia="Times New Roman" w:hAnsi="Arial" w:cs="Arial"/>
-          <w:b/>
-          <w:bCs/>
-          <w:lang w:eastAsia="pt-BR"/>
-        </w:rPr>
-        <w:t>Padding</w:t>
-      </w:r>
-      <w:proofErr w:type="spellEnd"/>
-      <w:r>
-        <w:rPr>
-          <w:rFonts w:ascii="Arial" w:eastAsia="Times New Roman" w:hAnsi="Arial" w:cs="Arial"/>
-          <w:b/>
-          <w:bCs/>
-          <w:lang w:eastAsia="pt-BR"/>
-        </w:rPr>
-        <w:t>)</w:t>
-      </w:r>
-    </w:p>
-    <w:p>
-      <w:pPr>
-        <w:shd w:val="clear" w:color="auto" w:fill="1E1E1E"/>
-        <w:spacing w:after="0" w:line="285" w:lineRule="atLeast"/>
-        <w:rPr>
-          <w:rFonts w:ascii="Consolas" w:eastAsia="Times New Roman" w:hAnsi="Consolas" w:cs="Times New Roman"/>
-          <w:color w:val="D4D4D4"/>
-          <w:sz w:val="21"/>
-          <w:szCs w:val="21"/>
-          <w:lang w:eastAsia="pt-BR"/>
-        </w:rPr>
-      </w:pPr>
-      <w:proofErr w:type="gramStart"/>
-      <w:r>
-        <w:rPr>
-          <w:rFonts w:ascii="Consolas" w:eastAsia="Times New Roman" w:hAnsi="Consolas" w:cs="Times New Roman"/>
-          <w:color w:val="D7BA7D"/>
-          <w:sz w:val="21"/>
-          <w:szCs w:val="21"/>
-          <w:lang w:eastAsia="pt-BR"/>
-        </w:rPr>
-        <w:t>.post</w:t>
-      </w:r>
-      <w:proofErr w:type="gramEnd"/>
-      <w:r>
-        <w:rPr>
-          <w:rFonts w:ascii="Consolas" w:eastAsia="Times New Roman" w:hAnsi="Consolas" w:cs="Times New Roman"/>
-          <w:color w:val="D4D4D4"/>
-          <w:sz w:val="21"/>
-          <w:szCs w:val="21"/>
-          <w:lang w:eastAsia="pt-BR"/>
-        </w:rPr>
-        <w:t>{</w:t>
-      </w:r>
-    </w:p>
-    <w:p>
-      <w:pPr>
-        <w:shd w:val="clear" w:color="auto" w:fill="1E1E1E"/>
-        <w:spacing w:after="0" w:line="285" w:lineRule="atLeast"/>
-        <w:rPr>
-          <w:rFonts w:ascii="Consolas" w:eastAsia="Times New Roman" w:hAnsi="Consolas" w:cs="Times New Roman"/>
-          <w:color w:val="D4D4D4"/>
-          <w:sz w:val="21"/>
-          <w:szCs w:val="21"/>
-          <w:lang w:eastAsia="pt-BR"/>
-        </w:rPr>
-      </w:pPr>
-      <w:r>
-        <w:rPr>
-          <w:rFonts w:ascii="Consolas" w:eastAsia="Times New Roman" w:hAnsi="Consolas" w:cs="Times New Roman"/>
-          <w:color w:val="D4D4D4"/>
-          <w:sz w:val="21"/>
-          <w:szCs w:val="21"/>
-          <w:lang w:eastAsia="pt-BR"/>
-        </w:rPr>
-        <w:t xml:space="preserve">    </w:t>
-      </w:r>
-      <w:proofErr w:type="spellStart"/>
-      <w:r>
-        <w:rPr>
-          <w:rFonts w:ascii="Consolas" w:eastAsia="Times New Roman" w:hAnsi="Consolas" w:cs="Times New Roman"/>
-          <w:color w:val="9CDCFE"/>
-          <w:sz w:val="21"/>
-          <w:szCs w:val="21"/>
-          <w:lang w:eastAsia="pt-BR"/>
-        </w:rPr>
-        <w:t>padding</w:t>
-      </w:r>
-      <w:proofErr w:type="spellEnd"/>
-      <w:r>
-        <w:rPr>
-          <w:rFonts w:ascii="Consolas" w:eastAsia="Times New Roman" w:hAnsi="Consolas" w:cs="Times New Roman"/>
-          <w:color w:val="D4D4D4"/>
-          <w:sz w:val="21"/>
-          <w:szCs w:val="21"/>
-          <w:lang w:eastAsia="pt-BR"/>
-        </w:rPr>
-        <w:t xml:space="preserve">: </w:t>
-      </w:r>
-      <w:r>
-        <w:rPr>
-          <w:rFonts w:ascii="Consolas" w:eastAsia="Times New Roman" w:hAnsi="Consolas" w:cs="Times New Roman"/>
-          <w:color w:val="B5CEA8"/>
-          <w:sz w:val="21"/>
-          <w:szCs w:val="21"/>
-          <w:lang w:eastAsia="pt-BR"/>
-        </w:rPr>
-        <w:t>10px</w:t>
-      </w:r>
-      <w:r>
-        <w:rPr>
-          <w:rFonts w:ascii="Consolas" w:eastAsia="Times New Roman" w:hAnsi="Consolas" w:cs="Times New Roman"/>
-          <w:color w:val="D4D4D4"/>
-          <w:sz w:val="21"/>
-          <w:szCs w:val="21"/>
-          <w:lang w:eastAsia="pt-BR"/>
-        </w:rPr>
-        <w:t xml:space="preserve"> </w:t>
-      </w:r>
-      <w:r>
-        <w:rPr>
-          <w:rFonts w:ascii="Consolas" w:eastAsia="Times New Roman" w:hAnsi="Consolas" w:cs="Times New Roman"/>
-          <w:color w:val="B5CEA8"/>
-          <w:sz w:val="21"/>
-          <w:szCs w:val="21"/>
-          <w:lang w:eastAsia="pt-BR"/>
-        </w:rPr>
-        <w:t>5px</w:t>
-      </w:r>
-      <w:r>
-        <w:rPr>
-          <w:rFonts w:ascii="Consolas" w:eastAsia="Times New Roman" w:hAnsi="Consolas" w:cs="Times New Roman"/>
-          <w:color w:val="D4D4D4"/>
-          <w:sz w:val="21"/>
-          <w:szCs w:val="21"/>
-          <w:lang w:eastAsia="pt-BR"/>
-        </w:rPr>
-        <w:t>;</w:t>
-      </w:r>
-    </w:p>
-    <w:p>
-      <w:pPr>
-        <w:shd w:val="clear" w:color="auto" w:fill="1E1E1E"/>
-        <w:spacing w:after="0" w:line="285" w:lineRule="atLeast"/>
-        <w:rPr>
-          <w:rFonts w:ascii="Consolas" w:eastAsia="Times New Roman" w:hAnsi="Consolas" w:cs="Times New Roman"/>
-          <w:color w:val="D4D4D4"/>
-          <w:sz w:val="21"/>
-          <w:szCs w:val="21"/>
-          <w:lang w:eastAsia="pt-BR"/>
-        </w:rPr>
-      </w:pPr>
-      <w:r>
-        <w:rPr>
-          <w:rFonts w:ascii="Consolas" w:eastAsia="Times New Roman" w:hAnsi="Consolas" w:cs="Times New Roman"/>
-          <w:color w:val="D4D4D4"/>
-          <w:sz w:val="21"/>
-          <w:szCs w:val="21"/>
-          <w:lang w:eastAsia="pt-BR"/>
-        </w:rPr>
-        <w:t>}</w:t>
-      </w:r>
-    </w:p>
-    <w:p>
-      <w:pPr>
-        <w:shd w:val="clear" w:color="auto" w:fill="FFFFFF"/>
-        <w:spacing w:before="100" w:beforeAutospacing="1" w:after="100" w:afterAutospacing="1" w:line="240" w:lineRule="auto"/>
-        <w:ind w:left="283"/>
-        <w:rPr>
-          <w:rFonts w:ascii="Arial" w:eastAsia="Times New Roman" w:hAnsi="Arial" w:cs="Arial"/>
-          <w:lang w:eastAsia="pt-BR"/>
-        </w:rPr>
-      </w:pPr>
-      <w:r>
-        <w:rPr>
-          <w:rFonts w:ascii="Arial" w:eastAsia="Times New Roman" w:hAnsi="Arial" w:cs="Arial"/>
-          <w:lang w:eastAsia="pt-BR"/>
-        </w:rPr>
-        <w:t xml:space="preserve">- Aqui estamos pondo 10 </w:t>
-      </w:r>
-      <w:proofErr w:type="spellStart"/>
-      <w:r>
-        <w:rPr>
-          <w:rFonts w:ascii="Arial" w:eastAsia="Times New Roman" w:hAnsi="Arial" w:cs="Arial"/>
-          <w:lang w:eastAsia="pt-BR"/>
-        </w:rPr>
-        <w:t>px</w:t>
-      </w:r>
-      <w:proofErr w:type="spellEnd"/>
-      <w:r>
-        <w:rPr>
-          <w:rFonts w:ascii="Arial" w:eastAsia="Times New Roman" w:hAnsi="Arial" w:cs="Arial"/>
-          <w:lang w:eastAsia="pt-BR"/>
-        </w:rPr>
-        <w:t xml:space="preserve"> na parte superior e inferior. E 5 </w:t>
-      </w:r>
-      <w:proofErr w:type="spellStart"/>
-      <w:r>
-        <w:rPr>
-          <w:rFonts w:ascii="Arial" w:eastAsia="Times New Roman" w:hAnsi="Arial" w:cs="Arial"/>
-          <w:lang w:eastAsia="pt-BR"/>
-        </w:rPr>
-        <w:t>px</w:t>
-      </w:r>
-      <w:proofErr w:type="spellEnd"/>
-      <w:r>
-        <w:rPr>
-          <w:rFonts w:ascii="Arial" w:eastAsia="Times New Roman" w:hAnsi="Arial" w:cs="Arial"/>
-          <w:lang w:eastAsia="pt-BR"/>
-        </w:rPr>
-        <w:t xml:space="preserve"> na direita e esquerda.</w:t>
-      </w:r>
-    </w:p>
-    <w:p>
-      <w:pPr>
-        <w:shd w:val="clear" w:color="auto" w:fill="1E1E1E"/>
-        <w:spacing w:after="0" w:line="285" w:lineRule="atLeast"/>
-        <w:rPr>
-          <w:rFonts w:ascii="Consolas" w:eastAsia="Times New Roman" w:hAnsi="Consolas" w:cs="Times New Roman"/>
-          <w:color w:val="D4D4D4"/>
-          <w:sz w:val="21"/>
-          <w:szCs w:val="21"/>
-          <w:lang w:eastAsia="pt-BR"/>
-        </w:rPr>
-      </w:pPr>
-      <w:proofErr w:type="gramStart"/>
-      <w:r>
-        <w:rPr>
-          <w:rFonts w:ascii="Consolas" w:eastAsia="Times New Roman" w:hAnsi="Consolas" w:cs="Times New Roman"/>
-          <w:color w:val="D7BA7D"/>
-          <w:sz w:val="21"/>
-          <w:szCs w:val="21"/>
-          <w:lang w:eastAsia="pt-BR"/>
-        </w:rPr>
-        <w:t>.post</w:t>
-      </w:r>
-      <w:proofErr w:type="gramEnd"/>
-      <w:r>
-        <w:rPr>
-          <w:rFonts w:ascii="Consolas" w:eastAsia="Times New Roman" w:hAnsi="Consolas" w:cs="Times New Roman"/>
-          <w:color w:val="D4D4D4"/>
-          <w:sz w:val="21"/>
-          <w:szCs w:val="21"/>
-          <w:lang w:eastAsia="pt-BR"/>
-        </w:rPr>
-        <w:t>{</w:t>
-      </w:r>
-    </w:p>
-    <w:p>
-      <w:pPr>
-        <w:shd w:val="clear" w:color="auto" w:fill="1E1E1E"/>
-        <w:spacing w:after="0" w:line="285" w:lineRule="atLeast"/>
-        <w:rPr>
-          <w:rFonts w:ascii="Consolas" w:eastAsia="Times New Roman" w:hAnsi="Consolas" w:cs="Times New Roman"/>
-          <w:color w:val="D4D4D4"/>
-          <w:sz w:val="21"/>
-          <w:szCs w:val="21"/>
-          <w:lang w:eastAsia="pt-BR"/>
-        </w:rPr>
-      </w:pPr>
-      <w:r>
-        <w:rPr>
-          <w:rFonts w:ascii="Consolas" w:eastAsia="Times New Roman" w:hAnsi="Consolas" w:cs="Times New Roman"/>
-          <w:color w:val="D4D4D4"/>
-          <w:sz w:val="21"/>
-          <w:szCs w:val="21"/>
-          <w:lang w:eastAsia="pt-BR"/>
-        </w:rPr>
-        <w:t xml:space="preserve">    </w:t>
-      </w:r>
-      <w:proofErr w:type="spellStart"/>
-      <w:r>
-        <w:rPr>
-          <w:rFonts w:ascii="Consolas" w:eastAsia="Times New Roman" w:hAnsi="Consolas" w:cs="Times New Roman"/>
-          <w:color w:val="9CDCFE"/>
-          <w:sz w:val="21"/>
-          <w:szCs w:val="21"/>
-          <w:lang w:eastAsia="pt-BR"/>
-        </w:rPr>
-        <w:t>padding</w:t>
-      </w:r>
-      <w:proofErr w:type="spellEnd"/>
-      <w:r>
-        <w:rPr>
-          <w:rFonts w:ascii="Consolas" w:eastAsia="Times New Roman" w:hAnsi="Consolas" w:cs="Times New Roman"/>
-          <w:color w:val="D4D4D4"/>
-          <w:sz w:val="21"/>
-          <w:szCs w:val="21"/>
-          <w:lang w:eastAsia="pt-BR"/>
-        </w:rPr>
-        <w:t xml:space="preserve">: </w:t>
-      </w:r>
-      <w:r>
-        <w:rPr>
-          <w:rFonts w:ascii="Consolas" w:eastAsia="Times New Roman" w:hAnsi="Consolas" w:cs="Times New Roman"/>
-          <w:color w:val="B5CEA8"/>
-          <w:sz w:val="21"/>
-          <w:szCs w:val="21"/>
-          <w:lang w:eastAsia="pt-BR"/>
-        </w:rPr>
-        <w:t>15px</w:t>
-      </w:r>
-      <w:r>
-        <w:rPr>
-          <w:rFonts w:ascii="Consolas" w:eastAsia="Times New Roman" w:hAnsi="Consolas" w:cs="Times New Roman"/>
-          <w:color w:val="D4D4D4"/>
-          <w:sz w:val="21"/>
-          <w:szCs w:val="21"/>
-          <w:lang w:eastAsia="pt-BR"/>
-        </w:rPr>
-        <w:t xml:space="preserve"> </w:t>
-      </w:r>
-      <w:r>
-        <w:rPr>
-          <w:rFonts w:ascii="Consolas" w:eastAsia="Times New Roman" w:hAnsi="Consolas" w:cs="Times New Roman"/>
-          <w:color w:val="B5CEA8"/>
-          <w:sz w:val="21"/>
-          <w:szCs w:val="21"/>
-          <w:lang w:eastAsia="pt-BR"/>
-        </w:rPr>
-        <w:t>10px</w:t>
-      </w:r>
-      <w:r>
-        <w:rPr>
-          <w:rFonts w:ascii="Consolas" w:eastAsia="Times New Roman" w:hAnsi="Consolas" w:cs="Times New Roman"/>
-          <w:color w:val="D4D4D4"/>
-          <w:sz w:val="21"/>
-          <w:szCs w:val="21"/>
-          <w:lang w:eastAsia="pt-BR"/>
-        </w:rPr>
-        <w:t xml:space="preserve"> </w:t>
-      </w:r>
-      <w:r>
-        <w:rPr>
-          <w:rFonts w:ascii="Consolas" w:eastAsia="Times New Roman" w:hAnsi="Consolas" w:cs="Times New Roman"/>
-          <w:color w:val="B5CEA8"/>
-          <w:sz w:val="21"/>
-          <w:szCs w:val="21"/>
-          <w:lang w:eastAsia="pt-BR"/>
-        </w:rPr>
-        <w:t>5px</w:t>
-      </w:r>
-      <w:r>
-        <w:rPr>
-          <w:rFonts w:ascii="Consolas" w:eastAsia="Times New Roman" w:hAnsi="Consolas" w:cs="Times New Roman"/>
-          <w:color w:val="D4D4D4"/>
-          <w:sz w:val="21"/>
-          <w:szCs w:val="21"/>
-          <w:lang w:eastAsia="pt-BR"/>
-        </w:rPr>
-        <w:t xml:space="preserve"> </w:t>
-      </w:r>
-      <w:r>
-        <w:rPr>
-          <w:rFonts w:ascii="Consolas" w:eastAsia="Times New Roman" w:hAnsi="Consolas" w:cs="Times New Roman"/>
-          <w:color w:val="B5CEA8"/>
-          <w:sz w:val="21"/>
-          <w:szCs w:val="21"/>
-          <w:lang w:eastAsia="pt-BR"/>
-        </w:rPr>
-        <w:t>0</w:t>
-      </w:r>
-      <w:r>
-        <w:rPr>
-          <w:rFonts w:ascii="Consolas" w:eastAsia="Times New Roman" w:hAnsi="Consolas" w:cs="Times New Roman"/>
-          <w:color w:val="D4D4D4"/>
-          <w:sz w:val="21"/>
-          <w:szCs w:val="21"/>
-          <w:lang w:eastAsia="pt-BR"/>
-        </w:rPr>
-        <w:t>;</w:t>
-      </w:r>
-    </w:p>
-    <w:p>
-      <w:pPr>
-        <w:shd w:val="clear" w:color="auto" w:fill="1E1E1E"/>
-        <w:spacing w:after="0" w:line="285" w:lineRule="atLeast"/>
-        <w:rPr>
-          <w:rFonts w:ascii="Consolas" w:eastAsia="Times New Roman" w:hAnsi="Consolas" w:cs="Times New Roman"/>
-          <w:color w:val="D4D4D4"/>
-          <w:sz w:val="21"/>
-          <w:szCs w:val="21"/>
-          <w:lang w:eastAsia="pt-BR"/>
-        </w:rPr>
-      </w:pPr>
-      <w:r>
-        <w:rPr>
-          <w:rFonts w:ascii="Consolas" w:eastAsia="Times New Roman" w:hAnsi="Consolas" w:cs="Times New Roman"/>
-          <w:color w:val="D4D4D4"/>
-          <w:sz w:val="21"/>
-          <w:szCs w:val="21"/>
-          <w:lang w:eastAsia="pt-BR"/>
-        </w:rPr>
-        <w:t>}</w:t>
-      </w:r>
-    </w:p>
-    <w:p>
-      <w:pPr>
-        <w:shd w:val="clear" w:color="auto" w:fill="FFFFFF"/>
-        <w:spacing w:before="100" w:beforeAutospacing="1" w:after="100" w:afterAutospacing="1" w:line="240" w:lineRule="auto"/>
-        <w:rPr>
-          <w:rFonts w:ascii="Arial" w:eastAsia="Times New Roman" w:hAnsi="Arial" w:cs="Arial"/>
-          <w:lang w:eastAsia="pt-BR"/>
-        </w:rPr>
-      </w:pPr>
-      <w:r>
-        <w:rPr>
-          <w:rFonts w:ascii="Arial" w:eastAsia="Times New Roman" w:hAnsi="Arial" w:cs="Arial"/>
-          <w:lang w:eastAsia="pt-BR"/>
-        </w:rPr>
-        <w:t xml:space="preserve">- Aqui </w:t>
-      </w:r>
-      <w:r>
-        <w:rPr>
-          <w:rFonts w:ascii="Arial" w:eastAsia="Times New Roman" w:hAnsi="Arial" w:cs="Arial"/>
-          <w:lang w:eastAsia="pt-BR"/>
-        </w:rPr>
-        <w:t>temos</w:t>
-      </w:r>
-      <w:r>
-        <w:rPr>
-          <w:rFonts w:ascii="Arial" w:eastAsia="Times New Roman" w:hAnsi="Arial" w:cs="Arial"/>
-          <w:lang w:eastAsia="pt-BR"/>
-        </w:rPr>
-        <w:t xml:space="preserve"> </w:t>
-      </w:r>
-      <w:r>
-        <w:rPr>
-          <w:rFonts w:ascii="Arial" w:eastAsia="Times New Roman" w:hAnsi="Arial" w:cs="Arial"/>
-          <w:lang w:eastAsia="pt-BR"/>
-        </w:rPr>
-        <w:t>15</w:t>
-      </w:r>
-      <w:r>
-        <w:rPr>
-          <w:rFonts w:ascii="Arial" w:eastAsia="Times New Roman" w:hAnsi="Arial" w:cs="Arial"/>
-          <w:lang w:eastAsia="pt-BR"/>
-        </w:rPr>
-        <w:t xml:space="preserve"> </w:t>
-      </w:r>
-      <w:proofErr w:type="spellStart"/>
-      <w:r>
-        <w:rPr>
-          <w:rFonts w:ascii="Arial" w:eastAsia="Times New Roman" w:hAnsi="Arial" w:cs="Arial"/>
-          <w:lang w:eastAsia="pt-BR"/>
-        </w:rPr>
-        <w:t>px</w:t>
-      </w:r>
-      <w:proofErr w:type="spellEnd"/>
-      <w:r>
-        <w:rPr>
-          <w:rFonts w:ascii="Arial" w:eastAsia="Times New Roman" w:hAnsi="Arial" w:cs="Arial"/>
-          <w:lang w:eastAsia="pt-BR"/>
-        </w:rPr>
-        <w:t xml:space="preserve"> na parte superior</w:t>
-      </w:r>
-      <w:r>
-        <w:rPr>
-          <w:rFonts w:ascii="Arial" w:eastAsia="Times New Roman" w:hAnsi="Arial" w:cs="Arial"/>
-          <w:lang w:eastAsia="pt-BR"/>
-        </w:rPr>
-        <w:t xml:space="preserve">, 10 </w:t>
-      </w:r>
-      <w:proofErr w:type="spellStart"/>
-      <w:r>
-        <w:rPr>
-          <w:rFonts w:ascii="Arial" w:eastAsia="Times New Roman" w:hAnsi="Arial" w:cs="Arial"/>
-          <w:lang w:eastAsia="pt-BR"/>
-        </w:rPr>
-        <w:t>px</w:t>
-      </w:r>
-      <w:proofErr w:type="spellEnd"/>
-      <w:r>
-        <w:rPr>
-          <w:rFonts w:ascii="Arial" w:eastAsia="Times New Roman" w:hAnsi="Arial" w:cs="Arial"/>
-          <w:lang w:eastAsia="pt-BR"/>
-        </w:rPr>
-        <w:t xml:space="preserve"> na parte inferior, </w:t>
-      </w:r>
-      <w:r>
-        <w:rPr>
-          <w:rFonts w:ascii="Arial" w:eastAsia="Times New Roman" w:hAnsi="Arial" w:cs="Arial"/>
-          <w:lang w:eastAsia="pt-BR"/>
-        </w:rPr>
-        <w:t xml:space="preserve">5 </w:t>
-      </w:r>
-      <w:proofErr w:type="spellStart"/>
-      <w:r>
-        <w:rPr>
-          <w:rFonts w:ascii="Arial" w:eastAsia="Times New Roman" w:hAnsi="Arial" w:cs="Arial"/>
-          <w:lang w:eastAsia="pt-BR"/>
-        </w:rPr>
-        <w:t>px</w:t>
-      </w:r>
-      <w:proofErr w:type="spellEnd"/>
-      <w:r>
-        <w:rPr>
-          <w:rFonts w:ascii="Arial" w:eastAsia="Times New Roman" w:hAnsi="Arial" w:cs="Arial"/>
-          <w:lang w:eastAsia="pt-BR"/>
-        </w:rPr>
-        <w:t xml:space="preserve"> na direita e</w:t>
-      </w:r>
-      <w:r>
-        <w:rPr>
-          <w:rFonts w:ascii="Arial" w:eastAsia="Times New Roman" w:hAnsi="Arial" w:cs="Arial"/>
-          <w:lang w:eastAsia="pt-BR"/>
-        </w:rPr>
-        <w:t xml:space="preserve"> 0px na</w:t>
-      </w:r>
-      <w:r>
-        <w:rPr>
-          <w:rFonts w:ascii="Arial" w:eastAsia="Times New Roman" w:hAnsi="Arial" w:cs="Arial"/>
-          <w:lang w:eastAsia="pt-BR"/>
-        </w:rPr>
-        <w:t xml:space="preserve"> esquerda</w:t>
-      </w:r>
-      <w:r>
-        <w:rPr>
-          <w:rFonts w:ascii="Arial" w:eastAsia="Times New Roman" w:hAnsi="Arial" w:cs="Arial"/>
-          <w:lang w:eastAsia="pt-BR"/>
-        </w:rPr>
-        <w:t>.</w:t>
-      </w:r>
-    </w:p>
-    <w:p>
-      <w:pPr>
-        <w:shd w:val="clear" w:color="auto" w:fill="FFFFFF"/>
-        <w:spacing w:before="100" w:beforeAutospacing="1" w:after="100" w:afterAutospacing="1" w:line="240" w:lineRule="auto"/>
-        <w:rPr>
-          <w:rFonts w:ascii="Arial" w:eastAsia="Times New Roman" w:hAnsi="Arial" w:cs="Arial"/>
-          <w:lang w:eastAsia="pt-BR"/>
-        </w:rPr>
-      </w:pPr>
-    </w:p>
-    <w:p>
-      <w:pPr>
-        <w:pStyle w:val="PargrafodaLista"/>
-        <w:numPr>
-          <w:ilvl w:val="0"/>
-          <w:numId w:val="1"/>
+          <w:numId w:val="5"/>
         </w:numPr>
         <w:shd w:val="clear" w:color="auto" w:fill="FFFFFF"/>
         <w:spacing w:before="100" w:beforeAutospacing="1" w:after="100" w:afterAutospacing="1" w:line="240" w:lineRule="auto"/>
@@ -3714,7 +3039,6 @@
           <w:lang w:eastAsia="pt-BR"/>
         </w:rPr>
       </w:pPr>
-      <w:proofErr w:type="spellStart"/>
       <w:r>
         <w:rPr>
           <w:rFonts w:ascii="Arial" w:eastAsia="Times New Roman" w:hAnsi="Arial" w:cs="Arial"/>
@@ -3724,10 +3048,570 @@
           <w:szCs w:val="36"/>
           <w:lang w:eastAsia="pt-BR"/>
         </w:rPr>
-        <w:t>Border</w:t>
+        <w:t>Mais configurações Box Model:</w:t>
+      </w:r>
+    </w:p>
+    <w:p>
+      <w:pPr>
+        <w:shd w:val="clear" w:color="auto" w:fill="FFFFFF"/>
+        <w:spacing w:before="100" w:beforeAutospacing="1" w:after="100" w:afterAutospacing="1" w:line="240" w:lineRule="auto"/>
+        <w:ind w:left="283"/>
+        <w:rPr>
+          <w:rFonts w:ascii="Arial" w:eastAsia="Times New Roman" w:hAnsi="Arial" w:cs="Arial"/>
+          <w:b/>
+          <w:bCs/>
+          <w:lang w:eastAsia="pt-BR"/>
+        </w:rPr>
+      </w:pPr>
+      <w:r>
+        <w:rPr>
+          <w:rFonts w:ascii="Arial" w:eastAsia="Times New Roman" w:hAnsi="Arial" w:cs="Arial"/>
+          <w:b/>
+          <w:bCs/>
+          <w:lang w:eastAsia="pt-BR"/>
+        </w:rPr>
+        <w:t>(</w:t>
+      </w:r>
+      <w:proofErr w:type="spellStart"/>
+      <w:r>
+        <w:rPr>
+          <w:rFonts w:ascii="Arial" w:eastAsia="Times New Roman" w:hAnsi="Arial" w:cs="Arial"/>
+          <w:b/>
+          <w:bCs/>
+          <w:lang w:eastAsia="pt-BR"/>
+        </w:rPr>
+        <w:t>Padding</w:t>
       </w:r>
       <w:proofErr w:type="spellEnd"/>
       <w:r>
+        <w:rPr>
+          <w:rFonts w:ascii="Arial" w:eastAsia="Times New Roman" w:hAnsi="Arial" w:cs="Arial"/>
+          <w:b/>
+          <w:bCs/>
+          <w:lang w:eastAsia="pt-BR"/>
+        </w:rPr>
+        <w:t>)</w:t>
+      </w:r>
+    </w:p>
+    <w:p>
+      <w:pPr>
+        <w:shd w:val="clear" w:color="auto" w:fill="1E1E1E"/>
+        <w:spacing w:after="0" w:line="285" w:lineRule="atLeast"/>
+        <w:rPr>
+          <w:rFonts w:ascii="Consolas" w:eastAsia="Times New Roman" w:hAnsi="Consolas" w:cs="Times New Roman"/>
+          <w:color w:val="D4D4D4"/>
+          <w:sz w:val="21"/>
+          <w:szCs w:val="21"/>
+          <w:lang w:eastAsia="pt-BR"/>
+        </w:rPr>
+      </w:pPr>
+      <w:r>
+        <w:rPr>
+          <w:rFonts w:ascii="Consolas" w:eastAsia="Times New Roman" w:hAnsi="Consolas" w:cs="Times New Roman"/>
+          <w:color w:val="D7BA7D"/>
+          <w:sz w:val="21"/>
+          <w:szCs w:val="21"/>
+          <w:lang w:eastAsia="pt-BR"/>
+        </w:rPr>
+        <w:t>.post</w:t>
+      </w:r>
+      <w:r>
+        <w:rPr>
+          <w:rFonts w:ascii="Consolas" w:eastAsia="Times New Roman" w:hAnsi="Consolas" w:cs="Times New Roman"/>
+          <w:color w:val="D4D4D4"/>
+          <w:sz w:val="21"/>
+          <w:szCs w:val="21"/>
+          <w:lang w:eastAsia="pt-BR"/>
+        </w:rPr>
+        <w:t>{</w:t>
+      </w:r>
+    </w:p>
+    <w:p>
+      <w:pPr>
+        <w:shd w:val="clear" w:color="auto" w:fill="1E1E1E"/>
+        <w:spacing w:after="0" w:line="285" w:lineRule="atLeast"/>
+        <w:rPr>
+          <w:rFonts w:ascii="Consolas" w:eastAsia="Times New Roman" w:hAnsi="Consolas" w:cs="Times New Roman"/>
+          <w:color w:val="D4D4D4"/>
+          <w:sz w:val="21"/>
+          <w:szCs w:val="21"/>
+          <w:lang w:eastAsia="pt-BR"/>
+        </w:rPr>
+      </w:pPr>
+      <w:r>
+        <w:rPr>
+          <w:rFonts w:ascii="Consolas" w:eastAsia="Times New Roman" w:hAnsi="Consolas" w:cs="Times New Roman"/>
+          <w:color w:val="D4D4D4"/>
+          <w:sz w:val="21"/>
+          <w:szCs w:val="21"/>
+          <w:lang w:eastAsia="pt-BR"/>
+        </w:rPr>
+        <w:t xml:space="preserve">    </w:t>
+      </w:r>
+      <w:proofErr w:type="spellStart"/>
+      <w:r>
+        <w:rPr>
+          <w:rFonts w:ascii="Consolas" w:eastAsia="Times New Roman" w:hAnsi="Consolas" w:cs="Times New Roman"/>
+          <w:color w:val="9CDCFE"/>
+          <w:sz w:val="21"/>
+          <w:szCs w:val="21"/>
+          <w:lang w:eastAsia="pt-BR"/>
+        </w:rPr>
+        <w:t>padding</w:t>
+      </w:r>
+      <w:proofErr w:type="spellEnd"/>
+      <w:r>
+        <w:rPr>
+          <w:rFonts w:ascii="Consolas" w:eastAsia="Times New Roman" w:hAnsi="Consolas" w:cs="Times New Roman"/>
+          <w:color w:val="D4D4D4"/>
+          <w:sz w:val="21"/>
+          <w:szCs w:val="21"/>
+          <w:lang w:eastAsia="pt-BR"/>
+        </w:rPr>
+        <w:t xml:space="preserve">: </w:t>
+      </w:r>
+      <w:r>
+        <w:rPr>
+          <w:rFonts w:ascii="Consolas" w:eastAsia="Times New Roman" w:hAnsi="Consolas" w:cs="Times New Roman"/>
+          <w:color w:val="B5CEA8"/>
+          <w:sz w:val="21"/>
+          <w:szCs w:val="21"/>
+          <w:lang w:eastAsia="pt-BR"/>
+        </w:rPr>
+        <w:t>10px</w:t>
+      </w:r>
+      <w:r>
+        <w:rPr>
+          <w:rFonts w:ascii="Consolas" w:eastAsia="Times New Roman" w:hAnsi="Consolas" w:cs="Times New Roman"/>
+          <w:color w:val="D4D4D4"/>
+          <w:sz w:val="21"/>
+          <w:szCs w:val="21"/>
+          <w:lang w:eastAsia="pt-BR"/>
+        </w:rPr>
+        <w:t xml:space="preserve"> </w:t>
+      </w:r>
+      <w:r>
+        <w:rPr>
+          <w:rFonts w:ascii="Consolas" w:eastAsia="Times New Roman" w:hAnsi="Consolas" w:cs="Times New Roman"/>
+          <w:color w:val="B5CEA8"/>
+          <w:sz w:val="21"/>
+          <w:szCs w:val="21"/>
+          <w:lang w:eastAsia="pt-BR"/>
+        </w:rPr>
+        <w:t>5px</w:t>
+      </w:r>
+      <w:r>
+        <w:rPr>
+          <w:rFonts w:ascii="Consolas" w:eastAsia="Times New Roman" w:hAnsi="Consolas" w:cs="Times New Roman"/>
+          <w:color w:val="D4D4D4"/>
+          <w:sz w:val="21"/>
+          <w:szCs w:val="21"/>
+          <w:lang w:eastAsia="pt-BR"/>
+        </w:rPr>
+        <w:t>;</w:t>
+      </w:r>
+    </w:p>
+    <w:p>
+      <w:pPr>
+        <w:shd w:val="clear" w:color="auto" w:fill="1E1E1E"/>
+        <w:spacing w:after="0" w:line="285" w:lineRule="atLeast"/>
+        <w:rPr>
+          <w:rFonts w:ascii="Consolas" w:eastAsia="Times New Roman" w:hAnsi="Consolas" w:cs="Times New Roman"/>
+          <w:color w:val="D4D4D4"/>
+          <w:sz w:val="21"/>
+          <w:szCs w:val="21"/>
+          <w:lang w:eastAsia="pt-BR"/>
+        </w:rPr>
+      </w:pPr>
+      <w:r>
+        <w:rPr>
+          <w:rFonts w:ascii="Consolas" w:eastAsia="Times New Roman" w:hAnsi="Consolas" w:cs="Times New Roman"/>
+          <w:color w:val="D4D4D4"/>
+          <w:sz w:val="21"/>
+          <w:szCs w:val="21"/>
+          <w:lang w:eastAsia="pt-BR"/>
+        </w:rPr>
+        <w:t>}</w:t>
+      </w:r>
+    </w:p>
+    <w:p>
+      <w:pPr>
+        <w:shd w:val="clear" w:color="auto" w:fill="FFFFFF"/>
+        <w:spacing w:before="100" w:beforeAutospacing="1" w:after="100" w:afterAutospacing="1" w:line="240" w:lineRule="auto"/>
+        <w:ind w:left="283"/>
+        <w:rPr>
+          <w:rFonts w:ascii="Arial" w:eastAsia="Times New Roman" w:hAnsi="Arial" w:cs="Arial"/>
+          <w:lang w:eastAsia="pt-BR"/>
+        </w:rPr>
+      </w:pPr>
+      <w:r>
+        <w:rPr>
+          <w:rFonts w:ascii="Arial" w:eastAsia="Times New Roman" w:hAnsi="Arial" w:cs="Arial"/>
+          <w:lang w:eastAsia="pt-BR"/>
+        </w:rPr>
+        <w:t xml:space="preserve">- Aqui estamos pondo 10 </w:t>
+      </w:r>
+      <w:proofErr w:type="spellStart"/>
+      <w:r>
+        <w:rPr>
+          <w:rFonts w:ascii="Arial" w:eastAsia="Times New Roman" w:hAnsi="Arial" w:cs="Arial"/>
+          <w:lang w:eastAsia="pt-BR"/>
+        </w:rPr>
+        <w:t>px</w:t>
+      </w:r>
+      <w:proofErr w:type="spellEnd"/>
+      <w:r>
+        <w:rPr>
+          <w:rFonts w:ascii="Arial" w:eastAsia="Times New Roman" w:hAnsi="Arial" w:cs="Arial"/>
+          <w:lang w:eastAsia="pt-BR"/>
+        </w:rPr>
+        <w:t xml:space="preserve"> na parte superior e inferior. E 5 </w:t>
+      </w:r>
+      <w:proofErr w:type="spellStart"/>
+      <w:r>
+        <w:rPr>
+          <w:rFonts w:ascii="Arial" w:eastAsia="Times New Roman" w:hAnsi="Arial" w:cs="Arial"/>
+          <w:lang w:eastAsia="pt-BR"/>
+        </w:rPr>
+        <w:t>px</w:t>
+      </w:r>
+      <w:proofErr w:type="spellEnd"/>
+      <w:r>
+        <w:rPr>
+          <w:rFonts w:ascii="Arial" w:eastAsia="Times New Roman" w:hAnsi="Arial" w:cs="Arial"/>
+          <w:lang w:eastAsia="pt-BR"/>
+        </w:rPr>
+        <w:t xml:space="preserve"> na direita e esquerda.</w:t>
+      </w:r>
+    </w:p>
+    <w:p>
+      <w:pPr>
+        <w:shd w:val="clear" w:color="auto" w:fill="1E1E1E"/>
+        <w:spacing w:after="0" w:line="285" w:lineRule="atLeast"/>
+        <w:rPr>
+          <w:rFonts w:ascii="Consolas" w:eastAsia="Times New Roman" w:hAnsi="Consolas" w:cs="Times New Roman"/>
+          <w:color w:val="D4D4D4"/>
+          <w:sz w:val="21"/>
+          <w:szCs w:val="21"/>
+          <w:lang w:eastAsia="pt-BR"/>
+        </w:rPr>
+      </w:pPr>
+      <w:r>
+        <w:rPr>
+          <w:rFonts w:ascii="Consolas" w:eastAsia="Times New Roman" w:hAnsi="Consolas" w:cs="Times New Roman"/>
+          <w:color w:val="D7BA7D"/>
+          <w:sz w:val="21"/>
+          <w:szCs w:val="21"/>
+          <w:lang w:eastAsia="pt-BR"/>
+        </w:rPr>
+        <w:t>.post</w:t>
+      </w:r>
+      <w:r>
+        <w:rPr>
+          <w:rFonts w:ascii="Consolas" w:eastAsia="Times New Roman" w:hAnsi="Consolas" w:cs="Times New Roman"/>
+          <w:color w:val="D4D4D4"/>
+          <w:sz w:val="21"/>
+          <w:szCs w:val="21"/>
+          <w:lang w:eastAsia="pt-BR"/>
+        </w:rPr>
+        <w:t>{</w:t>
+      </w:r>
+    </w:p>
+    <w:p>
+      <w:pPr>
+        <w:shd w:val="clear" w:color="auto" w:fill="1E1E1E"/>
+        <w:spacing w:after="0" w:line="285" w:lineRule="atLeast"/>
+        <w:rPr>
+          <w:rFonts w:ascii="Consolas" w:eastAsia="Times New Roman" w:hAnsi="Consolas" w:cs="Times New Roman"/>
+          <w:color w:val="D4D4D4"/>
+          <w:sz w:val="21"/>
+          <w:szCs w:val="21"/>
+          <w:lang w:eastAsia="pt-BR"/>
+        </w:rPr>
+      </w:pPr>
+      <w:r>
+        <w:rPr>
+          <w:rFonts w:ascii="Consolas" w:eastAsia="Times New Roman" w:hAnsi="Consolas" w:cs="Times New Roman"/>
+          <w:color w:val="D4D4D4"/>
+          <w:sz w:val="21"/>
+          <w:szCs w:val="21"/>
+          <w:lang w:eastAsia="pt-BR"/>
+        </w:rPr>
+        <w:t xml:space="preserve">    </w:t>
+      </w:r>
+      <w:proofErr w:type="spellStart"/>
+      <w:r>
+        <w:rPr>
+          <w:rFonts w:ascii="Consolas" w:eastAsia="Times New Roman" w:hAnsi="Consolas" w:cs="Times New Roman"/>
+          <w:color w:val="9CDCFE"/>
+          <w:sz w:val="21"/>
+          <w:szCs w:val="21"/>
+          <w:lang w:eastAsia="pt-BR"/>
+        </w:rPr>
+        <w:t>padding</w:t>
+      </w:r>
+      <w:proofErr w:type="spellEnd"/>
+      <w:r>
+        <w:rPr>
+          <w:rFonts w:ascii="Consolas" w:eastAsia="Times New Roman" w:hAnsi="Consolas" w:cs="Times New Roman"/>
+          <w:color w:val="D4D4D4"/>
+          <w:sz w:val="21"/>
+          <w:szCs w:val="21"/>
+          <w:lang w:eastAsia="pt-BR"/>
+        </w:rPr>
+        <w:t xml:space="preserve">: </w:t>
+      </w:r>
+      <w:r>
+        <w:rPr>
+          <w:rFonts w:ascii="Consolas" w:eastAsia="Times New Roman" w:hAnsi="Consolas" w:cs="Times New Roman"/>
+          <w:color w:val="B5CEA8"/>
+          <w:sz w:val="21"/>
+          <w:szCs w:val="21"/>
+          <w:lang w:eastAsia="pt-BR"/>
+        </w:rPr>
+        <w:t>15px</w:t>
+      </w:r>
+      <w:r>
+        <w:rPr>
+          <w:rFonts w:ascii="Consolas" w:eastAsia="Times New Roman" w:hAnsi="Consolas" w:cs="Times New Roman"/>
+          <w:color w:val="D4D4D4"/>
+          <w:sz w:val="21"/>
+          <w:szCs w:val="21"/>
+          <w:lang w:eastAsia="pt-BR"/>
+        </w:rPr>
+        <w:t xml:space="preserve"> </w:t>
+      </w:r>
+      <w:r>
+        <w:rPr>
+          <w:rFonts w:ascii="Consolas" w:eastAsia="Times New Roman" w:hAnsi="Consolas" w:cs="Times New Roman"/>
+          <w:color w:val="B5CEA8"/>
+          <w:sz w:val="21"/>
+          <w:szCs w:val="21"/>
+          <w:lang w:eastAsia="pt-BR"/>
+        </w:rPr>
+        <w:t>10px</w:t>
+      </w:r>
+      <w:r>
+        <w:rPr>
+          <w:rFonts w:ascii="Consolas" w:eastAsia="Times New Roman" w:hAnsi="Consolas" w:cs="Times New Roman"/>
+          <w:color w:val="D4D4D4"/>
+          <w:sz w:val="21"/>
+          <w:szCs w:val="21"/>
+          <w:lang w:eastAsia="pt-BR"/>
+        </w:rPr>
+        <w:t xml:space="preserve"> </w:t>
+      </w:r>
+      <w:r>
+        <w:rPr>
+          <w:rFonts w:ascii="Consolas" w:eastAsia="Times New Roman" w:hAnsi="Consolas" w:cs="Times New Roman"/>
+          <w:color w:val="B5CEA8"/>
+          <w:sz w:val="21"/>
+          <w:szCs w:val="21"/>
+          <w:lang w:eastAsia="pt-BR"/>
+        </w:rPr>
+        <w:t>5px</w:t>
+      </w:r>
+      <w:r>
+        <w:rPr>
+          <w:rFonts w:ascii="Consolas" w:eastAsia="Times New Roman" w:hAnsi="Consolas" w:cs="Times New Roman"/>
+          <w:color w:val="D4D4D4"/>
+          <w:sz w:val="21"/>
+          <w:szCs w:val="21"/>
+          <w:lang w:eastAsia="pt-BR"/>
+        </w:rPr>
+        <w:t xml:space="preserve"> </w:t>
+      </w:r>
+      <w:r>
+        <w:rPr>
+          <w:rFonts w:ascii="Consolas" w:eastAsia="Times New Roman" w:hAnsi="Consolas" w:cs="Times New Roman"/>
+          <w:color w:val="B5CEA8"/>
+          <w:sz w:val="21"/>
+          <w:szCs w:val="21"/>
+          <w:lang w:eastAsia="pt-BR"/>
+        </w:rPr>
+        <w:t>0</w:t>
+      </w:r>
+      <w:r>
+        <w:rPr>
+          <w:rFonts w:ascii="Consolas" w:eastAsia="Times New Roman" w:hAnsi="Consolas" w:cs="Times New Roman"/>
+          <w:color w:val="D4D4D4"/>
+          <w:sz w:val="21"/>
+          <w:szCs w:val="21"/>
+          <w:lang w:eastAsia="pt-BR"/>
+        </w:rPr>
+        <w:t>;</w:t>
+      </w:r>
+    </w:p>
+    <w:p>
+      <w:pPr>
+        <w:shd w:val="clear" w:color="auto" w:fill="1E1E1E"/>
+        <w:spacing w:after="0" w:line="285" w:lineRule="atLeast"/>
+        <w:rPr>
+          <w:rFonts w:ascii="Consolas" w:eastAsia="Times New Roman" w:hAnsi="Consolas" w:cs="Times New Roman"/>
+          <w:color w:val="D4D4D4"/>
+          <w:sz w:val="21"/>
+          <w:szCs w:val="21"/>
+          <w:lang w:eastAsia="pt-BR"/>
+        </w:rPr>
+      </w:pPr>
+      <w:r>
+        <w:rPr>
+          <w:rFonts w:ascii="Consolas" w:eastAsia="Times New Roman" w:hAnsi="Consolas" w:cs="Times New Roman"/>
+          <w:color w:val="D4D4D4"/>
+          <w:sz w:val="21"/>
+          <w:szCs w:val="21"/>
+          <w:lang w:eastAsia="pt-BR"/>
+        </w:rPr>
+        <w:t>}</w:t>
+      </w:r>
+    </w:p>
+    <w:p>
+      <w:pPr>
+        <w:shd w:val="clear" w:color="auto" w:fill="FFFFFF"/>
+        <w:spacing w:before="100" w:beforeAutospacing="1" w:after="100" w:afterAutospacing="1" w:line="240" w:lineRule="auto"/>
+        <w:rPr>
+          <w:rFonts w:ascii="Arial" w:eastAsia="Times New Roman" w:hAnsi="Arial" w:cs="Arial"/>
+          <w:lang w:eastAsia="pt-BR"/>
+        </w:rPr>
+      </w:pPr>
+      <w:r>
+        <w:rPr>
+          <w:rFonts w:ascii="Arial" w:eastAsia="Times New Roman" w:hAnsi="Arial" w:cs="Arial"/>
+          <w:lang w:eastAsia="pt-BR"/>
+        </w:rPr>
+        <w:t xml:space="preserve">- Aqui </w:t>
+      </w:r>
+      <w:r>
+        <w:rPr>
+          <w:rFonts w:ascii="Arial" w:eastAsia="Times New Roman" w:hAnsi="Arial" w:cs="Arial"/>
+          <w:lang w:eastAsia="pt-BR"/>
+        </w:rPr>
+        <w:t>temos</w:t>
+      </w:r>
+      <w:r>
+        <w:rPr>
+          <w:rFonts w:ascii="Arial" w:eastAsia="Times New Roman" w:hAnsi="Arial" w:cs="Arial"/>
+          <w:lang w:eastAsia="pt-BR"/>
+        </w:rPr>
+        <w:t xml:space="preserve"> </w:t>
+      </w:r>
+      <w:r>
+        <w:rPr>
+          <w:rFonts w:ascii="Arial" w:eastAsia="Times New Roman" w:hAnsi="Arial" w:cs="Arial"/>
+          <w:lang w:eastAsia="pt-BR"/>
+        </w:rPr>
+        <w:t>15</w:t>
+      </w:r>
+      <w:r>
+        <w:rPr>
+          <w:rFonts w:ascii="Arial" w:eastAsia="Times New Roman" w:hAnsi="Arial" w:cs="Arial"/>
+          <w:lang w:eastAsia="pt-BR"/>
+        </w:rPr>
+        <w:t xml:space="preserve"> </w:t>
+      </w:r>
+      <w:proofErr w:type="spellStart"/>
+      <w:r>
+        <w:rPr>
+          <w:rFonts w:ascii="Arial" w:eastAsia="Times New Roman" w:hAnsi="Arial" w:cs="Arial"/>
+          <w:lang w:eastAsia="pt-BR"/>
+        </w:rPr>
+        <w:t>px</w:t>
+      </w:r>
+      <w:proofErr w:type="spellEnd"/>
+      <w:r>
+        <w:rPr>
+          <w:rFonts w:ascii="Arial" w:eastAsia="Times New Roman" w:hAnsi="Arial" w:cs="Arial"/>
+          <w:lang w:eastAsia="pt-BR"/>
+        </w:rPr>
+        <w:t xml:space="preserve"> na parte superior</w:t>
+      </w:r>
+      <w:r>
+        <w:rPr>
+          <w:rFonts w:ascii="Arial" w:eastAsia="Times New Roman" w:hAnsi="Arial" w:cs="Arial"/>
+          <w:lang w:eastAsia="pt-BR"/>
+        </w:rPr>
+        <w:t xml:space="preserve">, 10 </w:t>
+      </w:r>
+      <w:proofErr w:type="spellStart"/>
+      <w:r>
+        <w:rPr>
+          <w:rFonts w:ascii="Arial" w:eastAsia="Times New Roman" w:hAnsi="Arial" w:cs="Arial"/>
+          <w:lang w:eastAsia="pt-BR"/>
+        </w:rPr>
+        <w:t>px</w:t>
+      </w:r>
+      <w:proofErr w:type="spellEnd"/>
+      <w:r>
+        <w:rPr>
+          <w:rFonts w:ascii="Arial" w:eastAsia="Times New Roman" w:hAnsi="Arial" w:cs="Arial"/>
+          <w:lang w:eastAsia="pt-BR"/>
+        </w:rPr>
+        <w:t xml:space="preserve"> na parte inferior, </w:t>
+      </w:r>
+      <w:r>
+        <w:rPr>
+          <w:rFonts w:ascii="Arial" w:eastAsia="Times New Roman" w:hAnsi="Arial" w:cs="Arial"/>
+          <w:lang w:eastAsia="pt-BR"/>
+        </w:rPr>
+        <w:t xml:space="preserve">5 </w:t>
+      </w:r>
+      <w:proofErr w:type="spellStart"/>
+      <w:r>
+        <w:rPr>
+          <w:rFonts w:ascii="Arial" w:eastAsia="Times New Roman" w:hAnsi="Arial" w:cs="Arial"/>
+          <w:lang w:eastAsia="pt-BR"/>
+        </w:rPr>
+        <w:t>px</w:t>
+      </w:r>
+      <w:proofErr w:type="spellEnd"/>
+      <w:r>
+        <w:rPr>
+          <w:rFonts w:ascii="Arial" w:eastAsia="Times New Roman" w:hAnsi="Arial" w:cs="Arial"/>
+          <w:lang w:eastAsia="pt-BR"/>
+        </w:rPr>
+        <w:t xml:space="preserve"> na direita e</w:t>
+      </w:r>
+      <w:r>
+        <w:rPr>
+          <w:rFonts w:ascii="Arial" w:eastAsia="Times New Roman" w:hAnsi="Arial" w:cs="Arial"/>
+          <w:lang w:eastAsia="pt-BR"/>
+        </w:rPr>
+        <w:t xml:space="preserve"> 0px na</w:t>
+      </w:r>
+      <w:r>
+        <w:rPr>
+          <w:rFonts w:ascii="Arial" w:eastAsia="Times New Roman" w:hAnsi="Arial" w:cs="Arial"/>
+          <w:lang w:eastAsia="pt-BR"/>
+        </w:rPr>
+        <w:t xml:space="preserve"> esquerda</w:t>
+      </w:r>
+      <w:r>
+        <w:rPr>
+          <w:rFonts w:ascii="Arial" w:eastAsia="Times New Roman" w:hAnsi="Arial" w:cs="Arial"/>
+          <w:lang w:eastAsia="pt-BR"/>
+        </w:rPr>
+        <w:t>.</w:t>
+      </w:r>
+    </w:p>
+    <w:p>
+      <w:pPr>
+        <w:shd w:val="clear" w:color="auto" w:fill="FFFFFF"/>
+        <w:spacing w:before="100" w:beforeAutospacing="1" w:after="100" w:afterAutospacing="1" w:line="240" w:lineRule="auto"/>
+        <w:rPr>
+          <w:rFonts w:ascii="Arial" w:eastAsia="Times New Roman" w:hAnsi="Arial" w:cs="Arial"/>
+          <w:lang w:eastAsia="pt-BR"/>
+        </w:rPr>
+      </w:pPr>
+    </w:p>
+    <w:p>
+      <w:pPr>
+        <w:pStyle w:val="PargrafodaLista"/>
+        <w:numPr>
+          <w:ilvl w:val="0"/>
+          <w:numId w:val="5"/>
+        </w:numPr>
+        <w:shd w:val="clear" w:color="auto" w:fill="FFFFFF"/>
+        <w:spacing w:before="100" w:beforeAutospacing="1" w:after="100" w:afterAutospacing="1" w:line="240" w:lineRule="auto"/>
         <w:rPr>
           <w:rFonts w:ascii="Arial" w:eastAsia="Times New Roman" w:hAnsi="Arial" w:cs="Arial"/>
           <w:b/>
@@ -3736,6 +3620,29 @@
           <w:szCs w:val="36"/>
           <w:lang w:eastAsia="pt-BR"/>
         </w:rPr>
+      </w:pPr>
+      <w:proofErr w:type="spellStart"/>
+      <w:r>
+        <w:rPr>
+          <w:rFonts w:ascii="Arial" w:eastAsia="Times New Roman" w:hAnsi="Arial" w:cs="Arial"/>
+          <w:b/>
+          <w:bCs/>
+          <w:sz w:val="36"/>
+          <w:szCs w:val="36"/>
+          <w:lang w:eastAsia="pt-BR"/>
+        </w:rPr>
+        <w:t>Border</w:t>
+      </w:r>
+      <w:proofErr w:type="spellEnd"/>
+      <w:r>
+        <w:rPr>
+          <w:rFonts w:ascii="Arial" w:eastAsia="Times New Roman" w:hAnsi="Arial" w:cs="Arial"/>
+          <w:b/>
+          <w:bCs/>
+          <w:sz w:val="36"/>
+          <w:szCs w:val="36"/>
+          <w:lang w:eastAsia="pt-BR"/>
+        </w:rPr>
         <w:t>:</w:t>
       </w:r>
     </w:p>
@@ -3756,9 +3663,9 @@
           <w:lang w:eastAsia="pt-BR"/>
         </w:rPr>
         <w:drawing>
-          <wp:inline distT="0" distB="0" distL="0" distR="0" wp14:anchorId="2CCAB10F" wp14:editId="53D08164">
-            <wp:extent cx="4666448" cy="2809875"/>
-            <wp:effectExtent l="0" t="0" r="1270" b="0"/>
+          <wp:inline distT="0" distB="0" distL="0" distR="0" wp14:anchorId="2CCAB10F" wp14:editId="64F08B45">
+            <wp:extent cx="4019550" cy="2420350"/>
+            <wp:effectExtent l="0" t="0" r="0" b="0"/>
             <wp:docPr id="7" name="Imagem 7"/>
             <wp:cNvGraphicFramePr>
               <a:graphicFrameLocks xmlns:a="http://schemas.openxmlformats.org/drawingml/2006/main" noChangeAspect="1"/>
@@ -3785,7 +3692,7 @@
                   <pic:spPr>
                     <a:xfrm>
                       <a:off x="0" y="0"/>
-                      <a:ext cx="4708213" cy="2835024"/>
+                      <a:ext cx="4060928" cy="2445266"/>
                     </a:xfrm>
                     <a:prstGeom prst="rect">
                       <a:avLst/>
@@ -3803,7 +3710,7 @@
         <w:pStyle w:val="PargrafodaLista"/>
         <w:numPr>
           <w:ilvl w:val="0"/>
-          <w:numId w:val="1"/>
+          <w:numId w:val="5"/>
         </w:numPr>
         <w:shd w:val="clear" w:color="auto" w:fill="FFFFFF"/>
         <w:spacing w:before="100" w:beforeAutospacing="1" w:after="100" w:afterAutospacing="1" w:line="240" w:lineRule="auto"/>
@@ -3811,6 +3718,8 @@
           <w:rFonts w:ascii="Arial" w:eastAsia="Times New Roman" w:hAnsi="Arial" w:cs="Arial"/>
           <w:b/>
           <w:bCs/>
+          <w:sz w:val="36"/>
+          <w:szCs w:val="36"/>
           <w:lang w:eastAsia="pt-BR"/>
         </w:rPr>
       </w:pPr>
@@ -3820,6 +3729,8 @@
           <w:rFonts w:ascii="Arial" w:eastAsia="Times New Roman" w:hAnsi="Arial" w:cs="Arial"/>
           <w:b/>
           <w:bCs/>
+          <w:sz w:val="36"/>
+          <w:szCs w:val="36"/>
           <w:lang w:eastAsia="pt-BR"/>
         </w:rPr>
         <w:lastRenderedPageBreak/>
@@ -3912,23 +3823,7 @@
           <w:rFonts w:ascii="Arial" w:eastAsia="Times New Roman" w:hAnsi="Arial" w:cs="Arial"/>
           <w:lang w:eastAsia="pt-BR"/>
         </w:rPr>
-        <w:t xml:space="preserve"> - topo, direita, inferior e esquerda </w:t>
-      </w:r>
-      <w:proofErr w:type="gramStart"/>
-      <w:r>
-        <w:rPr>
-          <w:rFonts w:ascii="Arial" w:eastAsia="Times New Roman" w:hAnsi="Arial" w:cs="Arial"/>
-          <w:lang w:eastAsia="pt-BR"/>
-        </w:rPr>
-        <w:t>-  conseguimos</w:t>
-      </w:r>
-      <w:proofErr w:type="gramEnd"/>
-      <w:r>
-        <w:rPr>
-          <w:rFonts w:ascii="Arial" w:eastAsia="Times New Roman" w:hAnsi="Arial" w:cs="Arial"/>
-          <w:lang w:eastAsia="pt-BR"/>
-        </w:rPr>
-        <w:t xml:space="preserve"> alterar cada canto separadamente.</w:t>
+        <w:t> - topo, direita, inferior e esquerda -  conseguimos alterar cada canto separadamente.</w:t>
       </w:r>
     </w:p>
     <w:p>
@@ -4358,7 +4253,7 @@
         <w:pStyle w:val="PargrafodaLista"/>
         <w:numPr>
           <w:ilvl w:val="0"/>
-          <w:numId w:val="1"/>
+          <w:numId w:val="5"/>
         </w:numPr>
         <w:shd w:val="clear" w:color="auto" w:fill="FFFFFF"/>
         <w:spacing w:before="100" w:beforeAutospacing="1" w:after="100" w:afterAutospacing="1" w:line="240" w:lineRule="auto"/>
@@ -4366,6 +4261,8 @@
           <w:rFonts w:ascii="Arial" w:eastAsia="Times New Roman" w:hAnsi="Arial" w:cs="Arial"/>
           <w:b/>
           <w:bCs/>
+          <w:sz w:val="36"/>
+          <w:szCs w:val="36"/>
           <w:lang w:eastAsia="pt-BR"/>
         </w:rPr>
       </w:pPr>
@@ -4374,6 +4271,8 @@
           <w:rFonts w:ascii="Arial" w:eastAsia="Times New Roman" w:hAnsi="Arial" w:cs="Arial"/>
           <w:b/>
           <w:bCs/>
+          <w:sz w:val="36"/>
+          <w:szCs w:val="36"/>
           <w:lang w:eastAsia="pt-BR"/>
         </w:rPr>
         <w:t>Background:</w:t>
@@ -4391,7 +4290,6 @@
           <w:lang w:eastAsia="pt-BR"/>
         </w:rPr>
       </w:pPr>
-      <w:proofErr w:type="gramStart"/>
       <w:r>
         <w:rPr>
           <w:rFonts w:ascii="Consolas" w:eastAsia="Times New Roman" w:hAnsi="Consolas" w:cs="Times New Roman"/>
@@ -4402,7 +4300,6 @@
         </w:rPr>
         <w:t>.post</w:t>
       </w:r>
-      <w:proofErr w:type="gramEnd"/>
       <w:r>
         <w:rPr>
           <w:rFonts w:ascii="Consolas" w:eastAsia="Times New Roman" w:hAnsi="Consolas" w:cs="Times New Roman"/>
@@ -4642,23 +4539,7 @@
           <w:rFonts w:ascii="Arial" w:eastAsia="Times New Roman" w:hAnsi="Arial" w:cs="Arial"/>
           <w:lang w:eastAsia="pt-BR"/>
         </w:rPr>
-        <w:t xml:space="preserve">- </w:t>
-      </w:r>
-      <w:proofErr w:type="gramStart"/>
-      <w:r>
-        <w:rPr>
-          <w:rFonts w:ascii="Arial" w:eastAsia="Times New Roman" w:hAnsi="Arial" w:cs="Arial"/>
-          <w:lang w:eastAsia="pt-BR"/>
-        </w:rPr>
-        <w:t>Ai</w:t>
-      </w:r>
-      <w:proofErr w:type="gramEnd"/>
-      <w:r>
-        <w:rPr>
-          <w:rFonts w:ascii="Arial" w:eastAsia="Times New Roman" w:hAnsi="Arial" w:cs="Arial"/>
-          <w:lang w:eastAsia="pt-BR"/>
-        </w:rPr>
-        <w:t xml:space="preserve"> temos alguns modos de mudar a cor de fundo.</w:t>
+        <w:t>- Ai temos alguns modos de mudar a cor de fundo.</w:t>
       </w:r>
     </w:p>
     <w:p>
@@ -4695,13 +4576,216 @@
     </w:p>
     <w:p>
       <w:pPr>
+        <w:pStyle w:val="PargrafodaLista"/>
+        <w:numPr>
+          <w:ilvl w:val="0"/>
+          <w:numId w:val="5"/>
+        </w:numPr>
+        <w:rPr>
+          <w:b/>
+          <w:bCs/>
+          <w:sz w:val="36"/>
+          <w:szCs w:val="36"/>
+        </w:rPr>
+      </w:pPr>
+      <w:r>
+        <w:rPr>
+          <w:b/>
+          <w:bCs/>
+          <w:sz w:val="36"/>
+          <w:szCs w:val="36"/>
+        </w:rPr>
+        <w:lastRenderedPageBreak/>
+        <w:t>Como estilizar os textos:</w:t>
+      </w:r>
+    </w:p>
+    <w:p>
+      <w:pPr>
         <w:ind w:left="360"/>
-        <w:rPr>
-          <w:sz w:val="24"/>
-          <w:szCs w:val="24"/>
-        </w:rPr>
-      </w:pPr>
-    </w:p>
+      </w:pPr>
+      <w:r>
+        <w:rPr>
+          <w:noProof/>
+        </w:rPr>
+        <w:drawing>
+          <wp:inline distT="0" distB="0" distL="0" distR="0" wp14:anchorId="209A9AB3" wp14:editId="5A6FFDD9">
+            <wp:extent cx="2211017" cy="1905000"/>
+            <wp:effectExtent l="0" t="0" r="0" b="0"/>
+            <wp:docPr id="11" name="Imagem 11"/>
+            <wp:cNvGraphicFramePr>
+              <a:graphicFrameLocks xmlns:a="http://schemas.openxmlformats.org/drawingml/2006/main" noChangeAspect="1"/>
+            </wp:cNvGraphicFramePr>
+            <a:graphic xmlns:a="http://schemas.openxmlformats.org/drawingml/2006/main">
+              <a:graphicData uri="http://schemas.openxmlformats.org/drawingml/2006/picture">
+                <pic:pic xmlns:pic="http://schemas.openxmlformats.org/drawingml/2006/picture">
+                  <pic:nvPicPr>
+                    <pic:cNvPr id="11" name="Imagem 11"/>
+                    <pic:cNvPicPr/>
+                  </pic:nvPicPr>
+                  <pic:blipFill>
+                    <a:blip r:embed="rId11" cstate="print">
+                      <a:extLst>
+                        <a:ext uri="{28A0092B-C50C-407E-A947-70E740481C1C}">
+                          <a14:useLocalDpi xmlns:a14="http://schemas.microsoft.com/office/drawing/2010/main" val="0"/>
+                        </a:ext>
+                      </a:extLst>
+                    </a:blip>
+                    <a:stretch>
+                      <a:fillRect/>
+                    </a:stretch>
+                  </pic:blipFill>
+                  <pic:spPr>
+                    <a:xfrm>
+                      <a:off x="0" y="0"/>
+                      <a:ext cx="2217290" cy="1910404"/>
+                    </a:xfrm>
+                    <a:prstGeom prst="rect">
+                      <a:avLst/>
+                    </a:prstGeom>
+                  </pic:spPr>
+                </pic:pic>
+              </a:graphicData>
+            </a:graphic>
+          </wp:inline>
+        </w:drawing>
+      </w:r>
+    </w:p>
+    <w:p>
+      <w:r>
+        <w:t>I)</w:t>
+      </w:r>
+      <w:r>
+        <w:t xml:space="preserve"> </w:t>
+      </w:r>
+      <w:r>
+        <w:t>A</w:t>
+      </w:r>
+      <w:r>
+        <w:t>ltera a fonte do nosso texto</w:t>
+      </w:r>
+      <w:r>
+        <w:t>.</w:t>
+      </w:r>
+    </w:p>
+    <w:p>
+      <w:pPr>
+        <w:rPr>
+          <w:b/>
+          <w:bCs/>
+        </w:rPr>
+      </w:pPr>
+      <w:r>
+        <w:t>II) Altera a fonte, mas caso de um erro na primeira fonte, tem uma substituta “Arial”</w:t>
+      </w:r>
+      <w:r>
+        <w:rPr>
+          <w:b/>
+          <w:bCs/>
+        </w:rPr>
+        <w:t xml:space="preserve">   </w:t>
+      </w:r>
+    </w:p>
+    <w:p>
+      <w:pPr>
+        <w:rPr>
+          <w:b/>
+          <w:bCs/>
+        </w:rPr>
+      </w:pPr>
+    </w:p>
+    <w:p>
+      <w:r>
+        <w:rPr>
+          <w:b/>
+          <w:bCs/>
+          <w:noProof/>
+          <w:sz w:val="28"/>
+          <w:szCs w:val="28"/>
+        </w:rPr>
+        <w:drawing>
+          <wp:anchor distT="0" distB="0" distL="114300" distR="114300" simplePos="0" relativeHeight="251658240" behindDoc="0" locked="0" layoutInCell="1" allowOverlap="1" wp14:anchorId="61D3204E" wp14:editId="4A571479">
+            <wp:simplePos x="1076325" y="4181475"/>
+            <wp:positionH relativeFrom="column">
+              <wp:align>left</wp:align>
+            </wp:positionH>
+            <wp:positionV relativeFrom="paragraph">
+              <wp:align>top</wp:align>
+            </wp:positionV>
+            <wp:extent cx="2426984" cy="2057400"/>
+            <wp:effectExtent l="0" t="0" r="0" b="0"/>
+            <wp:wrapSquare wrapText="bothSides"/>
+            <wp:docPr id="13" name="Imagem 13"/>
+            <wp:cNvGraphicFramePr>
+              <a:graphicFrameLocks xmlns:a="http://schemas.openxmlformats.org/drawingml/2006/main" noChangeAspect="1"/>
+            </wp:cNvGraphicFramePr>
+            <a:graphic xmlns:a="http://schemas.openxmlformats.org/drawingml/2006/main">
+              <a:graphicData uri="http://schemas.openxmlformats.org/drawingml/2006/picture">
+                <pic:pic xmlns:pic="http://schemas.openxmlformats.org/drawingml/2006/picture">
+                  <pic:nvPicPr>
+                    <pic:cNvPr id="13" name="Imagem 13"/>
+                    <pic:cNvPicPr/>
+                  </pic:nvPicPr>
+                  <pic:blipFill>
+                    <a:blip r:embed="rId12" cstate="print">
+                      <a:extLst>
+                        <a:ext uri="{28A0092B-C50C-407E-A947-70E740481C1C}">
+                          <a14:useLocalDpi xmlns:a14="http://schemas.microsoft.com/office/drawing/2010/main" val="0"/>
+                        </a:ext>
+                      </a:extLst>
+                    </a:blip>
+                    <a:stretch>
+                      <a:fillRect/>
+                    </a:stretch>
+                  </pic:blipFill>
+                  <pic:spPr>
+                    <a:xfrm>
+                      <a:off x="0" y="0"/>
+                      <a:ext cx="2426984" cy="2057400"/>
+                    </a:xfrm>
+                    <a:prstGeom prst="rect">
+                      <a:avLst/>
+                    </a:prstGeom>
+                  </pic:spPr>
+                </pic:pic>
+              </a:graphicData>
+            </a:graphic>
+          </wp:anchor>
+        </w:drawing>
+      </w:r>
+    </w:p>
+    <w:p>
+      <w:pPr>
+        <w:rPr>
+          <w:sz w:val="28"/>
+          <w:szCs w:val="28"/>
+        </w:rPr>
+      </w:pPr>
+    </w:p>
+    <w:p>
+      <w:pPr>
+        <w:rPr>
+          <w:sz w:val="28"/>
+          <w:szCs w:val="28"/>
+        </w:rPr>
+      </w:pPr>
+    </w:p>
+    <w:p>
+      <w:pPr>
+        <w:rPr>
+          <w:sz w:val="28"/>
+          <w:szCs w:val="28"/>
+        </w:rPr>
+      </w:pPr>
+    </w:p>
+    <w:p>
+      <w:pPr>
+        <w:rPr>
+          <w:sz w:val="28"/>
+          <w:szCs w:val="28"/>
+        </w:rPr>
+      </w:pPr>
+    </w:p>
+    <w:p/>
     <w:p>
       <w:pPr>
         <w:rPr>
@@ -4711,15 +4795,386 @@
           <w:szCs w:val="28"/>
         </w:rPr>
       </w:pPr>
-      <w:r>
+    </w:p>
+    <w:p>
+      <w:pPr>
         <w:rPr>
           <w:b/>
           <w:bCs/>
           <w:sz w:val="28"/>
           <w:szCs w:val="28"/>
         </w:rPr>
+      </w:pPr>
+      <w:r>
+        <w:rPr>
+          <w:b/>
+          <w:bCs/>
+          <w:sz w:val="28"/>
+          <w:szCs w:val="28"/>
+        </w:rPr>
+        <w:t>-</w:t>
+      </w:r>
+      <w:r>
+        <w:rPr>
+          <w:rFonts w:ascii="Arial" w:hAnsi="Arial" w:cs="Arial"/>
+        </w:rPr>
+        <w:t xml:space="preserve"> Muda o estilo da letra</w:t>
+      </w:r>
+    </w:p>
+    <w:p>
+      <w:r>
+        <w:t>I) Normal: fica padrão</w:t>
+      </w:r>
+    </w:p>
+    <w:p>
+      <w:r>
+        <w:t xml:space="preserve">II) </w:t>
+      </w:r>
+      <w:proofErr w:type="spellStart"/>
+      <w:r>
+        <w:t>italic</w:t>
+      </w:r>
+      <w:proofErr w:type="spellEnd"/>
+      <w:r>
+        <w:t xml:space="preserve">: fica de lado </w:t>
+      </w:r>
+    </w:p>
+    <w:p>
+      <w:pPr>
+        <w:rPr>
+          <w:b/>
+          <w:bCs/>
+          <w:sz w:val="28"/>
+          <w:szCs w:val="28"/>
+        </w:rPr>
+      </w:pPr>
+      <w:r>
+        <w:rPr>
+          <w:b/>
+          <w:bCs/>
+          <w:noProof/>
+          <w:sz w:val="28"/>
+          <w:szCs w:val="28"/>
+        </w:rPr>
+        <w:drawing>
+          <wp:inline distT="0" distB="0" distL="0" distR="0" wp14:anchorId="5D99647C" wp14:editId="5ED9D498">
+            <wp:extent cx="2439035" cy="2066755"/>
+            <wp:effectExtent l="0" t="0" r="0" b="0"/>
+            <wp:docPr id="12" name="Imagem 12"/>
+            <wp:cNvGraphicFramePr>
+              <a:graphicFrameLocks xmlns:a="http://schemas.openxmlformats.org/drawingml/2006/main" noChangeAspect="1"/>
+            </wp:cNvGraphicFramePr>
+            <a:graphic xmlns:a="http://schemas.openxmlformats.org/drawingml/2006/main">
+              <a:graphicData uri="http://schemas.openxmlformats.org/drawingml/2006/picture">
+                <pic:pic xmlns:pic="http://schemas.openxmlformats.org/drawingml/2006/picture">
+                  <pic:nvPicPr>
+                    <pic:cNvPr id="12" name="Imagem 12"/>
+                    <pic:cNvPicPr/>
+                  </pic:nvPicPr>
+                  <pic:blipFill>
+                    <a:blip r:embed="rId13" cstate="print">
+                      <a:extLst>
+                        <a:ext uri="{28A0092B-C50C-407E-A947-70E740481C1C}">
+                          <a14:useLocalDpi xmlns:a14="http://schemas.microsoft.com/office/drawing/2010/main" val="0"/>
+                        </a:ext>
+                      </a:extLst>
+                    </a:blip>
+                    <a:stretch>
+                      <a:fillRect/>
+                    </a:stretch>
+                  </pic:blipFill>
+                  <pic:spPr>
+                    <a:xfrm>
+                      <a:off x="0" y="0"/>
+                      <a:ext cx="2448557" cy="2074824"/>
+                    </a:xfrm>
+                    <a:prstGeom prst="rect">
+                      <a:avLst/>
+                    </a:prstGeom>
+                  </pic:spPr>
+                </pic:pic>
+              </a:graphicData>
+            </a:graphic>
+          </wp:inline>
+        </w:drawing>
+      </w:r>
+    </w:p>
+    <w:p>
+      <w:r>
+        <w:t>I)</w:t>
+      </w:r>
+      <w:r>
+        <w:t>Altera o tamanho do nosso texto.</w:t>
+      </w:r>
+    </w:p>
+    <w:p>
+      <w:pPr>
+        <w:ind w:left="360"/>
+      </w:pPr>
+      <w:r>
+        <w:rPr>
+          <w:noProof/>
+        </w:rPr>
         <w:lastRenderedPageBreak/>
-        <w:t xml:space="preserve">    </w:t>
+        <w:drawing>
+          <wp:inline distT="0" distB="0" distL="0" distR="0" wp14:anchorId="1268925D" wp14:editId="0C70EDF9">
+            <wp:extent cx="1981200" cy="1788299"/>
+            <wp:effectExtent l="0" t="0" r="0" b="2540"/>
+            <wp:docPr id="14" name="Imagem 14"/>
+            <wp:cNvGraphicFramePr>
+              <a:graphicFrameLocks xmlns:a="http://schemas.openxmlformats.org/drawingml/2006/main" noChangeAspect="1"/>
+            </wp:cNvGraphicFramePr>
+            <a:graphic xmlns:a="http://schemas.openxmlformats.org/drawingml/2006/main">
+              <a:graphicData uri="http://schemas.openxmlformats.org/drawingml/2006/picture">
+                <pic:pic xmlns:pic="http://schemas.openxmlformats.org/drawingml/2006/picture">
+                  <pic:nvPicPr>
+                    <pic:cNvPr id="14" name="Imagem 14"/>
+                    <pic:cNvPicPr/>
+                  </pic:nvPicPr>
+                  <pic:blipFill>
+                    <a:blip r:embed="rId14" cstate="print">
+                      <a:extLst>
+                        <a:ext uri="{28A0092B-C50C-407E-A947-70E740481C1C}">
+                          <a14:useLocalDpi xmlns:a14="http://schemas.microsoft.com/office/drawing/2010/main" val="0"/>
+                        </a:ext>
+                      </a:extLst>
+                    </a:blip>
+                    <a:stretch>
+                      <a:fillRect/>
+                    </a:stretch>
+                  </pic:blipFill>
+                  <pic:spPr>
+                    <a:xfrm>
+                      <a:off x="0" y="0"/>
+                      <a:ext cx="1989376" cy="1795679"/>
+                    </a:xfrm>
+                    <a:prstGeom prst="rect">
+                      <a:avLst/>
+                    </a:prstGeom>
+                  </pic:spPr>
+                </pic:pic>
+              </a:graphicData>
+            </a:graphic>
+          </wp:inline>
+        </w:drawing>
+      </w:r>
+    </w:p>
+    <w:p>
+      <w:pPr>
+        <w:ind w:left="360"/>
+      </w:pPr>
+      <w:r>
+        <w:t>I)Altera o peso do texto. Em “</w:t>
+      </w:r>
+      <w:proofErr w:type="spellStart"/>
+      <w:r>
+        <w:t>bold</w:t>
+      </w:r>
+      <w:proofErr w:type="spellEnd"/>
+      <w:r>
+        <w:t>” quer dizer em</w:t>
+      </w:r>
+      <w:r>
+        <w:rPr>
+          <w:b/>
+          <w:bCs/>
+        </w:rPr>
+        <w:t xml:space="preserve"> negrito</w:t>
+      </w:r>
+      <w:r>
+        <w:t xml:space="preserve"> </w:t>
+      </w:r>
+    </w:p>
+    <w:p>
+      <w:pPr>
+        <w:ind w:left="360"/>
+      </w:pPr>
+      <w:r>
+        <w:rPr>
+          <w:noProof/>
+        </w:rPr>
+        <w:drawing>
+          <wp:inline distT="0" distB="0" distL="0" distR="0" wp14:anchorId="73F9EE5A" wp14:editId="54BB71EA">
+            <wp:extent cx="2019300" cy="2220185"/>
+            <wp:effectExtent l="0" t="0" r="0" b="8890"/>
+            <wp:docPr id="15" name="Imagem 15"/>
+            <wp:cNvGraphicFramePr>
+              <a:graphicFrameLocks xmlns:a="http://schemas.openxmlformats.org/drawingml/2006/main" noChangeAspect="1"/>
+            </wp:cNvGraphicFramePr>
+            <a:graphic xmlns:a="http://schemas.openxmlformats.org/drawingml/2006/main">
+              <a:graphicData uri="http://schemas.openxmlformats.org/drawingml/2006/picture">
+                <pic:pic xmlns:pic="http://schemas.openxmlformats.org/drawingml/2006/picture">
+                  <pic:nvPicPr>
+                    <pic:cNvPr id="15" name="Imagem 15"/>
+                    <pic:cNvPicPr/>
+                  </pic:nvPicPr>
+                  <pic:blipFill>
+                    <a:blip r:embed="rId15" cstate="print">
+                      <a:extLst>
+                        <a:ext uri="{28A0092B-C50C-407E-A947-70E740481C1C}">
+                          <a14:useLocalDpi xmlns:a14="http://schemas.microsoft.com/office/drawing/2010/main" val="0"/>
+                        </a:ext>
+                      </a:extLst>
+                    </a:blip>
+                    <a:stretch>
+                      <a:fillRect/>
+                    </a:stretch>
+                  </pic:blipFill>
+                  <pic:spPr>
+                    <a:xfrm>
+                      <a:off x="0" y="0"/>
+                      <a:ext cx="2026094" cy="2227655"/>
+                    </a:xfrm>
+                    <a:prstGeom prst="rect">
+                      <a:avLst/>
+                    </a:prstGeom>
+                  </pic:spPr>
+                </pic:pic>
+              </a:graphicData>
+            </a:graphic>
+          </wp:inline>
+        </w:drawing>
+      </w:r>
+    </w:p>
+    <w:p>
+      <w:pPr>
+        <w:ind w:left="360"/>
+      </w:pPr>
+      <w:r>
+        <w:t>- Altera entre maiúsculo e minúsculo:</w:t>
+      </w:r>
+    </w:p>
+    <w:p>
+      <w:pPr>
+        <w:ind w:left="360"/>
+      </w:pPr>
+      <w:r>
+        <w:t xml:space="preserve">I) </w:t>
+      </w:r>
+      <w:proofErr w:type="spellStart"/>
+      <w:r>
+        <w:t>uppericase</w:t>
+      </w:r>
+      <w:proofErr w:type="spellEnd"/>
+      <w:r>
+        <w:t xml:space="preserve">; altera tudo para maiúsculo </w:t>
+      </w:r>
+    </w:p>
+    <w:p>
+      <w:pPr>
+        <w:ind w:left="360"/>
+      </w:pPr>
+      <w:r>
+        <w:t xml:space="preserve">II) </w:t>
+      </w:r>
+      <w:proofErr w:type="spellStart"/>
+      <w:r>
+        <w:t>lowercase</w:t>
+      </w:r>
+      <w:proofErr w:type="spellEnd"/>
+      <w:r>
+        <w:t>; altera tudo para minúsculo</w:t>
+      </w:r>
+    </w:p>
+    <w:p>
+      <w:pPr>
+        <w:ind w:left="360"/>
+      </w:pPr>
+      <w:r>
+        <w:t xml:space="preserve">III) capitalize; altera todas as primeiras letras de palavras como maiúscula </w:t>
+      </w:r>
+    </w:p>
+    <w:p>
+      <w:pPr>
+        <w:ind w:left="360"/>
+      </w:pPr>
+      <w:r>
+        <w:rPr>
+          <w:noProof/>
+        </w:rPr>
+        <w:drawing>
+          <wp:inline distT="0" distB="0" distL="0" distR="0" wp14:anchorId="60B5B750" wp14:editId="6484C4E7">
+            <wp:extent cx="1971675" cy="2025001"/>
+            <wp:effectExtent l="0" t="0" r="0" b="0"/>
+            <wp:docPr id="16" name="Imagem 16"/>
+            <wp:cNvGraphicFramePr>
+              <a:graphicFrameLocks xmlns:a="http://schemas.openxmlformats.org/drawingml/2006/main" noChangeAspect="1"/>
+            </wp:cNvGraphicFramePr>
+            <a:graphic xmlns:a="http://schemas.openxmlformats.org/drawingml/2006/main">
+              <a:graphicData uri="http://schemas.openxmlformats.org/drawingml/2006/picture">
+                <pic:pic xmlns:pic="http://schemas.openxmlformats.org/drawingml/2006/picture">
+                  <pic:nvPicPr>
+                    <pic:cNvPr id="16" name="Imagem 16"/>
+                    <pic:cNvPicPr/>
+                  </pic:nvPicPr>
+                  <pic:blipFill>
+                    <a:blip r:embed="rId16" cstate="print">
+                      <a:extLst>
+                        <a:ext uri="{28A0092B-C50C-407E-A947-70E740481C1C}">
+                          <a14:useLocalDpi xmlns:a14="http://schemas.microsoft.com/office/drawing/2010/main" val="0"/>
+                        </a:ext>
+                      </a:extLst>
+                    </a:blip>
+                    <a:stretch>
+                      <a:fillRect/>
+                    </a:stretch>
+                  </pic:blipFill>
+                  <pic:spPr>
+                    <a:xfrm>
+                      <a:off x="0" y="0"/>
+                      <a:ext cx="1984702" cy="2038380"/>
+                    </a:xfrm>
+                    <a:prstGeom prst="rect">
+                      <a:avLst/>
+                    </a:prstGeom>
+                  </pic:spPr>
+                </pic:pic>
+              </a:graphicData>
+            </a:graphic>
+          </wp:inline>
+        </w:drawing>
+      </w:r>
+    </w:p>
+    <w:p>
+      <w:r>
+        <w:t>I)</w:t>
+      </w:r>
+      <w:proofErr w:type="spellStart"/>
+      <w:r>
+        <w:t>underline</w:t>
+      </w:r>
+      <w:proofErr w:type="spellEnd"/>
+      <w:r>
+        <w:t>; coloca uma linha a baixo da palavra</w:t>
+      </w:r>
+    </w:p>
+    <w:p>
+      <w:r>
+        <w:t>II)</w:t>
+      </w:r>
+      <w:proofErr w:type="spellStart"/>
+      <w:r>
+        <w:t>overline</w:t>
+      </w:r>
+      <w:proofErr w:type="spellEnd"/>
+      <w:r>
+        <w:t>; coloca uma linha a cima da palavra</w:t>
+      </w:r>
+    </w:p>
+    <w:p>
+      <w:r>
+        <w:t>III)</w:t>
+      </w:r>
+      <w:proofErr w:type="spellStart"/>
+      <w:r>
+        <w:t>line-thr</w:t>
+      </w:r>
+      <w:r>
+        <w:t>ough</w:t>
+      </w:r>
+      <w:proofErr w:type="spellEnd"/>
+      <w:r>
+        <w:t xml:space="preserve">; coloca uma linha ao centro cortando essa palavra </w:t>
       </w:r>
     </w:p>
     <w:sectPr>
@@ -4735,6 +5190,273 @@
 <file path=word/numbering.xml><?xml version="1.0" encoding="utf-8"?>
 <w:numbering xmlns:wpc="http://schemas.microsoft.com/office/word/2010/wordprocessingCanvas" xmlns:cx="http://schemas.microsoft.com/office/drawing/2014/chartex" xmlns:cx1="http://schemas.microsoft.com/office/drawing/2015/9/8/chartex" xmlns:cx2="http://schemas.microsoft.com/office/drawing/2015/10/21/chartex" xmlns:cx3="http://schemas.microsoft.com/office/drawing/2016/5/9/chartex" xmlns:cx4="http://schemas.microsoft.com/office/drawing/2016/5/10/chartex" xmlns:cx5="http://schemas.microsoft.com/office/drawing/2016/5/11/chartex" xmlns:cx6="http://schemas.microsoft.com/office/drawing/2016/5/12/chartex" xmlns:cx7="http://schemas.microsoft.com/office/drawing/2016/5/13/chartex" xmlns:cx8="http://schemas.microsoft.com/office/drawing/2016/5/14/chartex" xmlns:mc="http://schemas.openxmlformats.org/markup-compatibility/2006" xmlns:aink="http://schemas.microsoft.com/office/drawing/2016/ink" xmlns:am3d="http://schemas.microsoft.com/office/drawing/2017/model3d" xmlns:o="urn:schemas-microsoft-com:office:office" xmlns:oel="http://schemas.microsoft.com/office/2019/extlst" xmlns:r="http://schemas.openxmlformats.org/officeDocument/2006/relationships" xmlns:m="http://schemas.openxmlformats.org/officeDocument/2006/math" xmlns:v="urn:schemas-microsoft-com:vml" xmlns:wp14="http://schemas.microsoft.com/office/word/2010/wordprocessingDrawing" xmlns:wp="http://schemas.openxmlformats.org/drawingml/2006/wordprocessingDrawing" xmlns:w10="urn:schemas-microsoft-com:office:word" xmlns:w="http://schemas.openxmlformats.org/wordprocessingml/2006/main" xmlns:w14="http://schemas.microsoft.com/office/word/2010/wordml" xmlns:w15="http://schemas.microsoft.com/office/word/2012/wordml" xmlns:w16cex="http://schemas.microsoft.com/office/word/2018/wordml/cex" xmlns:w16cid="http://schemas.microsoft.com/office/word/2016/wordml/cid" xmlns:w16="http://schemas.microsoft.com/office/word/2018/wordml" xmlns:w16sdtdh="http://schemas.microsoft.com/office/word/2020/wordml/sdtdatahash" xmlns:w16se="http://schemas.microsoft.com/office/word/2015/wordml/symex" xmlns:wpg="http://schemas.microsoft.com/office/word/2010/wordprocessingGroup" xmlns:wpi="http://schemas.microsoft.com/office/word/2010/wordprocessingInk" xmlns:wne="http://schemas.microsoft.com/office/word/2006/wordml" xmlns:wps="http://schemas.microsoft.com/office/word/2010/wordprocessingShape" mc:Ignorable="w14 w15 w16se w16cid w16 w16cex w16sdtdh wp14">
   <w:abstractNum w:abstractNumId="0" w15:restartNumberingAfterBreak="0">
+    <w:nsid w:val="026F7B85"/>
+    <w:multiLevelType w:val="hybridMultilevel"/>
+    <w:tmpl w:val="59BCD442"/>
+    <w:lvl w:ilvl="0" w:tplc="C5F004B2">
+      <w:start w:val="1"/>
+      <w:numFmt w:val="upperRoman"/>
+      <w:lvlText w:val="%1)"/>
+      <w:lvlJc w:val="left"/>
+      <w:pPr>
+        <w:ind w:left="1080" w:hanging="720"/>
+      </w:pPr>
+      <w:rPr>
+        <w:rFonts w:hint="default"/>
+      </w:rPr>
+    </w:lvl>
+    <w:lvl w:ilvl="1" w:tplc="04160019" w:tentative="1">
+      <w:start w:val="1"/>
+      <w:numFmt w:val="lowerLetter"/>
+      <w:lvlText w:val="%2."/>
+      <w:lvlJc w:val="left"/>
+      <w:pPr>
+        <w:ind w:left="1440" w:hanging="360"/>
+      </w:pPr>
+    </w:lvl>
+    <w:lvl w:ilvl="2" w:tplc="0416001B" w:tentative="1">
+      <w:start w:val="1"/>
+      <w:numFmt w:val="lowerRoman"/>
+      <w:lvlText w:val="%3."/>
+      <w:lvlJc w:val="right"/>
+      <w:pPr>
+        <w:ind w:left="2160" w:hanging="180"/>
+      </w:pPr>
+    </w:lvl>
+    <w:lvl w:ilvl="3" w:tplc="0416000F" w:tentative="1">
+      <w:start w:val="1"/>
+      <w:numFmt w:val="decimal"/>
+      <w:lvlText w:val="%4."/>
+      <w:lvlJc w:val="left"/>
+      <w:pPr>
+        <w:ind w:left="2880" w:hanging="360"/>
+      </w:pPr>
+    </w:lvl>
+    <w:lvl w:ilvl="4" w:tplc="04160019" w:tentative="1">
+      <w:start w:val="1"/>
+      <w:numFmt w:val="lowerLetter"/>
+      <w:lvlText w:val="%5."/>
+      <w:lvlJc w:val="left"/>
+      <w:pPr>
+        <w:ind w:left="3600" w:hanging="360"/>
+      </w:pPr>
+    </w:lvl>
+    <w:lvl w:ilvl="5" w:tplc="0416001B" w:tentative="1">
+      <w:start w:val="1"/>
+      <w:numFmt w:val="lowerRoman"/>
+      <w:lvlText w:val="%6."/>
+      <w:lvlJc w:val="right"/>
+      <w:pPr>
+        <w:ind w:left="4320" w:hanging="180"/>
+      </w:pPr>
+    </w:lvl>
+    <w:lvl w:ilvl="6" w:tplc="0416000F" w:tentative="1">
+      <w:start w:val="1"/>
+      <w:numFmt w:val="decimal"/>
+      <w:lvlText w:val="%7."/>
+      <w:lvlJc w:val="left"/>
+      <w:pPr>
+        <w:ind w:left="5040" w:hanging="360"/>
+      </w:pPr>
+    </w:lvl>
+    <w:lvl w:ilvl="7" w:tplc="04160019" w:tentative="1">
+      <w:start w:val="1"/>
+      <w:numFmt w:val="lowerLetter"/>
+      <w:lvlText w:val="%8."/>
+      <w:lvlJc w:val="left"/>
+      <w:pPr>
+        <w:ind w:left="5760" w:hanging="360"/>
+      </w:pPr>
+    </w:lvl>
+    <w:lvl w:ilvl="8" w:tplc="0416001B" w:tentative="1">
+      <w:start w:val="1"/>
+      <w:numFmt w:val="lowerRoman"/>
+      <w:lvlText w:val="%9."/>
+      <w:lvlJc w:val="right"/>
+      <w:pPr>
+        <w:ind w:left="6480" w:hanging="180"/>
+      </w:pPr>
+    </w:lvl>
+  </w:abstractNum>
+  <w:abstractNum w:abstractNumId="1" w15:restartNumberingAfterBreak="0">
+    <w:nsid w:val="089C0C6B"/>
+    <w:multiLevelType w:val="hybridMultilevel"/>
+    <w:tmpl w:val="91003DA0"/>
+    <w:lvl w:ilvl="0" w:tplc="6B38D5BE">
+      <w:start w:val="1"/>
+      <w:numFmt w:val="upperRoman"/>
+      <w:lvlText w:val="%1)"/>
+      <w:lvlJc w:val="left"/>
+      <w:pPr>
+        <w:ind w:left="1080" w:hanging="720"/>
+      </w:pPr>
+      <w:rPr>
+        <w:rFonts w:hint="default"/>
+      </w:rPr>
+    </w:lvl>
+    <w:lvl w:ilvl="1" w:tplc="04160019" w:tentative="1">
+      <w:start w:val="1"/>
+      <w:numFmt w:val="lowerLetter"/>
+      <w:lvlText w:val="%2."/>
+      <w:lvlJc w:val="left"/>
+      <w:pPr>
+        <w:ind w:left="1440" w:hanging="360"/>
+      </w:pPr>
+    </w:lvl>
+    <w:lvl w:ilvl="2" w:tplc="0416001B" w:tentative="1">
+      <w:start w:val="1"/>
+      <w:numFmt w:val="lowerRoman"/>
+      <w:lvlText w:val="%3."/>
+      <w:lvlJc w:val="right"/>
+      <w:pPr>
+        <w:ind w:left="2160" w:hanging="180"/>
+      </w:pPr>
+    </w:lvl>
+    <w:lvl w:ilvl="3" w:tplc="0416000F" w:tentative="1">
+      <w:start w:val="1"/>
+      <w:numFmt w:val="decimal"/>
+      <w:lvlText w:val="%4."/>
+      <w:lvlJc w:val="left"/>
+      <w:pPr>
+        <w:ind w:left="2880" w:hanging="360"/>
+      </w:pPr>
+    </w:lvl>
+    <w:lvl w:ilvl="4" w:tplc="04160019" w:tentative="1">
+      <w:start w:val="1"/>
+      <w:numFmt w:val="lowerLetter"/>
+      <w:lvlText w:val="%5."/>
+      <w:lvlJc w:val="left"/>
+      <w:pPr>
+        <w:ind w:left="3600" w:hanging="360"/>
+      </w:pPr>
+    </w:lvl>
+    <w:lvl w:ilvl="5" w:tplc="0416001B" w:tentative="1">
+      <w:start w:val="1"/>
+      <w:numFmt w:val="lowerRoman"/>
+      <w:lvlText w:val="%6."/>
+      <w:lvlJc w:val="right"/>
+      <w:pPr>
+        <w:ind w:left="4320" w:hanging="180"/>
+      </w:pPr>
+    </w:lvl>
+    <w:lvl w:ilvl="6" w:tplc="0416000F" w:tentative="1">
+      <w:start w:val="1"/>
+      <w:numFmt w:val="decimal"/>
+      <w:lvlText w:val="%7."/>
+      <w:lvlJc w:val="left"/>
+      <w:pPr>
+        <w:ind w:left="5040" w:hanging="360"/>
+      </w:pPr>
+    </w:lvl>
+    <w:lvl w:ilvl="7" w:tplc="04160019" w:tentative="1">
+      <w:start w:val="1"/>
+      <w:numFmt w:val="lowerLetter"/>
+      <w:lvlText w:val="%8."/>
+      <w:lvlJc w:val="left"/>
+      <w:pPr>
+        <w:ind w:left="5760" w:hanging="360"/>
+      </w:pPr>
+    </w:lvl>
+    <w:lvl w:ilvl="8" w:tplc="0416001B" w:tentative="1">
+      <w:start w:val="1"/>
+      <w:numFmt w:val="lowerRoman"/>
+      <w:lvlText w:val="%9."/>
+      <w:lvlJc w:val="right"/>
+      <w:pPr>
+        <w:ind w:left="6480" w:hanging="180"/>
+      </w:pPr>
+    </w:lvl>
+  </w:abstractNum>
+  <w:abstractNum w:abstractNumId="2" w15:restartNumberingAfterBreak="0">
+    <w:nsid w:val="1B204E35"/>
+    <w:multiLevelType w:val="hybridMultilevel"/>
+    <w:tmpl w:val="C9A084EA"/>
+    <w:lvl w:ilvl="0" w:tplc="3D707452">
+      <w:start w:val="1"/>
+      <w:numFmt w:val="decimal"/>
+      <w:lvlText w:val="%1&gt;"/>
+      <w:lvlJc w:val="left"/>
+      <w:pPr>
+        <w:ind w:left="720" w:hanging="360"/>
+      </w:pPr>
+      <w:rPr>
+        <w:rFonts w:hint="default"/>
+      </w:rPr>
+    </w:lvl>
+    <w:lvl w:ilvl="1" w:tplc="04160019" w:tentative="1">
+      <w:start w:val="1"/>
+      <w:numFmt w:val="lowerLetter"/>
+      <w:lvlText w:val="%2."/>
+      <w:lvlJc w:val="left"/>
+      <w:pPr>
+        <w:ind w:left="1440" w:hanging="360"/>
+      </w:pPr>
+    </w:lvl>
+    <w:lvl w:ilvl="2" w:tplc="0416001B" w:tentative="1">
+      <w:start w:val="1"/>
+      <w:numFmt w:val="lowerRoman"/>
+      <w:lvlText w:val="%3."/>
+      <w:lvlJc w:val="right"/>
+      <w:pPr>
+        <w:ind w:left="2160" w:hanging="180"/>
+      </w:pPr>
+    </w:lvl>
+    <w:lvl w:ilvl="3" w:tplc="0416000F" w:tentative="1">
+      <w:start w:val="1"/>
+      <w:numFmt w:val="decimal"/>
+      <w:lvlText w:val="%4."/>
+      <w:lvlJc w:val="left"/>
+      <w:pPr>
+        <w:ind w:left="2880" w:hanging="360"/>
+      </w:pPr>
+    </w:lvl>
+    <w:lvl w:ilvl="4" w:tplc="04160019" w:tentative="1">
+      <w:start w:val="1"/>
+      <w:numFmt w:val="lowerLetter"/>
+      <w:lvlText w:val="%5."/>
+      <w:lvlJc w:val="left"/>
+      <w:pPr>
+        <w:ind w:left="3600" w:hanging="360"/>
+      </w:pPr>
+    </w:lvl>
+    <w:lvl w:ilvl="5" w:tplc="0416001B" w:tentative="1">
+      <w:start w:val="1"/>
+      <w:numFmt w:val="lowerRoman"/>
+      <w:lvlText w:val="%6."/>
+      <w:lvlJc w:val="right"/>
+      <w:pPr>
+        <w:ind w:left="4320" w:hanging="180"/>
+      </w:pPr>
+    </w:lvl>
+    <w:lvl w:ilvl="6" w:tplc="0416000F" w:tentative="1">
+      <w:start w:val="1"/>
+      <w:numFmt w:val="decimal"/>
+      <w:lvlText w:val="%7."/>
+      <w:lvlJc w:val="left"/>
+      <w:pPr>
+        <w:ind w:left="5040" w:hanging="360"/>
+      </w:pPr>
+    </w:lvl>
+    <w:lvl w:ilvl="7" w:tplc="04160019" w:tentative="1">
+      <w:start w:val="1"/>
+      <w:numFmt w:val="lowerLetter"/>
+      <w:lvlText w:val="%8."/>
+      <w:lvlJc w:val="left"/>
+      <w:pPr>
+        <w:ind w:left="5760" w:hanging="360"/>
+      </w:pPr>
+    </w:lvl>
+    <w:lvl w:ilvl="8" w:tplc="0416001B" w:tentative="1">
+      <w:start w:val="1"/>
+      <w:numFmt w:val="lowerRoman"/>
+      <w:lvlText w:val="%9."/>
+      <w:lvlJc w:val="right"/>
+      <w:pPr>
+        <w:ind w:left="6480" w:hanging="180"/>
+      </w:pPr>
+    </w:lvl>
+  </w:abstractNum>
+  <w:abstractNum w:abstractNumId="3" w15:restartNumberingAfterBreak="0">
     <w:nsid w:val="1FCD3C09"/>
     <w:multiLevelType w:val="hybridMultilevel"/>
     <w:tmpl w:val="82183174"/>
@@ -4846,7 +5568,274 @@
       </w:rPr>
     </w:lvl>
   </w:abstractNum>
-  <w:abstractNum w:abstractNumId="1" w15:restartNumberingAfterBreak="0">
+  <w:abstractNum w:abstractNumId="4" w15:restartNumberingAfterBreak="0">
+    <w:nsid w:val="2B714F2D"/>
+    <w:multiLevelType w:val="hybridMultilevel"/>
+    <w:tmpl w:val="AFD2A0C2"/>
+    <w:lvl w:ilvl="0" w:tplc="644AFEC0">
+      <w:start w:val="1"/>
+      <w:numFmt w:val="upperRoman"/>
+      <w:lvlText w:val="%1)"/>
+      <w:lvlJc w:val="left"/>
+      <w:pPr>
+        <w:ind w:left="1080" w:hanging="720"/>
+      </w:pPr>
+      <w:rPr>
+        <w:rFonts w:hint="default"/>
+      </w:rPr>
+    </w:lvl>
+    <w:lvl w:ilvl="1" w:tplc="04160019" w:tentative="1">
+      <w:start w:val="1"/>
+      <w:numFmt w:val="lowerLetter"/>
+      <w:lvlText w:val="%2."/>
+      <w:lvlJc w:val="left"/>
+      <w:pPr>
+        <w:ind w:left="1440" w:hanging="360"/>
+      </w:pPr>
+    </w:lvl>
+    <w:lvl w:ilvl="2" w:tplc="0416001B" w:tentative="1">
+      <w:start w:val="1"/>
+      <w:numFmt w:val="lowerRoman"/>
+      <w:lvlText w:val="%3."/>
+      <w:lvlJc w:val="right"/>
+      <w:pPr>
+        <w:ind w:left="2160" w:hanging="180"/>
+      </w:pPr>
+    </w:lvl>
+    <w:lvl w:ilvl="3" w:tplc="0416000F" w:tentative="1">
+      <w:start w:val="1"/>
+      <w:numFmt w:val="decimal"/>
+      <w:lvlText w:val="%4."/>
+      <w:lvlJc w:val="left"/>
+      <w:pPr>
+        <w:ind w:left="2880" w:hanging="360"/>
+      </w:pPr>
+    </w:lvl>
+    <w:lvl w:ilvl="4" w:tplc="04160019" w:tentative="1">
+      <w:start w:val="1"/>
+      <w:numFmt w:val="lowerLetter"/>
+      <w:lvlText w:val="%5."/>
+      <w:lvlJc w:val="left"/>
+      <w:pPr>
+        <w:ind w:left="3600" w:hanging="360"/>
+      </w:pPr>
+    </w:lvl>
+    <w:lvl w:ilvl="5" w:tplc="0416001B" w:tentative="1">
+      <w:start w:val="1"/>
+      <w:numFmt w:val="lowerRoman"/>
+      <w:lvlText w:val="%6."/>
+      <w:lvlJc w:val="right"/>
+      <w:pPr>
+        <w:ind w:left="4320" w:hanging="180"/>
+      </w:pPr>
+    </w:lvl>
+    <w:lvl w:ilvl="6" w:tplc="0416000F" w:tentative="1">
+      <w:start w:val="1"/>
+      <w:numFmt w:val="decimal"/>
+      <w:lvlText w:val="%7."/>
+      <w:lvlJc w:val="left"/>
+      <w:pPr>
+        <w:ind w:left="5040" w:hanging="360"/>
+      </w:pPr>
+    </w:lvl>
+    <w:lvl w:ilvl="7" w:tplc="04160019" w:tentative="1">
+      <w:start w:val="1"/>
+      <w:numFmt w:val="lowerLetter"/>
+      <w:lvlText w:val="%8."/>
+      <w:lvlJc w:val="left"/>
+      <w:pPr>
+        <w:ind w:left="5760" w:hanging="360"/>
+      </w:pPr>
+    </w:lvl>
+    <w:lvl w:ilvl="8" w:tplc="0416001B" w:tentative="1">
+      <w:start w:val="1"/>
+      <w:numFmt w:val="lowerRoman"/>
+      <w:lvlText w:val="%9."/>
+      <w:lvlJc w:val="right"/>
+      <w:pPr>
+        <w:ind w:left="6480" w:hanging="180"/>
+      </w:pPr>
+    </w:lvl>
+  </w:abstractNum>
+  <w:abstractNum w:abstractNumId="5" w15:restartNumberingAfterBreak="0">
+    <w:nsid w:val="2C154EE8"/>
+    <w:multiLevelType w:val="hybridMultilevel"/>
+    <w:tmpl w:val="3BF4506C"/>
+    <w:lvl w:ilvl="0" w:tplc="DB421E28">
+      <w:start w:val="1"/>
+      <w:numFmt w:val="decimal"/>
+      <w:lvlText w:val="%1."/>
+      <w:lvlJc w:val="left"/>
+      <w:pPr>
+        <w:ind w:left="644" w:hanging="360"/>
+      </w:pPr>
+      <w:rPr>
+        <w:rFonts w:hint="default"/>
+      </w:rPr>
+    </w:lvl>
+    <w:lvl w:ilvl="1" w:tplc="04160019" w:tentative="1">
+      <w:start w:val="1"/>
+      <w:numFmt w:val="lowerLetter"/>
+      <w:lvlText w:val="%2."/>
+      <w:lvlJc w:val="left"/>
+      <w:pPr>
+        <w:ind w:left="1440" w:hanging="360"/>
+      </w:pPr>
+    </w:lvl>
+    <w:lvl w:ilvl="2" w:tplc="0416001B" w:tentative="1">
+      <w:start w:val="1"/>
+      <w:numFmt w:val="lowerRoman"/>
+      <w:lvlText w:val="%3."/>
+      <w:lvlJc w:val="right"/>
+      <w:pPr>
+        <w:ind w:left="2160" w:hanging="180"/>
+      </w:pPr>
+    </w:lvl>
+    <w:lvl w:ilvl="3" w:tplc="0416000F" w:tentative="1">
+      <w:start w:val="1"/>
+      <w:numFmt w:val="decimal"/>
+      <w:lvlText w:val="%4."/>
+      <w:lvlJc w:val="left"/>
+      <w:pPr>
+        <w:ind w:left="2880" w:hanging="360"/>
+      </w:pPr>
+    </w:lvl>
+    <w:lvl w:ilvl="4" w:tplc="04160019" w:tentative="1">
+      <w:start w:val="1"/>
+      <w:numFmt w:val="lowerLetter"/>
+      <w:lvlText w:val="%5."/>
+      <w:lvlJc w:val="left"/>
+      <w:pPr>
+        <w:ind w:left="3600" w:hanging="360"/>
+      </w:pPr>
+    </w:lvl>
+    <w:lvl w:ilvl="5" w:tplc="0416001B" w:tentative="1">
+      <w:start w:val="1"/>
+      <w:numFmt w:val="lowerRoman"/>
+      <w:lvlText w:val="%6."/>
+      <w:lvlJc w:val="right"/>
+      <w:pPr>
+        <w:ind w:left="4320" w:hanging="180"/>
+      </w:pPr>
+    </w:lvl>
+    <w:lvl w:ilvl="6" w:tplc="0416000F" w:tentative="1">
+      <w:start w:val="1"/>
+      <w:numFmt w:val="decimal"/>
+      <w:lvlText w:val="%7."/>
+      <w:lvlJc w:val="left"/>
+      <w:pPr>
+        <w:ind w:left="5040" w:hanging="360"/>
+      </w:pPr>
+    </w:lvl>
+    <w:lvl w:ilvl="7" w:tplc="04160019" w:tentative="1">
+      <w:start w:val="1"/>
+      <w:numFmt w:val="lowerLetter"/>
+      <w:lvlText w:val="%8."/>
+      <w:lvlJc w:val="left"/>
+      <w:pPr>
+        <w:ind w:left="5760" w:hanging="360"/>
+      </w:pPr>
+    </w:lvl>
+    <w:lvl w:ilvl="8" w:tplc="0416001B" w:tentative="1">
+      <w:start w:val="1"/>
+      <w:numFmt w:val="lowerRoman"/>
+      <w:lvlText w:val="%9."/>
+      <w:lvlJc w:val="right"/>
+      <w:pPr>
+        <w:ind w:left="6480" w:hanging="180"/>
+      </w:pPr>
+    </w:lvl>
+  </w:abstractNum>
+  <w:abstractNum w:abstractNumId="6" w15:restartNumberingAfterBreak="0">
+    <w:nsid w:val="46765C3D"/>
+    <w:multiLevelType w:val="hybridMultilevel"/>
+    <w:tmpl w:val="43882538"/>
+    <w:lvl w:ilvl="0" w:tplc="D1A2BB56">
+      <w:start w:val="1"/>
+      <w:numFmt w:val="decimal"/>
+      <w:lvlText w:val="%1-"/>
+      <w:lvlJc w:val="left"/>
+      <w:pPr>
+        <w:ind w:left="720" w:hanging="360"/>
+      </w:pPr>
+      <w:rPr>
+        <w:rFonts w:hint="default"/>
+      </w:rPr>
+    </w:lvl>
+    <w:lvl w:ilvl="1" w:tplc="04160019" w:tentative="1">
+      <w:start w:val="1"/>
+      <w:numFmt w:val="lowerLetter"/>
+      <w:lvlText w:val="%2."/>
+      <w:lvlJc w:val="left"/>
+      <w:pPr>
+        <w:ind w:left="1440" w:hanging="360"/>
+      </w:pPr>
+    </w:lvl>
+    <w:lvl w:ilvl="2" w:tplc="0416001B" w:tentative="1">
+      <w:start w:val="1"/>
+      <w:numFmt w:val="lowerRoman"/>
+      <w:lvlText w:val="%3."/>
+      <w:lvlJc w:val="right"/>
+      <w:pPr>
+        <w:ind w:left="2160" w:hanging="180"/>
+      </w:pPr>
+    </w:lvl>
+    <w:lvl w:ilvl="3" w:tplc="0416000F" w:tentative="1">
+      <w:start w:val="1"/>
+      <w:numFmt w:val="decimal"/>
+      <w:lvlText w:val="%4."/>
+      <w:lvlJc w:val="left"/>
+      <w:pPr>
+        <w:ind w:left="2880" w:hanging="360"/>
+      </w:pPr>
+    </w:lvl>
+    <w:lvl w:ilvl="4" w:tplc="04160019" w:tentative="1">
+      <w:start w:val="1"/>
+      <w:numFmt w:val="lowerLetter"/>
+      <w:lvlText w:val="%5."/>
+      <w:lvlJc w:val="left"/>
+      <w:pPr>
+        <w:ind w:left="3600" w:hanging="360"/>
+      </w:pPr>
+    </w:lvl>
+    <w:lvl w:ilvl="5" w:tplc="0416001B" w:tentative="1">
+      <w:start w:val="1"/>
+      <w:numFmt w:val="lowerRoman"/>
+      <w:lvlText w:val="%6."/>
+      <w:lvlJc w:val="right"/>
+      <w:pPr>
+        <w:ind w:left="4320" w:hanging="180"/>
+      </w:pPr>
+    </w:lvl>
+    <w:lvl w:ilvl="6" w:tplc="0416000F" w:tentative="1">
+      <w:start w:val="1"/>
+      <w:numFmt w:val="decimal"/>
+      <w:lvlText w:val="%7."/>
+      <w:lvlJc w:val="left"/>
+      <w:pPr>
+        <w:ind w:left="5040" w:hanging="360"/>
+      </w:pPr>
+    </w:lvl>
+    <w:lvl w:ilvl="7" w:tplc="04160019" w:tentative="1">
+      <w:start w:val="1"/>
+      <w:numFmt w:val="lowerLetter"/>
+      <w:lvlText w:val="%8."/>
+      <w:lvlJc w:val="left"/>
+      <w:pPr>
+        <w:ind w:left="5760" w:hanging="360"/>
+      </w:pPr>
+    </w:lvl>
+    <w:lvl w:ilvl="8" w:tplc="0416001B" w:tentative="1">
+      <w:start w:val="1"/>
+      <w:numFmt w:val="lowerRoman"/>
+      <w:lvlText w:val="%9."/>
+      <w:lvlJc w:val="right"/>
+      <w:pPr>
+        <w:ind w:left="6480" w:hanging="180"/>
+      </w:pPr>
+    </w:lvl>
+  </w:abstractNum>
+  <w:abstractNum w:abstractNumId="7" w15:restartNumberingAfterBreak="0">
     <w:nsid w:val="49FE49D8"/>
     <w:multiLevelType w:val="multilevel"/>
     <w:tmpl w:val="72ACC97C"/>
@@ -4995,7 +5984,96 @@
       </w:rPr>
     </w:lvl>
   </w:abstractNum>
-  <w:abstractNum w:abstractNumId="2" w15:restartNumberingAfterBreak="0">
+  <w:abstractNum w:abstractNumId="8" w15:restartNumberingAfterBreak="0">
+    <w:nsid w:val="53691ECD"/>
+    <w:multiLevelType w:val="hybridMultilevel"/>
+    <w:tmpl w:val="78C82CC6"/>
+    <w:lvl w:ilvl="0" w:tplc="90D4AF52">
+      <w:start w:val="1"/>
+      <w:numFmt w:val="upperRoman"/>
+      <w:lvlText w:val="%1)"/>
+      <w:lvlJc w:val="left"/>
+      <w:pPr>
+        <w:ind w:left="1080" w:hanging="720"/>
+      </w:pPr>
+      <w:rPr>
+        <w:rFonts w:hint="default"/>
+      </w:rPr>
+    </w:lvl>
+    <w:lvl w:ilvl="1" w:tplc="04160019" w:tentative="1">
+      <w:start w:val="1"/>
+      <w:numFmt w:val="lowerLetter"/>
+      <w:lvlText w:val="%2."/>
+      <w:lvlJc w:val="left"/>
+      <w:pPr>
+        <w:ind w:left="1440" w:hanging="360"/>
+      </w:pPr>
+    </w:lvl>
+    <w:lvl w:ilvl="2" w:tplc="0416001B" w:tentative="1">
+      <w:start w:val="1"/>
+      <w:numFmt w:val="lowerRoman"/>
+      <w:lvlText w:val="%3."/>
+      <w:lvlJc w:val="right"/>
+      <w:pPr>
+        <w:ind w:left="2160" w:hanging="180"/>
+      </w:pPr>
+    </w:lvl>
+    <w:lvl w:ilvl="3" w:tplc="0416000F" w:tentative="1">
+      <w:start w:val="1"/>
+      <w:numFmt w:val="decimal"/>
+      <w:lvlText w:val="%4."/>
+      <w:lvlJc w:val="left"/>
+      <w:pPr>
+        <w:ind w:left="2880" w:hanging="360"/>
+      </w:pPr>
+    </w:lvl>
+    <w:lvl w:ilvl="4" w:tplc="04160019" w:tentative="1">
+      <w:start w:val="1"/>
+      <w:numFmt w:val="lowerLetter"/>
+      <w:lvlText w:val="%5."/>
+      <w:lvlJc w:val="left"/>
+      <w:pPr>
+        <w:ind w:left="3600" w:hanging="360"/>
+      </w:pPr>
+    </w:lvl>
+    <w:lvl w:ilvl="5" w:tplc="0416001B" w:tentative="1">
+      <w:start w:val="1"/>
+      <w:numFmt w:val="lowerRoman"/>
+      <w:lvlText w:val="%6."/>
+      <w:lvlJc w:val="right"/>
+      <w:pPr>
+        <w:ind w:left="4320" w:hanging="180"/>
+      </w:pPr>
+    </w:lvl>
+    <w:lvl w:ilvl="6" w:tplc="0416000F" w:tentative="1">
+      <w:start w:val="1"/>
+      <w:numFmt w:val="decimal"/>
+      <w:lvlText w:val="%7."/>
+      <w:lvlJc w:val="left"/>
+      <w:pPr>
+        <w:ind w:left="5040" w:hanging="360"/>
+      </w:pPr>
+    </w:lvl>
+    <w:lvl w:ilvl="7" w:tplc="04160019" w:tentative="1">
+      <w:start w:val="1"/>
+      <w:numFmt w:val="lowerLetter"/>
+      <w:lvlText w:val="%8."/>
+      <w:lvlJc w:val="left"/>
+      <w:pPr>
+        <w:ind w:left="5760" w:hanging="360"/>
+      </w:pPr>
+    </w:lvl>
+    <w:lvl w:ilvl="8" w:tplc="0416001B" w:tentative="1">
+      <w:start w:val="1"/>
+      <w:numFmt w:val="lowerRoman"/>
+      <w:lvlText w:val="%9."/>
+      <w:lvlJc w:val="right"/>
+      <w:pPr>
+        <w:ind w:left="6480" w:hanging="180"/>
+      </w:pPr>
+    </w:lvl>
+  </w:abstractNum>
+  <w:abstractNum w:abstractNumId="9" w15:restartNumberingAfterBreak="0">
     <w:nsid w:val="6A532D7C"/>
     <w:multiLevelType w:val="hybridMultilevel"/>
     <w:tmpl w:val="A8403D04"/>
@@ -5107,13 +6185,126 @@
       </w:rPr>
     </w:lvl>
   </w:abstractNum>
+  <w:abstractNum w:abstractNumId="10" w15:restartNumberingAfterBreak="0">
+    <w:nsid w:val="7E997C1B"/>
+    <w:multiLevelType w:val="hybridMultilevel"/>
+    <w:tmpl w:val="A33228CC"/>
+    <w:lvl w:ilvl="0" w:tplc="8BE8E326">
+      <w:start w:val="2"/>
+      <w:numFmt w:val="decimal"/>
+      <w:lvlText w:val="%1&gt;"/>
+      <w:lvlJc w:val="left"/>
+      <w:pPr>
+        <w:ind w:left="720" w:hanging="360"/>
+      </w:pPr>
+      <w:rPr>
+        <w:rFonts w:hint="default"/>
+      </w:rPr>
+    </w:lvl>
+    <w:lvl w:ilvl="1" w:tplc="04160019" w:tentative="1">
+      <w:start w:val="1"/>
+      <w:numFmt w:val="lowerLetter"/>
+      <w:lvlText w:val="%2."/>
+      <w:lvlJc w:val="left"/>
+      <w:pPr>
+        <w:ind w:left="1440" w:hanging="360"/>
+      </w:pPr>
+    </w:lvl>
+    <w:lvl w:ilvl="2" w:tplc="0416001B" w:tentative="1">
+      <w:start w:val="1"/>
+      <w:numFmt w:val="lowerRoman"/>
+      <w:lvlText w:val="%3."/>
+      <w:lvlJc w:val="right"/>
+      <w:pPr>
+        <w:ind w:left="2160" w:hanging="180"/>
+      </w:pPr>
+    </w:lvl>
+    <w:lvl w:ilvl="3" w:tplc="0416000F" w:tentative="1">
+      <w:start w:val="1"/>
+      <w:numFmt w:val="decimal"/>
+      <w:lvlText w:val="%4."/>
+      <w:lvlJc w:val="left"/>
+      <w:pPr>
+        <w:ind w:left="2880" w:hanging="360"/>
+      </w:pPr>
+    </w:lvl>
+    <w:lvl w:ilvl="4" w:tplc="04160019" w:tentative="1">
+      <w:start w:val="1"/>
+      <w:numFmt w:val="lowerLetter"/>
+      <w:lvlText w:val="%5."/>
+      <w:lvlJc w:val="left"/>
+      <w:pPr>
+        <w:ind w:left="3600" w:hanging="360"/>
+      </w:pPr>
+    </w:lvl>
+    <w:lvl w:ilvl="5" w:tplc="0416001B" w:tentative="1">
+      <w:start w:val="1"/>
+      <w:numFmt w:val="lowerRoman"/>
+      <w:lvlText w:val="%6."/>
+      <w:lvlJc w:val="right"/>
+      <w:pPr>
+        <w:ind w:left="4320" w:hanging="180"/>
+      </w:pPr>
+    </w:lvl>
+    <w:lvl w:ilvl="6" w:tplc="0416000F" w:tentative="1">
+      <w:start w:val="1"/>
+      <w:numFmt w:val="decimal"/>
+      <w:lvlText w:val="%7."/>
+      <w:lvlJc w:val="left"/>
+      <w:pPr>
+        <w:ind w:left="5040" w:hanging="360"/>
+      </w:pPr>
+    </w:lvl>
+    <w:lvl w:ilvl="7" w:tplc="04160019" w:tentative="1">
+      <w:start w:val="1"/>
+      <w:numFmt w:val="lowerLetter"/>
+      <w:lvlText w:val="%8."/>
+      <w:lvlJc w:val="left"/>
+      <w:pPr>
+        <w:ind w:left="5760" w:hanging="360"/>
+      </w:pPr>
+    </w:lvl>
+    <w:lvl w:ilvl="8" w:tplc="0416001B" w:tentative="1">
+      <w:start w:val="1"/>
+      <w:numFmt w:val="lowerRoman"/>
+      <w:lvlText w:val="%9."/>
+      <w:lvlJc w:val="right"/>
+      <w:pPr>
+        <w:ind w:left="6480" w:hanging="180"/>
+      </w:pPr>
+    </w:lvl>
+  </w:abstractNum>
   <w:num w:numId="1" w16cid:durableId="404686496">
+    <w:abstractNumId w:val="9"/>
+  </w:num>
+  <w:num w:numId="2" w16cid:durableId="602496096">
+    <w:abstractNumId w:val="3"/>
+  </w:num>
+  <w:num w:numId="3" w16cid:durableId="1489975872">
+    <w:abstractNumId w:val="7"/>
+  </w:num>
+  <w:num w:numId="4" w16cid:durableId="2082947230">
     <w:abstractNumId w:val="2"/>
   </w:num>
-  <w:num w:numId="2" w16cid:durableId="602496096">
+  <w:num w:numId="5" w16cid:durableId="596451485">
+    <w:abstractNumId w:val="5"/>
+  </w:num>
+  <w:num w:numId="6" w16cid:durableId="673843051">
+    <w:abstractNumId w:val="10"/>
+  </w:num>
+  <w:num w:numId="7" w16cid:durableId="1626614045">
+    <w:abstractNumId w:val="6"/>
+  </w:num>
+  <w:num w:numId="8" w16cid:durableId="1408727619">
+    <w:abstractNumId w:val="4"/>
+  </w:num>
+  <w:num w:numId="9" w16cid:durableId="6565716">
     <w:abstractNumId w:val="0"/>
   </w:num>
-  <w:num w:numId="3" w16cid:durableId="1489975872">
+  <w:num w:numId="10" w16cid:durableId="1365986851">
+    <w:abstractNumId w:val="8"/>
+  </w:num>
+  <w:num w:numId="11" w16cid:durableId="1130434638">
     <w:abstractNumId w:val="1"/>
   </w:num>
 </w:numbering>

</xml_diff>

<commit_message>
efeito cascata no css e estilizando listas
</commit_message>
<xml_diff>
--- a/HTML5-CSS/Resumo dos elementos HTML CSS no word/CSS/CSS.docx
+++ b/HTML5-CSS/Resumo dos elementos HTML CSS no word/CSS/CSS.docx
@@ -692,7 +692,23 @@
           <w:sz w:val="24"/>
           <w:szCs w:val="24"/>
         </w:rPr>
-        <w:t xml:space="preserve">- passamos a referencia do nosso arquivo </w:t>
+        <w:t xml:space="preserve">- </w:t>
+      </w:r>
+      <w:proofErr w:type="gramStart"/>
+      <w:r>
+        <w:rPr>
+          <w:sz w:val="24"/>
+          <w:szCs w:val="24"/>
+        </w:rPr>
+        <w:t>passamos</w:t>
+      </w:r>
+      <w:proofErr w:type="gramEnd"/>
+      <w:r>
+        <w:rPr>
+          <w:sz w:val="24"/>
+          <w:szCs w:val="24"/>
+        </w:rPr>
+        <w:t xml:space="preserve"> a referencia do nosso arquivo </w:t>
       </w:r>
       <w:proofErr w:type="spellStart"/>
       <w:r>
@@ -1253,7 +1269,23 @@
           <w:sz w:val="24"/>
           <w:szCs w:val="24"/>
         </w:rPr>
-        <w:t>- h2 e h3 são classes.</w:t>
+        <w:t xml:space="preserve">- </w:t>
+      </w:r>
+      <w:proofErr w:type="gramStart"/>
+      <w:r>
+        <w:rPr>
+          <w:sz w:val="24"/>
+          <w:szCs w:val="24"/>
+        </w:rPr>
+        <w:t>h2</w:t>
+      </w:r>
+      <w:proofErr w:type="gramEnd"/>
+      <w:r>
+        <w:rPr>
+          <w:sz w:val="24"/>
+          <w:szCs w:val="24"/>
+        </w:rPr>
+        <w:t xml:space="preserve"> e h3 são classes.</w:t>
       </w:r>
     </w:p>
     <w:p>
@@ -1481,7 +1513,23 @@
           <w:sz w:val="24"/>
           <w:szCs w:val="24"/>
         </w:rPr>
-        <w:t>- classe para imagem</w:t>
+        <w:t xml:space="preserve">- </w:t>
+      </w:r>
+      <w:proofErr w:type="gramStart"/>
+      <w:r>
+        <w:rPr>
+          <w:sz w:val="24"/>
+          <w:szCs w:val="24"/>
+        </w:rPr>
+        <w:t>classe</w:t>
+      </w:r>
+      <w:proofErr w:type="gramEnd"/>
+      <w:r>
+        <w:rPr>
+          <w:sz w:val="24"/>
+          <w:szCs w:val="24"/>
+        </w:rPr>
+        <w:t xml:space="preserve"> para imagem</w:t>
       </w:r>
     </w:p>
     <w:p>
@@ -1554,6 +1602,7 @@
         </w:rPr>
         <w:t>#title</w:t>
       </w:r>
+      <w:proofErr w:type="gramStart"/>
       <w:r>
         <w:rPr>
           <w:rFonts w:ascii="Consolas" w:eastAsia="Times New Roman" w:hAnsi="Consolas" w:cs="Times New Roman"/>
@@ -1586,6 +1635,7 @@
         <w:t>subtitle</w:t>
       </w:r>
       <w:proofErr w:type="spellEnd"/>
+      <w:proofErr w:type="gramEnd"/>
       <w:r>
         <w:rPr>
           <w:rFonts w:ascii="Consolas" w:eastAsia="Times New Roman" w:hAnsi="Consolas" w:cs="Times New Roman"/>
@@ -1785,6 +1835,7 @@
           <w:lang w:eastAsia="pt-BR"/>
         </w:rPr>
       </w:pPr>
+      <w:proofErr w:type="gramStart"/>
       <w:r>
         <w:rPr>
           <w:rFonts w:ascii="Consolas" w:eastAsia="Times New Roman" w:hAnsi="Consolas" w:cs="Times New Roman"/>
@@ -1804,7 +1855,18 @@
           <w:szCs w:val="21"/>
           <w:lang w:eastAsia="pt-BR"/>
         </w:rPr>
-        <w:t>post_title</w:t>
+        <w:t>post</w:t>
+      </w:r>
+      <w:proofErr w:type="gramEnd"/>
+      <w:r>
+        <w:rPr>
+          <w:rFonts w:ascii="Consolas" w:eastAsia="Times New Roman" w:hAnsi="Consolas" w:cs="Times New Roman"/>
+          <w:color w:val="D7BA7D"/>
+          <w:sz w:val="21"/>
+          <w:szCs w:val="21"/>
+          <w:lang w:eastAsia="pt-BR"/>
+        </w:rPr>
+        <w:t>_title</w:t>
       </w:r>
       <w:proofErr w:type="spellEnd"/>
       <w:r>
@@ -2218,6 +2280,7 @@
         <w:t>border</w:t>
       </w:r>
       <w:proofErr w:type="spellEnd"/>
+      <w:proofErr w:type="gramStart"/>
       <w:r>
         <w:rPr>
           <w:rFonts w:ascii="Arial" w:eastAsia="Times New Roman" w:hAnsi="Arial" w:cs="Arial"/>
@@ -2225,6 +2288,7 @@
         </w:rPr>
         <w:t>) ;</w:t>
       </w:r>
+      <w:proofErr w:type="gramEnd"/>
       <w:r>
         <w:rPr>
           <w:rFonts w:ascii="Arial" w:eastAsia="Times New Roman" w:hAnsi="Arial" w:cs="Arial"/>
@@ -2478,7 +2542,23 @@
           <w:rFonts w:ascii="Arial" w:eastAsia="Times New Roman" w:hAnsi="Arial" w:cs="Arial"/>
           <w:lang w:eastAsia="pt-BR"/>
         </w:rPr>
-        <w:t>- classe “post”</w:t>
+        <w:t xml:space="preserve">- </w:t>
+      </w:r>
+      <w:proofErr w:type="gramStart"/>
+      <w:r>
+        <w:rPr>
+          <w:rFonts w:ascii="Arial" w:eastAsia="Times New Roman" w:hAnsi="Arial" w:cs="Arial"/>
+          <w:lang w:eastAsia="pt-BR"/>
+        </w:rPr>
+        <w:t>classe</w:t>
+      </w:r>
+      <w:proofErr w:type="gramEnd"/>
+      <w:r>
+        <w:rPr>
+          <w:rFonts w:ascii="Arial" w:eastAsia="Times New Roman" w:hAnsi="Arial" w:cs="Arial"/>
+          <w:lang w:eastAsia="pt-BR"/>
+        </w:rPr>
+        <w:t xml:space="preserve"> “post”</w:t>
       </w:r>
     </w:p>
     <w:p>
@@ -2493,6 +2573,7 @@
           <w:lang w:eastAsia="pt-BR"/>
         </w:rPr>
       </w:pPr>
+      <w:proofErr w:type="gramStart"/>
       <w:r>
         <w:rPr>
           <w:rFonts w:ascii="Consolas" w:eastAsia="Times New Roman" w:hAnsi="Consolas" w:cs="Times New Roman"/>
@@ -2513,6 +2594,7 @@
         </w:rPr>
         <w:t>{</w:t>
       </w:r>
+      <w:proofErr w:type="gramEnd"/>
     </w:p>
     <w:p>
       <w:pPr>
@@ -2630,6 +2712,7 @@
           <w:lang w:eastAsia="pt-BR"/>
         </w:rPr>
       </w:pPr>
+      <w:proofErr w:type="gramStart"/>
       <w:r>
         <w:rPr>
           <w:rFonts w:ascii="Consolas" w:eastAsia="Times New Roman" w:hAnsi="Consolas" w:cs="Times New Roman"/>
@@ -2641,6 +2724,7 @@
         <w:lastRenderedPageBreak/>
         <w:t>.post</w:t>
       </w:r>
+      <w:proofErr w:type="gramEnd"/>
       <w:r>
         <w:rPr>
           <w:rFonts w:ascii="Consolas" w:eastAsia="Times New Roman" w:hAnsi="Consolas" w:cs="Times New Roman"/>
@@ -3105,6 +3189,7 @@
           <w:lang w:eastAsia="pt-BR"/>
         </w:rPr>
       </w:pPr>
+      <w:proofErr w:type="gramStart"/>
       <w:r>
         <w:rPr>
           <w:rFonts w:ascii="Consolas" w:eastAsia="Times New Roman" w:hAnsi="Consolas" w:cs="Times New Roman"/>
@@ -3115,6 +3200,7 @@
         </w:rPr>
         <w:t>.post</w:t>
       </w:r>
+      <w:proofErr w:type="gramEnd"/>
       <w:r>
         <w:rPr>
           <w:rFonts w:ascii="Consolas" w:eastAsia="Times New Roman" w:hAnsi="Consolas" w:cs="Times New Roman"/>
@@ -3296,6 +3382,7 @@
           <w:lang w:eastAsia="pt-BR"/>
         </w:rPr>
       </w:pPr>
+      <w:proofErr w:type="gramStart"/>
       <w:r>
         <w:rPr>
           <w:rFonts w:ascii="Consolas" w:eastAsia="Times New Roman" w:hAnsi="Consolas" w:cs="Times New Roman"/>
@@ -3306,6 +3393,7 @@
         </w:rPr>
         <w:t>.post</w:t>
       </w:r>
+      <w:proofErr w:type="gramEnd"/>
       <w:r>
         <w:rPr>
           <w:rFonts w:ascii="Consolas" w:eastAsia="Times New Roman" w:hAnsi="Consolas" w:cs="Times New Roman"/>
@@ -3479,35 +3567,7 @@
           <w:rFonts w:ascii="Arial" w:eastAsia="Times New Roman" w:hAnsi="Arial" w:cs="Arial"/>
           <w:lang w:eastAsia="pt-BR"/>
         </w:rPr>
-        <w:t xml:space="preserve">- Aqui </w:t>
-      </w:r>
-      <w:r>
-        <w:rPr>
-          <w:rFonts w:ascii="Arial" w:eastAsia="Times New Roman" w:hAnsi="Arial" w:cs="Arial"/>
-          <w:lang w:eastAsia="pt-BR"/>
-        </w:rPr>
-        <w:t>temos</w:t>
-      </w:r>
-      <w:r>
-        <w:rPr>
-          <w:rFonts w:ascii="Arial" w:eastAsia="Times New Roman" w:hAnsi="Arial" w:cs="Arial"/>
-          <w:lang w:eastAsia="pt-BR"/>
-        </w:rPr>
-        <w:t xml:space="preserve"> </w:t>
-      </w:r>
-      <w:r>
-        <w:rPr>
-          <w:rFonts w:ascii="Arial" w:eastAsia="Times New Roman" w:hAnsi="Arial" w:cs="Arial"/>
-          <w:lang w:eastAsia="pt-BR"/>
-        </w:rPr>
-        <w:t>15</w:t>
-      </w:r>
-      <w:r>
-        <w:rPr>
-          <w:rFonts w:ascii="Arial" w:eastAsia="Times New Roman" w:hAnsi="Arial" w:cs="Arial"/>
-          <w:lang w:eastAsia="pt-BR"/>
-        </w:rPr>
-        <w:t xml:space="preserve"> </w:t>
+        <w:t xml:space="preserve">- Aqui temos 15 </w:t>
       </w:r>
       <w:proofErr w:type="spellStart"/>
       <w:r>
@@ -3523,14 +3583,7 @@
           <w:rFonts w:ascii="Arial" w:eastAsia="Times New Roman" w:hAnsi="Arial" w:cs="Arial"/>
           <w:lang w:eastAsia="pt-BR"/>
         </w:rPr>
-        <w:t xml:space="preserve"> na parte superior</w:t>
-      </w:r>
-      <w:r>
-        <w:rPr>
-          <w:rFonts w:ascii="Arial" w:eastAsia="Times New Roman" w:hAnsi="Arial" w:cs="Arial"/>
-          <w:lang w:eastAsia="pt-BR"/>
-        </w:rPr>
-        <w:t xml:space="preserve">, 10 </w:t>
+        <w:t xml:space="preserve"> na parte superior, 10 </w:t>
       </w:r>
       <w:proofErr w:type="spellStart"/>
       <w:r>
@@ -3546,14 +3599,7 @@
           <w:rFonts w:ascii="Arial" w:eastAsia="Times New Roman" w:hAnsi="Arial" w:cs="Arial"/>
           <w:lang w:eastAsia="pt-BR"/>
         </w:rPr>
-        <w:t xml:space="preserve"> na parte inferior, </w:t>
-      </w:r>
-      <w:r>
-        <w:rPr>
-          <w:rFonts w:ascii="Arial" w:eastAsia="Times New Roman" w:hAnsi="Arial" w:cs="Arial"/>
-          <w:lang w:eastAsia="pt-BR"/>
-        </w:rPr>
-        <w:t xml:space="preserve">5 </w:t>
+        <w:t xml:space="preserve"> na parte inferior, 5 </w:t>
       </w:r>
       <w:proofErr w:type="spellStart"/>
       <w:r>
@@ -3569,28 +3615,7 @@
           <w:rFonts w:ascii="Arial" w:eastAsia="Times New Roman" w:hAnsi="Arial" w:cs="Arial"/>
           <w:lang w:eastAsia="pt-BR"/>
         </w:rPr>
-        <w:t xml:space="preserve"> na direita e</w:t>
-      </w:r>
-      <w:r>
-        <w:rPr>
-          <w:rFonts w:ascii="Arial" w:eastAsia="Times New Roman" w:hAnsi="Arial" w:cs="Arial"/>
-          <w:lang w:eastAsia="pt-BR"/>
-        </w:rPr>
-        <w:t xml:space="preserve"> 0px na</w:t>
-      </w:r>
-      <w:r>
-        <w:rPr>
-          <w:rFonts w:ascii="Arial" w:eastAsia="Times New Roman" w:hAnsi="Arial" w:cs="Arial"/>
-          <w:lang w:eastAsia="pt-BR"/>
-        </w:rPr>
-        <w:t xml:space="preserve"> esquerda</w:t>
-      </w:r>
-      <w:r>
-        <w:rPr>
-          <w:rFonts w:ascii="Arial" w:eastAsia="Times New Roman" w:hAnsi="Arial" w:cs="Arial"/>
-          <w:lang w:eastAsia="pt-BR"/>
-        </w:rPr>
-        <w:t>.</w:t>
+        <w:t xml:space="preserve"> na direita e 0px na esquerda.</w:t>
       </w:r>
     </w:p>
     <w:p>
@@ -3823,7 +3848,23 @@
           <w:rFonts w:ascii="Arial" w:eastAsia="Times New Roman" w:hAnsi="Arial" w:cs="Arial"/>
           <w:lang w:eastAsia="pt-BR"/>
         </w:rPr>
-        <w:t> - topo, direita, inferior e esquerda -  conseguimos alterar cada canto separadamente.</w:t>
+        <w:t xml:space="preserve"> - topo, direita, inferior e esquerda </w:t>
+      </w:r>
+      <w:proofErr w:type="gramStart"/>
+      <w:r>
+        <w:rPr>
+          <w:rFonts w:ascii="Arial" w:eastAsia="Times New Roman" w:hAnsi="Arial" w:cs="Arial"/>
+          <w:lang w:eastAsia="pt-BR"/>
+        </w:rPr>
+        <w:t>-  conseguimos</w:t>
+      </w:r>
+      <w:proofErr w:type="gramEnd"/>
+      <w:r>
+        <w:rPr>
+          <w:rFonts w:ascii="Arial" w:eastAsia="Times New Roman" w:hAnsi="Arial" w:cs="Arial"/>
+          <w:lang w:eastAsia="pt-BR"/>
+        </w:rPr>
+        <w:t xml:space="preserve"> alterar cada canto separadamente.</w:t>
       </w:r>
     </w:p>
     <w:p>
@@ -4290,6 +4331,7 @@
           <w:lang w:eastAsia="pt-BR"/>
         </w:rPr>
       </w:pPr>
+      <w:proofErr w:type="gramStart"/>
       <w:r>
         <w:rPr>
           <w:rFonts w:ascii="Consolas" w:eastAsia="Times New Roman" w:hAnsi="Consolas" w:cs="Times New Roman"/>
@@ -4300,6 +4342,7 @@
         </w:rPr>
         <w:t>.post</w:t>
       </w:r>
+      <w:proofErr w:type="gramEnd"/>
       <w:r>
         <w:rPr>
           <w:rFonts w:ascii="Consolas" w:eastAsia="Times New Roman" w:hAnsi="Consolas" w:cs="Times New Roman"/>
@@ -4539,7 +4582,23 @@
           <w:rFonts w:ascii="Arial" w:eastAsia="Times New Roman" w:hAnsi="Arial" w:cs="Arial"/>
           <w:lang w:eastAsia="pt-BR"/>
         </w:rPr>
-        <w:t>- Ai temos alguns modos de mudar a cor de fundo.</w:t>
+        <w:t xml:space="preserve">- </w:t>
+      </w:r>
+      <w:proofErr w:type="gramStart"/>
+      <w:r>
+        <w:rPr>
+          <w:rFonts w:ascii="Arial" w:eastAsia="Times New Roman" w:hAnsi="Arial" w:cs="Arial"/>
+          <w:lang w:eastAsia="pt-BR"/>
+        </w:rPr>
+        <w:t>Ai</w:t>
+      </w:r>
+      <w:proofErr w:type="gramEnd"/>
+      <w:r>
+        <w:rPr>
+          <w:rFonts w:ascii="Arial" w:eastAsia="Times New Roman" w:hAnsi="Arial" w:cs="Arial"/>
+          <w:lang w:eastAsia="pt-BR"/>
+        </w:rPr>
+        <w:t xml:space="preserve"> temos alguns modos de mudar a cor de fundo.</w:t>
       </w:r>
     </w:p>
     <w:p>
@@ -5177,6 +5236,1749 @@
         <w:t xml:space="preserve">; coloca uma linha ao centro cortando essa palavra </w:t>
       </w:r>
     </w:p>
+    <w:p/>
+    <w:p>
+      <w:pPr>
+        <w:rPr>
+          <w:b/>
+          <w:bCs/>
+          <w:sz w:val="36"/>
+          <w:szCs w:val="36"/>
+        </w:rPr>
+      </w:pPr>
+      <w:r>
+        <w:rPr>
+          <w:b/>
+          <w:bCs/>
+          <w:sz w:val="36"/>
+          <w:szCs w:val="36"/>
+        </w:rPr>
+        <w:lastRenderedPageBreak/>
+        <w:t>10.Estilizando Listas:</w:t>
+      </w:r>
+    </w:p>
+    <w:p>
+      <w:pPr>
+        <w:rPr>
+          <w:b/>
+          <w:bCs/>
+          <w:sz w:val="36"/>
+          <w:szCs w:val="36"/>
+        </w:rPr>
+      </w:pPr>
+      <w:r>
+        <w:rPr>
+          <w:b/>
+          <w:bCs/>
+          <w:noProof/>
+          <w:sz w:val="36"/>
+          <w:szCs w:val="36"/>
+        </w:rPr>
+        <w:drawing>
+          <wp:inline distT="0" distB="0" distL="0" distR="0" wp14:anchorId="6A018886" wp14:editId="4F523B88">
+            <wp:extent cx="2228850" cy="2476529"/>
+            <wp:effectExtent l="0" t="0" r="0" b="0"/>
+            <wp:docPr id="4" name="Imagem 4"/>
+            <wp:cNvGraphicFramePr>
+              <a:graphicFrameLocks xmlns:a="http://schemas.openxmlformats.org/drawingml/2006/main" noChangeAspect="1"/>
+            </wp:cNvGraphicFramePr>
+            <a:graphic xmlns:a="http://schemas.openxmlformats.org/drawingml/2006/main">
+              <a:graphicData uri="http://schemas.openxmlformats.org/drawingml/2006/picture">
+                <pic:pic xmlns:pic="http://schemas.openxmlformats.org/drawingml/2006/picture">
+                  <pic:nvPicPr>
+                    <pic:cNvPr id="4" name="Imagem 4"/>
+                    <pic:cNvPicPr/>
+                  </pic:nvPicPr>
+                  <pic:blipFill>
+                    <a:blip r:embed="rId17" cstate="print">
+                      <a:extLst>
+                        <a:ext uri="{28A0092B-C50C-407E-A947-70E740481C1C}">
+                          <a14:useLocalDpi xmlns:a14="http://schemas.microsoft.com/office/drawing/2010/main" val="0"/>
+                        </a:ext>
+                      </a:extLst>
+                    </a:blip>
+                    <a:stretch>
+                      <a:fillRect/>
+                    </a:stretch>
+                  </pic:blipFill>
+                  <pic:spPr>
+                    <a:xfrm>
+                      <a:off x="0" y="0"/>
+                      <a:ext cx="2240499" cy="2489472"/>
+                    </a:xfrm>
+                    <a:prstGeom prst="rect">
+                      <a:avLst/>
+                    </a:prstGeom>
+                  </pic:spPr>
+                </pic:pic>
+              </a:graphicData>
+            </a:graphic>
+          </wp:inline>
+        </w:drawing>
+      </w:r>
+    </w:p>
+    <w:p>
+      <w:pPr>
+        <w:rPr>
+          <w:sz w:val="24"/>
+          <w:szCs w:val="24"/>
+        </w:rPr>
+      </w:pPr>
+      <w:r>
+        <w:rPr>
+          <w:sz w:val="24"/>
+          <w:szCs w:val="24"/>
+        </w:rPr>
+        <w:t xml:space="preserve">i)altera o </w:t>
+      </w:r>
+      <w:proofErr w:type="spellStart"/>
+      <w:r>
+        <w:rPr>
+          <w:sz w:val="24"/>
+          <w:szCs w:val="24"/>
+        </w:rPr>
+        <w:t>simbulo</w:t>
+      </w:r>
+      <w:proofErr w:type="spellEnd"/>
+      <w:r>
+        <w:rPr>
+          <w:sz w:val="24"/>
+          <w:szCs w:val="24"/>
+        </w:rPr>
+        <w:t xml:space="preserve"> de uma lista não ordenada para um quadrado</w:t>
+      </w:r>
+    </w:p>
+    <w:p>
+      <w:pPr>
+        <w:rPr>
+          <w:sz w:val="24"/>
+          <w:szCs w:val="24"/>
+        </w:rPr>
+      </w:pPr>
+      <w:proofErr w:type="spellStart"/>
+      <w:r>
+        <w:rPr>
+          <w:sz w:val="24"/>
+          <w:szCs w:val="24"/>
+        </w:rPr>
+        <w:t>ii</w:t>
+      </w:r>
+      <w:proofErr w:type="spellEnd"/>
+      <w:r>
+        <w:rPr>
+          <w:sz w:val="24"/>
+          <w:szCs w:val="24"/>
+        </w:rPr>
+        <w:t xml:space="preserve">)alterando o marcador de uma lista ordenada para um </w:t>
+      </w:r>
+      <w:proofErr w:type="spellStart"/>
+      <w:r>
+        <w:rPr>
+          <w:sz w:val="24"/>
+          <w:szCs w:val="24"/>
+        </w:rPr>
+        <w:t>numero</w:t>
+      </w:r>
+      <w:proofErr w:type="spellEnd"/>
+      <w:r>
+        <w:rPr>
+          <w:sz w:val="24"/>
+          <w:szCs w:val="24"/>
+        </w:rPr>
+        <w:t xml:space="preserve"> Romano</w:t>
+      </w:r>
+    </w:p>
+    <w:p>
+      <w:pPr>
+        <w:rPr>
+          <w:sz w:val="24"/>
+          <w:szCs w:val="24"/>
+        </w:rPr>
+      </w:pPr>
+      <w:proofErr w:type="spellStart"/>
+      <w:r>
+        <w:rPr>
+          <w:sz w:val="24"/>
+          <w:szCs w:val="24"/>
+        </w:rPr>
+        <w:t>iii</w:t>
+      </w:r>
+      <w:proofErr w:type="spellEnd"/>
+      <w:r>
+        <w:rPr>
+          <w:sz w:val="24"/>
+          <w:szCs w:val="24"/>
+        </w:rPr>
+        <w:t>)</w:t>
+      </w:r>
+      <w:r>
+        <w:rPr>
+          <w:sz w:val="24"/>
+          <w:szCs w:val="24"/>
+        </w:rPr>
+        <w:t xml:space="preserve"> </w:t>
+      </w:r>
+      <w:r>
+        <w:rPr>
+          <w:sz w:val="24"/>
+          <w:szCs w:val="24"/>
+        </w:rPr>
+        <w:t xml:space="preserve">altera o </w:t>
+      </w:r>
+      <w:proofErr w:type="spellStart"/>
+      <w:r>
+        <w:rPr>
+          <w:sz w:val="24"/>
+          <w:szCs w:val="24"/>
+        </w:rPr>
+        <w:t>simbulo</w:t>
+      </w:r>
+      <w:proofErr w:type="spellEnd"/>
+      <w:r>
+        <w:rPr>
+          <w:sz w:val="24"/>
+          <w:szCs w:val="24"/>
+        </w:rPr>
+        <w:t xml:space="preserve"> de uma lista não ordenada para um</w:t>
+      </w:r>
+      <w:r>
+        <w:rPr>
+          <w:sz w:val="24"/>
+          <w:szCs w:val="24"/>
+        </w:rPr>
+        <w:t xml:space="preserve"> </w:t>
+      </w:r>
+      <w:proofErr w:type="spellStart"/>
+      <w:r>
+        <w:rPr>
+          <w:sz w:val="24"/>
+          <w:szCs w:val="24"/>
+        </w:rPr>
+        <w:t>emoji</w:t>
+      </w:r>
+      <w:proofErr w:type="spellEnd"/>
+    </w:p>
+    <w:p>
+      <w:pPr>
+        <w:rPr>
+          <w:b/>
+          <w:bCs/>
+          <w:sz w:val="36"/>
+          <w:szCs w:val="36"/>
+        </w:rPr>
+      </w:pPr>
+    </w:p>
+    <w:p>
+      <w:pPr>
+        <w:rPr>
+          <w:b/>
+          <w:bCs/>
+          <w:sz w:val="36"/>
+          <w:szCs w:val="36"/>
+        </w:rPr>
+      </w:pPr>
+    </w:p>
+    <w:p>
+      <w:pPr>
+        <w:rPr>
+          <w:b/>
+          <w:bCs/>
+          <w:sz w:val="36"/>
+          <w:szCs w:val="36"/>
+        </w:rPr>
+      </w:pPr>
+    </w:p>
+    <w:p>
+      <w:pPr>
+        <w:rPr>
+          <w:sz w:val="24"/>
+          <w:szCs w:val="24"/>
+        </w:rPr>
+      </w:pPr>
+      <w:r>
+        <w:rPr>
+          <w:noProof/>
+          <w:sz w:val="24"/>
+          <w:szCs w:val="24"/>
+        </w:rPr>
+        <w:drawing>
+          <wp:inline distT="0" distB="0" distL="0" distR="0" wp14:anchorId="015E6E1E" wp14:editId="72163E76">
+            <wp:extent cx="2474736" cy="1657350"/>
+            <wp:effectExtent l="0" t="0" r="1905" b="0"/>
+            <wp:docPr id="8" name="Imagem 8"/>
+            <wp:cNvGraphicFramePr>
+              <a:graphicFrameLocks xmlns:a="http://schemas.openxmlformats.org/drawingml/2006/main" noChangeAspect="1"/>
+            </wp:cNvGraphicFramePr>
+            <a:graphic xmlns:a="http://schemas.openxmlformats.org/drawingml/2006/main">
+              <a:graphicData uri="http://schemas.openxmlformats.org/drawingml/2006/picture">
+                <pic:pic xmlns:pic="http://schemas.openxmlformats.org/drawingml/2006/picture">
+                  <pic:nvPicPr>
+                    <pic:cNvPr id="8" name="Imagem 8"/>
+                    <pic:cNvPicPr/>
+                  </pic:nvPicPr>
+                  <pic:blipFill>
+                    <a:blip r:embed="rId18">
+                      <a:extLst>
+                        <a:ext uri="{28A0092B-C50C-407E-A947-70E740481C1C}">
+                          <a14:useLocalDpi xmlns:a14="http://schemas.microsoft.com/office/drawing/2010/main" val="0"/>
+                        </a:ext>
+                      </a:extLst>
+                    </a:blip>
+                    <a:stretch>
+                      <a:fillRect/>
+                    </a:stretch>
+                  </pic:blipFill>
+                  <pic:spPr>
+                    <a:xfrm>
+                      <a:off x="0" y="0"/>
+                      <a:ext cx="2489342" cy="1667132"/>
+                    </a:xfrm>
+                    <a:prstGeom prst="rect">
+                      <a:avLst/>
+                    </a:prstGeom>
+                  </pic:spPr>
+                </pic:pic>
+              </a:graphicData>
+            </a:graphic>
+          </wp:inline>
+        </w:drawing>
+      </w:r>
+    </w:p>
+    <w:p>
+      <w:pPr>
+        <w:rPr>
+          <w:sz w:val="24"/>
+          <w:szCs w:val="24"/>
+        </w:rPr>
+      </w:pPr>
+      <w:r>
+        <w:rPr>
+          <w:sz w:val="24"/>
+          <w:szCs w:val="24"/>
+        </w:rPr>
+        <w:t>- Adicionando imagens como marcadores.</w:t>
+      </w:r>
+    </w:p>
+    <w:p>
+      <w:pPr>
+        <w:rPr>
+          <w:sz w:val="24"/>
+          <w:szCs w:val="24"/>
+        </w:rPr>
+      </w:pPr>
+    </w:p>
+    <w:p>
+      <w:pPr>
+        <w:rPr>
+          <w:sz w:val="24"/>
+          <w:szCs w:val="24"/>
+        </w:rPr>
+      </w:pPr>
+      <w:r>
+        <w:rPr>
+          <w:sz w:val="24"/>
+          <w:szCs w:val="24"/>
+        </w:rPr>
+        <w:t>11.Efeito cascata:</w:t>
+      </w:r>
+    </w:p>
+    <w:p>
+      <w:pPr>
+        <w:shd w:val="clear" w:color="auto" w:fill="1E1E1E"/>
+        <w:spacing w:after="0" w:line="285" w:lineRule="atLeast"/>
+        <w:rPr>
+          <w:rFonts w:ascii="Consolas" w:eastAsia="Times New Roman" w:hAnsi="Consolas" w:cs="Times New Roman"/>
+          <w:color w:val="D4D4D4"/>
+          <w:sz w:val="21"/>
+          <w:szCs w:val="21"/>
+          <w:lang w:eastAsia="pt-BR"/>
+        </w:rPr>
+      </w:pPr>
+      <w:proofErr w:type="gramStart"/>
+      <w:r>
+        <w:rPr>
+          <w:rFonts w:ascii="Consolas" w:eastAsia="Times New Roman" w:hAnsi="Consolas" w:cs="Times New Roman"/>
+          <w:color w:val="D7BA7D"/>
+          <w:sz w:val="21"/>
+          <w:szCs w:val="21"/>
+          <w:lang w:eastAsia="pt-BR"/>
+        </w:rPr>
+        <w:t>.</w:t>
+      </w:r>
+      <w:proofErr w:type="spellStart"/>
+      <w:r>
+        <w:rPr>
+          <w:rFonts w:ascii="Consolas" w:eastAsia="Times New Roman" w:hAnsi="Consolas" w:cs="Times New Roman"/>
+          <w:color w:val="D7BA7D"/>
+          <w:sz w:val="21"/>
+          <w:szCs w:val="21"/>
+          <w:lang w:eastAsia="pt-BR"/>
+        </w:rPr>
+        <w:t>contacts</w:t>
+      </w:r>
+      <w:proofErr w:type="gramEnd"/>
+      <w:r>
+        <w:rPr>
+          <w:rFonts w:ascii="Consolas" w:eastAsia="Times New Roman" w:hAnsi="Consolas" w:cs="Times New Roman"/>
+          <w:color w:val="D7BA7D"/>
+          <w:sz w:val="21"/>
+          <w:szCs w:val="21"/>
+          <w:lang w:eastAsia="pt-BR"/>
+        </w:rPr>
+        <w:t>_list</w:t>
+      </w:r>
+      <w:proofErr w:type="spellEnd"/>
+      <w:r>
+        <w:rPr>
+          <w:rFonts w:ascii="Consolas" w:eastAsia="Times New Roman" w:hAnsi="Consolas" w:cs="Times New Roman"/>
+          <w:color w:val="D4D4D4"/>
+          <w:sz w:val="21"/>
+          <w:szCs w:val="21"/>
+          <w:lang w:eastAsia="pt-BR"/>
+        </w:rPr>
+        <w:t xml:space="preserve"> </w:t>
+      </w:r>
+      <w:r>
+        <w:rPr>
+          <w:rFonts w:ascii="Consolas" w:eastAsia="Times New Roman" w:hAnsi="Consolas" w:cs="Times New Roman"/>
+          <w:color w:val="D7BA7D"/>
+          <w:sz w:val="21"/>
+          <w:szCs w:val="21"/>
+          <w:lang w:eastAsia="pt-BR"/>
+        </w:rPr>
+        <w:t>li</w:t>
+      </w:r>
+      <w:r>
+        <w:rPr>
+          <w:rFonts w:ascii="Consolas" w:eastAsia="Times New Roman" w:hAnsi="Consolas" w:cs="Times New Roman"/>
+          <w:color w:val="D4D4D4"/>
+          <w:sz w:val="21"/>
+          <w:szCs w:val="21"/>
+          <w:lang w:eastAsia="pt-BR"/>
+        </w:rPr>
+        <w:t xml:space="preserve"> </w:t>
+      </w:r>
+      <w:r>
+        <w:rPr>
+          <w:rFonts w:ascii="Consolas" w:eastAsia="Times New Roman" w:hAnsi="Consolas" w:cs="Times New Roman"/>
+          <w:color w:val="D7BA7D"/>
+          <w:sz w:val="21"/>
+          <w:szCs w:val="21"/>
+          <w:lang w:eastAsia="pt-BR"/>
+        </w:rPr>
+        <w:t>a</w:t>
+      </w:r>
+      <w:r>
+        <w:rPr>
+          <w:rFonts w:ascii="Consolas" w:eastAsia="Times New Roman" w:hAnsi="Consolas" w:cs="Times New Roman"/>
+          <w:color w:val="D4D4D4"/>
+          <w:sz w:val="21"/>
+          <w:szCs w:val="21"/>
+          <w:lang w:eastAsia="pt-BR"/>
+        </w:rPr>
+        <w:t>{</w:t>
+      </w:r>
+    </w:p>
+    <w:p>
+      <w:pPr>
+        <w:shd w:val="clear" w:color="auto" w:fill="1E1E1E"/>
+        <w:spacing w:after="0" w:line="285" w:lineRule="atLeast"/>
+        <w:rPr>
+          <w:rFonts w:ascii="Consolas" w:eastAsia="Times New Roman" w:hAnsi="Consolas" w:cs="Times New Roman"/>
+          <w:color w:val="D4D4D4"/>
+          <w:sz w:val="21"/>
+          <w:szCs w:val="21"/>
+          <w:lang w:eastAsia="pt-BR"/>
+        </w:rPr>
+      </w:pPr>
+      <w:r>
+        <w:rPr>
+          <w:rFonts w:ascii="Consolas" w:eastAsia="Times New Roman" w:hAnsi="Consolas" w:cs="Times New Roman"/>
+          <w:color w:val="D4D4D4"/>
+          <w:sz w:val="21"/>
+          <w:szCs w:val="21"/>
+          <w:lang w:eastAsia="pt-BR"/>
+        </w:rPr>
+        <w:t xml:space="preserve">    </w:t>
+      </w:r>
+      <w:proofErr w:type="spellStart"/>
+      <w:r>
+        <w:rPr>
+          <w:rFonts w:ascii="Consolas" w:eastAsia="Times New Roman" w:hAnsi="Consolas" w:cs="Times New Roman"/>
+          <w:color w:val="9CDCFE"/>
+          <w:sz w:val="21"/>
+          <w:szCs w:val="21"/>
+          <w:lang w:eastAsia="pt-BR"/>
+        </w:rPr>
+        <w:t>text-decoration</w:t>
+      </w:r>
+      <w:proofErr w:type="spellEnd"/>
+      <w:r>
+        <w:rPr>
+          <w:rFonts w:ascii="Consolas" w:eastAsia="Times New Roman" w:hAnsi="Consolas" w:cs="Times New Roman"/>
+          <w:color w:val="D4D4D4"/>
+          <w:sz w:val="21"/>
+          <w:szCs w:val="21"/>
+          <w:lang w:eastAsia="pt-BR"/>
+        </w:rPr>
+        <w:t xml:space="preserve">: </w:t>
+      </w:r>
+      <w:proofErr w:type="spellStart"/>
+      <w:r>
+        <w:rPr>
+          <w:rFonts w:ascii="Consolas" w:eastAsia="Times New Roman" w:hAnsi="Consolas" w:cs="Times New Roman"/>
+          <w:color w:val="CE9178"/>
+          <w:sz w:val="21"/>
+          <w:szCs w:val="21"/>
+          <w:lang w:eastAsia="pt-BR"/>
+        </w:rPr>
+        <w:t>none</w:t>
+      </w:r>
+      <w:proofErr w:type="spellEnd"/>
+      <w:r>
+        <w:rPr>
+          <w:rFonts w:ascii="Consolas" w:eastAsia="Times New Roman" w:hAnsi="Consolas" w:cs="Times New Roman"/>
+          <w:color w:val="D4D4D4"/>
+          <w:sz w:val="21"/>
+          <w:szCs w:val="21"/>
+          <w:lang w:eastAsia="pt-BR"/>
+        </w:rPr>
+        <w:t>;</w:t>
+      </w:r>
+    </w:p>
+    <w:p>
+      <w:pPr>
+        <w:shd w:val="clear" w:color="auto" w:fill="1E1E1E"/>
+        <w:spacing w:after="0" w:line="285" w:lineRule="atLeast"/>
+        <w:rPr>
+          <w:rFonts w:ascii="Consolas" w:eastAsia="Times New Roman" w:hAnsi="Consolas" w:cs="Times New Roman"/>
+          <w:color w:val="D4D4D4"/>
+          <w:sz w:val="21"/>
+          <w:szCs w:val="21"/>
+          <w:lang w:eastAsia="pt-BR"/>
+        </w:rPr>
+      </w:pPr>
+      <w:r>
+        <w:rPr>
+          <w:rFonts w:ascii="Consolas" w:eastAsia="Times New Roman" w:hAnsi="Consolas" w:cs="Times New Roman"/>
+          <w:color w:val="D4D4D4"/>
+          <w:sz w:val="21"/>
+          <w:szCs w:val="21"/>
+          <w:lang w:eastAsia="pt-BR"/>
+        </w:rPr>
+        <w:t>}</w:t>
+      </w:r>
+    </w:p>
+    <w:p>
+      <w:pPr>
+        <w:rPr>
+          <w:sz w:val="24"/>
+          <w:szCs w:val="24"/>
+        </w:rPr>
+      </w:pPr>
+    </w:p>
+    <w:p>
+      <w:pPr>
+        <w:rPr>
+          <w:sz w:val="24"/>
+          <w:szCs w:val="24"/>
+        </w:rPr>
+      </w:pPr>
+      <w:r>
+        <w:rPr>
+          <w:sz w:val="24"/>
+          <w:szCs w:val="24"/>
+        </w:rPr>
+        <w:t>“</w:t>
+      </w:r>
+      <w:proofErr w:type="spellStart"/>
+      <w:r>
+        <w:rPr>
+          <w:sz w:val="24"/>
+          <w:szCs w:val="24"/>
+        </w:rPr>
+        <w:t>Contacts_list</w:t>
+      </w:r>
+      <w:proofErr w:type="spellEnd"/>
+      <w:r>
+        <w:rPr>
+          <w:sz w:val="24"/>
+          <w:szCs w:val="24"/>
+        </w:rPr>
+        <w:t xml:space="preserve">” </w:t>
+      </w:r>
+      <w:proofErr w:type="gramStart"/>
+      <w:r>
+        <w:rPr>
+          <w:sz w:val="24"/>
+          <w:szCs w:val="24"/>
+        </w:rPr>
+        <w:t>esta</w:t>
+      </w:r>
+      <w:proofErr w:type="gramEnd"/>
+      <w:r>
+        <w:rPr>
+          <w:sz w:val="24"/>
+          <w:szCs w:val="24"/>
+        </w:rPr>
+        <w:t xml:space="preserve"> dentro do &lt;</w:t>
+      </w:r>
+      <w:proofErr w:type="spellStart"/>
+      <w:r>
+        <w:rPr>
+          <w:sz w:val="24"/>
+          <w:szCs w:val="24"/>
+        </w:rPr>
+        <w:t>ul</w:t>
+      </w:r>
+      <w:proofErr w:type="spellEnd"/>
+      <w:r>
+        <w:rPr>
+          <w:sz w:val="24"/>
+          <w:szCs w:val="24"/>
+        </w:rPr>
+        <w:t>&gt; no qual dentro dele esta o &lt;li&gt; e logo depois &lt;a&gt;</w:t>
+      </w:r>
+    </w:p>
+    <w:p>
+      <w:pPr>
+        <w:rPr>
+          <w:sz w:val="24"/>
+          <w:szCs w:val="24"/>
+        </w:rPr>
+      </w:pPr>
+      <w:r>
+        <w:rPr>
+          <w:sz w:val="24"/>
+          <w:szCs w:val="24"/>
+        </w:rPr>
+        <w:lastRenderedPageBreak/>
+        <w:t xml:space="preserve">Exemplo em </w:t>
+      </w:r>
+      <w:proofErr w:type="spellStart"/>
+      <w:r>
+        <w:rPr>
+          <w:sz w:val="24"/>
+          <w:szCs w:val="24"/>
+        </w:rPr>
+        <w:t>html</w:t>
+      </w:r>
+      <w:proofErr w:type="spellEnd"/>
+      <w:r>
+        <w:rPr>
+          <w:sz w:val="24"/>
+          <w:szCs w:val="24"/>
+        </w:rPr>
+        <w:t>:</w:t>
+      </w:r>
+    </w:p>
+    <w:p>
+      <w:pPr>
+        <w:shd w:val="clear" w:color="auto" w:fill="1E1E1E"/>
+        <w:spacing w:after="0" w:line="285" w:lineRule="atLeast"/>
+        <w:rPr>
+          <w:rFonts w:ascii="Consolas" w:eastAsia="Times New Roman" w:hAnsi="Consolas" w:cs="Times New Roman"/>
+          <w:color w:val="D4D4D4"/>
+          <w:sz w:val="21"/>
+          <w:szCs w:val="21"/>
+          <w:lang w:eastAsia="pt-BR"/>
+        </w:rPr>
+      </w:pPr>
+      <w:r>
+        <w:rPr>
+          <w:rFonts w:ascii="Consolas" w:eastAsia="Times New Roman" w:hAnsi="Consolas" w:cs="Times New Roman"/>
+          <w:color w:val="808080"/>
+          <w:sz w:val="21"/>
+          <w:szCs w:val="21"/>
+          <w:lang w:eastAsia="pt-BR"/>
+        </w:rPr>
+        <w:t>&lt;</w:t>
+      </w:r>
+      <w:proofErr w:type="spellStart"/>
+      <w:r>
+        <w:rPr>
+          <w:rFonts w:ascii="Consolas" w:eastAsia="Times New Roman" w:hAnsi="Consolas" w:cs="Times New Roman"/>
+          <w:color w:val="569CD6"/>
+          <w:sz w:val="21"/>
+          <w:szCs w:val="21"/>
+          <w:lang w:eastAsia="pt-BR"/>
+        </w:rPr>
+        <w:t>ul</w:t>
+      </w:r>
+      <w:proofErr w:type="spellEnd"/>
+      <w:r>
+        <w:rPr>
+          <w:rFonts w:ascii="Consolas" w:eastAsia="Times New Roman" w:hAnsi="Consolas" w:cs="Times New Roman"/>
+          <w:color w:val="D4D4D4"/>
+          <w:sz w:val="21"/>
+          <w:szCs w:val="21"/>
+          <w:lang w:eastAsia="pt-BR"/>
+        </w:rPr>
+        <w:t xml:space="preserve"> </w:t>
+      </w:r>
+      <w:proofErr w:type="spellStart"/>
+      <w:r>
+        <w:rPr>
+          <w:rFonts w:ascii="Consolas" w:eastAsia="Times New Roman" w:hAnsi="Consolas" w:cs="Times New Roman"/>
+          <w:color w:val="9CDCFE"/>
+          <w:sz w:val="21"/>
+          <w:szCs w:val="21"/>
+          <w:lang w:eastAsia="pt-BR"/>
+        </w:rPr>
+        <w:t>class</w:t>
+      </w:r>
+      <w:proofErr w:type="spellEnd"/>
+      <w:r>
+        <w:rPr>
+          <w:rFonts w:ascii="Consolas" w:eastAsia="Times New Roman" w:hAnsi="Consolas" w:cs="Times New Roman"/>
+          <w:color w:val="D4D4D4"/>
+          <w:sz w:val="21"/>
+          <w:szCs w:val="21"/>
+          <w:lang w:eastAsia="pt-BR"/>
+        </w:rPr>
+        <w:t>=</w:t>
+      </w:r>
+      <w:r>
+        <w:rPr>
+          <w:rFonts w:ascii="Consolas" w:eastAsia="Times New Roman" w:hAnsi="Consolas" w:cs="Times New Roman"/>
+          <w:color w:val="CE9178"/>
+          <w:sz w:val="21"/>
+          <w:szCs w:val="21"/>
+          <w:lang w:eastAsia="pt-BR"/>
+        </w:rPr>
+        <w:t>"</w:t>
+      </w:r>
+      <w:proofErr w:type="spellStart"/>
+      <w:r>
+        <w:rPr>
+          <w:rFonts w:ascii="Consolas" w:eastAsia="Times New Roman" w:hAnsi="Consolas" w:cs="Times New Roman"/>
+          <w:color w:val="CE9178"/>
+          <w:sz w:val="21"/>
+          <w:szCs w:val="21"/>
+          <w:lang w:eastAsia="pt-BR"/>
+        </w:rPr>
+        <w:t>contacts_list</w:t>
+      </w:r>
+      <w:proofErr w:type="spellEnd"/>
+      <w:r>
+        <w:rPr>
+          <w:rFonts w:ascii="Consolas" w:eastAsia="Times New Roman" w:hAnsi="Consolas" w:cs="Times New Roman"/>
+          <w:color w:val="CE9178"/>
+          <w:sz w:val="21"/>
+          <w:szCs w:val="21"/>
+          <w:lang w:eastAsia="pt-BR"/>
+        </w:rPr>
+        <w:t>"</w:t>
+      </w:r>
+      <w:r>
+        <w:rPr>
+          <w:rFonts w:ascii="Consolas" w:eastAsia="Times New Roman" w:hAnsi="Consolas" w:cs="Times New Roman"/>
+          <w:color w:val="808080"/>
+          <w:sz w:val="21"/>
+          <w:szCs w:val="21"/>
+          <w:lang w:eastAsia="pt-BR"/>
+        </w:rPr>
+        <w:t>&gt;</w:t>
+      </w:r>
+    </w:p>
+    <w:p>
+      <w:pPr>
+        <w:shd w:val="clear" w:color="auto" w:fill="1E1E1E"/>
+        <w:spacing w:after="0" w:line="285" w:lineRule="atLeast"/>
+        <w:rPr>
+          <w:rFonts w:ascii="Consolas" w:eastAsia="Times New Roman" w:hAnsi="Consolas" w:cs="Times New Roman"/>
+          <w:color w:val="D4D4D4"/>
+          <w:sz w:val="21"/>
+          <w:szCs w:val="21"/>
+          <w:lang w:eastAsia="pt-BR"/>
+        </w:rPr>
+      </w:pPr>
+      <w:r>
+        <w:rPr>
+          <w:rFonts w:ascii="Consolas" w:eastAsia="Times New Roman" w:hAnsi="Consolas" w:cs="Times New Roman"/>
+          <w:color w:val="D4D4D4"/>
+          <w:sz w:val="21"/>
+          <w:szCs w:val="21"/>
+          <w:lang w:eastAsia="pt-BR"/>
+        </w:rPr>
+        <w:t xml:space="preserve">            </w:t>
+      </w:r>
+      <w:r>
+        <w:rPr>
+          <w:rFonts w:ascii="Consolas" w:eastAsia="Times New Roman" w:hAnsi="Consolas" w:cs="Times New Roman"/>
+          <w:color w:val="808080"/>
+          <w:sz w:val="21"/>
+          <w:szCs w:val="21"/>
+          <w:lang w:eastAsia="pt-BR"/>
+        </w:rPr>
+        <w:t>&lt;</w:t>
+      </w:r>
+      <w:r>
+        <w:rPr>
+          <w:rFonts w:ascii="Consolas" w:eastAsia="Times New Roman" w:hAnsi="Consolas" w:cs="Times New Roman"/>
+          <w:color w:val="569CD6"/>
+          <w:sz w:val="21"/>
+          <w:szCs w:val="21"/>
+          <w:lang w:eastAsia="pt-BR"/>
+        </w:rPr>
+        <w:t>li</w:t>
+      </w:r>
+      <w:r>
+        <w:rPr>
+          <w:rFonts w:ascii="Consolas" w:eastAsia="Times New Roman" w:hAnsi="Consolas" w:cs="Times New Roman"/>
+          <w:color w:val="808080"/>
+          <w:sz w:val="21"/>
+          <w:szCs w:val="21"/>
+          <w:lang w:eastAsia="pt-BR"/>
+        </w:rPr>
+        <w:t>&gt;</w:t>
+      </w:r>
+    </w:p>
+    <w:p>
+      <w:pPr>
+        <w:shd w:val="clear" w:color="auto" w:fill="1E1E1E"/>
+        <w:spacing w:after="0" w:line="285" w:lineRule="atLeast"/>
+        <w:rPr>
+          <w:rFonts w:ascii="Consolas" w:eastAsia="Times New Roman" w:hAnsi="Consolas" w:cs="Times New Roman"/>
+          <w:color w:val="D4D4D4"/>
+          <w:sz w:val="21"/>
+          <w:szCs w:val="21"/>
+          <w:lang w:eastAsia="pt-BR"/>
+        </w:rPr>
+      </w:pPr>
+      <w:r>
+        <w:rPr>
+          <w:rFonts w:ascii="Consolas" w:eastAsia="Times New Roman" w:hAnsi="Consolas" w:cs="Times New Roman"/>
+          <w:color w:val="D4D4D4"/>
+          <w:sz w:val="21"/>
+          <w:szCs w:val="21"/>
+          <w:lang w:eastAsia="pt-BR"/>
+        </w:rPr>
+        <w:t xml:space="preserve">                </w:t>
+      </w:r>
+      <w:r>
+        <w:rPr>
+          <w:rFonts w:ascii="Consolas" w:eastAsia="Times New Roman" w:hAnsi="Consolas" w:cs="Times New Roman"/>
+          <w:color w:val="808080"/>
+          <w:sz w:val="21"/>
+          <w:szCs w:val="21"/>
+          <w:lang w:eastAsia="pt-BR"/>
+        </w:rPr>
+        <w:t>&lt;</w:t>
+      </w:r>
+      <w:r>
+        <w:rPr>
+          <w:rFonts w:ascii="Consolas" w:eastAsia="Times New Roman" w:hAnsi="Consolas" w:cs="Times New Roman"/>
+          <w:color w:val="569CD6"/>
+          <w:sz w:val="21"/>
+          <w:szCs w:val="21"/>
+          <w:lang w:eastAsia="pt-BR"/>
+        </w:rPr>
+        <w:t>a</w:t>
+      </w:r>
+      <w:r>
+        <w:rPr>
+          <w:rFonts w:ascii="Consolas" w:eastAsia="Times New Roman" w:hAnsi="Consolas" w:cs="Times New Roman"/>
+          <w:color w:val="D4D4D4"/>
+          <w:sz w:val="21"/>
+          <w:szCs w:val="21"/>
+          <w:lang w:eastAsia="pt-BR"/>
+        </w:rPr>
+        <w:t xml:space="preserve"> </w:t>
+      </w:r>
+      <w:proofErr w:type="spellStart"/>
+      <w:r>
+        <w:rPr>
+          <w:rFonts w:ascii="Consolas" w:eastAsia="Times New Roman" w:hAnsi="Consolas" w:cs="Times New Roman"/>
+          <w:color w:val="9CDCFE"/>
+          <w:sz w:val="21"/>
+          <w:szCs w:val="21"/>
+          <w:lang w:eastAsia="pt-BR"/>
+        </w:rPr>
+        <w:t>href</w:t>
+      </w:r>
+      <w:proofErr w:type="spellEnd"/>
+      <w:r>
+        <w:rPr>
+          <w:rFonts w:ascii="Consolas" w:eastAsia="Times New Roman" w:hAnsi="Consolas" w:cs="Times New Roman"/>
+          <w:color w:val="D4D4D4"/>
+          <w:sz w:val="21"/>
+          <w:szCs w:val="21"/>
+          <w:lang w:eastAsia="pt-BR"/>
+        </w:rPr>
+        <w:t>=</w:t>
+      </w:r>
+      <w:r>
+        <w:rPr>
+          <w:rFonts w:ascii="Consolas" w:eastAsia="Times New Roman" w:hAnsi="Consolas" w:cs="Times New Roman"/>
+          <w:color w:val="CE9178"/>
+          <w:sz w:val="21"/>
+          <w:szCs w:val="21"/>
+          <w:lang w:eastAsia="pt-BR"/>
+        </w:rPr>
+        <w:t>"mailto:thiago.maia0606@gmail.com"</w:t>
+      </w:r>
+      <w:r>
+        <w:rPr>
+          <w:rFonts w:ascii="Consolas" w:eastAsia="Times New Roman" w:hAnsi="Consolas" w:cs="Times New Roman"/>
+          <w:color w:val="D4D4D4"/>
+          <w:sz w:val="21"/>
+          <w:szCs w:val="21"/>
+          <w:lang w:eastAsia="pt-BR"/>
+        </w:rPr>
+        <w:t xml:space="preserve"> </w:t>
+      </w:r>
+      <w:r>
+        <w:rPr>
+          <w:rFonts w:ascii="Consolas" w:eastAsia="Times New Roman" w:hAnsi="Consolas" w:cs="Times New Roman"/>
+          <w:color w:val="9CDCFE"/>
+          <w:sz w:val="21"/>
+          <w:szCs w:val="21"/>
+          <w:lang w:eastAsia="pt-BR"/>
+        </w:rPr>
+        <w:t>target</w:t>
+      </w:r>
+      <w:r>
+        <w:rPr>
+          <w:rFonts w:ascii="Consolas" w:eastAsia="Times New Roman" w:hAnsi="Consolas" w:cs="Times New Roman"/>
+          <w:color w:val="D4D4D4"/>
+          <w:sz w:val="21"/>
+          <w:szCs w:val="21"/>
+          <w:lang w:eastAsia="pt-BR"/>
+        </w:rPr>
+        <w:t>=</w:t>
+      </w:r>
+      <w:r>
+        <w:rPr>
+          <w:rFonts w:ascii="Consolas" w:eastAsia="Times New Roman" w:hAnsi="Consolas" w:cs="Times New Roman"/>
+          <w:color w:val="CE9178"/>
+          <w:sz w:val="21"/>
+          <w:szCs w:val="21"/>
+          <w:lang w:eastAsia="pt-BR"/>
+        </w:rPr>
+        <w:t>"_</w:t>
+      </w:r>
+      <w:proofErr w:type="spellStart"/>
+      <w:r>
+        <w:rPr>
+          <w:rFonts w:ascii="Consolas" w:eastAsia="Times New Roman" w:hAnsi="Consolas" w:cs="Times New Roman"/>
+          <w:color w:val="CE9178"/>
+          <w:sz w:val="21"/>
+          <w:szCs w:val="21"/>
+          <w:lang w:eastAsia="pt-BR"/>
+        </w:rPr>
+        <w:t>blank</w:t>
+      </w:r>
+      <w:proofErr w:type="spellEnd"/>
+      <w:r>
+        <w:rPr>
+          <w:rFonts w:ascii="Consolas" w:eastAsia="Times New Roman" w:hAnsi="Consolas" w:cs="Times New Roman"/>
+          <w:color w:val="CE9178"/>
+          <w:sz w:val="21"/>
+          <w:szCs w:val="21"/>
+          <w:lang w:eastAsia="pt-BR"/>
+        </w:rPr>
+        <w:t>"</w:t>
+      </w:r>
+      <w:r>
+        <w:rPr>
+          <w:rFonts w:ascii="Consolas" w:eastAsia="Times New Roman" w:hAnsi="Consolas" w:cs="Times New Roman"/>
+          <w:color w:val="808080"/>
+          <w:sz w:val="21"/>
+          <w:szCs w:val="21"/>
+          <w:lang w:eastAsia="pt-BR"/>
+        </w:rPr>
+        <w:t>&gt;</w:t>
+      </w:r>
+      <w:r>
+        <w:rPr>
+          <w:rFonts w:ascii="Consolas" w:eastAsia="Times New Roman" w:hAnsi="Consolas" w:cs="Times New Roman"/>
+          <w:color w:val="D4D4D4"/>
+          <w:sz w:val="21"/>
+          <w:szCs w:val="21"/>
+          <w:lang w:eastAsia="pt-BR"/>
+        </w:rPr>
+        <w:t xml:space="preserve"> thiago.maia0606@gmail.com</w:t>
+      </w:r>
+      <w:r>
+        <w:rPr>
+          <w:rFonts w:ascii="Consolas" w:eastAsia="Times New Roman" w:hAnsi="Consolas" w:cs="Times New Roman"/>
+          <w:color w:val="808080"/>
+          <w:sz w:val="21"/>
+          <w:szCs w:val="21"/>
+          <w:lang w:eastAsia="pt-BR"/>
+        </w:rPr>
+        <w:t>&lt;/</w:t>
+      </w:r>
+      <w:r>
+        <w:rPr>
+          <w:rFonts w:ascii="Consolas" w:eastAsia="Times New Roman" w:hAnsi="Consolas" w:cs="Times New Roman"/>
+          <w:color w:val="569CD6"/>
+          <w:sz w:val="21"/>
+          <w:szCs w:val="21"/>
+          <w:lang w:eastAsia="pt-BR"/>
+        </w:rPr>
+        <w:t>a</w:t>
+      </w:r>
+      <w:r>
+        <w:rPr>
+          <w:rFonts w:ascii="Consolas" w:eastAsia="Times New Roman" w:hAnsi="Consolas" w:cs="Times New Roman"/>
+          <w:color w:val="808080"/>
+          <w:sz w:val="21"/>
+          <w:szCs w:val="21"/>
+          <w:lang w:eastAsia="pt-BR"/>
+        </w:rPr>
+        <w:t>&gt;</w:t>
+      </w:r>
+    </w:p>
+    <w:p>
+      <w:pPr>
+        <w:shd w:val="clear" w:color="auto" w:fill="1E1E1E"/>
+        <w:spacing w:after="0" w:line="285" w:lineRule="atLeast"/>
+        <w:rPr>
+          <w:rFonts w:ascii="Consolas" w:eastAsia="Times New Roman" w:hAnsi="Consolas" w:cs="Times New Roman"/>
+          <w:color w:val="D4D4D4"/>
+          <w:sz w:val="21"/>
+          <w:szCs w:val="21"/>
+          <w:lang w:eastAsia="pt-BR"/>
+        </w:rPr>
+      </w:pPr>
+      <w:r>
+        <w:rPr>
+          <w:rFonts w:ascii="Consolas" w:eastAsia="Times New Roman" w:hAnsi="Consolas" w:cs="Times New Roman"/>
+          <w:color w:val="D4D4D4"/>
+          <w:sz w:val="21"/>
+          <w:szCs w:val="21"/>
+          <w:lang w:eastAsia="pt-BR"/>
+        </w:rPr>
+        <w:t xml:space="preserve">            </w:t>
+      </w:r>
+      <w:r>
+        <w:rPr>
+          <w:rFonts w:ascii="Consolas" w:eastAsia="Times New Roman" w:hAnsi="Consolas" w:cs="Times New Roman"/>
+          <w:color w:val="808080"/>
+          <w:sz w:val="21"/>
+          <w:szCs w:val="21"/>
+          <w:lang w:eastAsia="pt-BR"/>
+        </w:rPr>
+        <w:t>&lt;/</w:t>
+      </w:r>
+      <w:r>
+        <w:rPr>
+          <w:rFonts w:ascii="Consolas" w:eastAsia="Times New Roman" w:hAnsi="Consolas" w:cs="Times New Roman"/>
+          <w:color w:val="569CD6"/>
+          <w:sz w:val="21"/>
+          <w:szCs w:val="21"/>
+          <w:lang w:eastAsia="pt-BR"/>
+        </w:rPr>
+        <w:t>li</w:t>
+      </w:r>
+      <w:r>
+        <w:rPr>
+          <w:rFonts w:ascii="Consolas" w:eastAsia="Times New Roman" w:hAnsi="Consolas" w:cs="Times New Roman"/>
+          <w:color w:val="808080"/>
+          <w:sz w:val="21"/>
+          <w:szCs w:val="21"/>
+          <w:lang w:eastAsia="pt-BR"/>
+        </w:rPr>
+        <w:t>&gt;</w:t>
+      </w:r>
+    </w:p>
+    <w:p>
+      <w:pPr>
+        <w:shd w:val="clear" w:color="auto" w:fill="1E1E1E"/>
+        <w:spacing w:after="0" w:line="285" w:lineRule="atLeast"/>
+        <w:rPr>
+          <w:rFonts w:ascii="Consolas" w:eastAsia="Times New Roman" w:hAnsi="Consolas" w:cs="Times New Roman"/>
+          <w:color w:val="D4D4D4"/>
+          <w:sz w:val="21"/>
+          <w:szCs w:val="21"/>
+          <w:lang w:eastAsia="pt-BR"/>
+        </w:rPr>
+      </w:pPr>
+      <w:r>
+        <w:rPr>
+          <w:rFonts w:ascii="Consolas" w:eastAsia="Times New Roman" w:hAnsi="Consolas" w:cs="Times New Roman"/>
+          <w:color w:val="D4D4D4"/>
+          <w:sz w:val="21"/>
+          <w:szCs w:val="21"/>
+          <w:lang w:eastAsia="pt-BR"/>
+        </w:rPr>
+        <w:t xml:space="preserve">            </w:t>
+      </w:r>
+      <w:r>
+        <w:rPr>
+          <w:rFonts w:ascii="Consolas" w:eastAsia="Times New Roman" w:hAnsi="Consolas" w:cs="Times New Roman"/>
+          <w:color w:val="808080"/>
+          <w:sz w:val="21"/>
+          <w:szCs w:val="21"/>
+          <w:lang w:eastAsia="pt-BR"/>
+        </w:rPr>
+        <w:t>&lt;</w:t>
+      </w:r>
+      <w:r>
+        <w:rPr>
+          <w:rFonts w:ascii="Consolas" w:eastAsia="Times New Roman" w:hAnsi="Consolas" w:cs="Times New Roman"/>
+          <w:color w:val="569CD6"/>
+          <w:sz w:val="21"/>
+          <w:szCs w:val="21"/>
+          <w:lang w:eastAsia="pt-BR"/>
+        </w:rPr>
+        <w:t>li</w:t>
+      </w:r>
+      <w:r>
+        <w:rPr>
+          <w:rFonts w:ascii="Consolas" w:eastAsia="Times New Roman" w:hAnsi="Consolas" w:cs="Times New Roman"/>
+          <w:color w:val="808080"/>
+          <w:sz w:val="21"/>
+          <w:szCs w:val="21"/>
+          <w:lang w:eastAsia="pt-BR"/>
+        </w:rPr>
+        <w:t>&gt;</w:t>
+      </w:r>
+    </w:p>
+    <w:p>
+      <w:pPr>
+        <w:shd w:val="clear" w:color="auto" w:fill="1E1E1E"/>
+        <w:spacing w:after="0" w:line="285" w:lineRule="atLeast"/>
+        <w:rPr>
+          <w:rFonts w:ascii="Consolas" w:eastAsia="Times New Roman" w:hAnsi="Consolas" w:cs="Times New Roman"/>
+          <w:color w:val="D4D4D4"/>
+          <w:sz w:val="21"/>
+          <w:szCs w:val="21"/>
+          <w:lang w:eastAsia="pt-BR"/>
+        </w:rPr>
+      </w:pPr>
+      <w:r>
+        <w:rPr>
+          <w:rFonts w:ascii="Consolas" w:eastAsia="Times New Roman" w:hAnsi="Consolas" w:cs="Times New Roman"/>
+          <w:color w:val="D4D4D4"/>
+          <w:sz w:val="21"/>
+          <w:szCs w:val="21"/>
+          <w:lang w:eastAsia="pt-BR"/>
+        </w:rPr>
+        <w:t xml:space="preserve">                </w:t>
+      </w:r>
+      <w:r>
+        <w:rPr>
+          <w:rFonts w:ascii="Consolas" w:eastAsia="Times New Roman" w:hAnsi="Consolas" w:cs="Times New Roman"/>
+          <w:color w:val="808080"/>
+          <w:sz w:val="21"/>
+          <w:szCs w:val="21"/>
+          <w:lang w:eastAsia="pt-BR"/>
+        </w:rPr>
+        <w:t>&lt;</w:t>
+      </w:r>
+      <w:r>
+        <w:rPr>
+          <w:rFonts w:ascii="Consolas" w:eastAsia="Times New Roman" w:hAnsi="Consolas" w:cs="Times New Roman"/>
+          <w:color w:val="569CD6"/>
+          <w:sz w:val="21"/>
+          <w:szCs w:val="21"/>
+          <w:lang w:eastAsia="pt-BR"/>
+        </w:rPr>
+        <w:t>a</w:t>
+      </w:r>
+      <w:r>
+        <w:rPr>
+          <w:rFonts w:ascii="Consolas" w:eastAsia="Times New Roman" w:hAnsi="Consolas" w:cs="Times New Roman"/>
+          <w:color w:val="D4D4D4"/>
+          <w:sz w:val="21"/>
+          <w:szCs w:val="21"/>
+          <w:lang w:eastAsia="pt-BR"/>
+        </w:rPr>
+        <w:t xml:space="preserve"> </w:t>
+      </w:r>
+      <w:proofErr w:type="spellStart"/>
+      <w:r>
+        <w:rPr>
+          <w:rFonts w:ascii="Consolas" w:eastAsia="Times New Roman" w:hAnsi="Consolas" w:cs="Times New Roman"/>
+          <w:color w:val="9CDCFE"/>
+          <w:sz w:val="21"/>
+          <w:szCs w:val="21"/>
+          <w:lang w:eastAsia="pt-BR"/>
+        </w:rPr>
+        <w:t>href</w:t>
+      </w:r>
+      <w:proofErr w:type="spellEnd"/>
+      <w:r>
+        <w:rPr>
+          <w:rFonts w:ascii="Consolas" w:eastAsia="Times New Roman" w:hAnsi="Consolas" w:cs="Times New Roman"/>
+          <w:color w:val="D4D4D4"/>
+          <w:sz w:val="21"/>
+          <w:szCs w:val="21"/>
+          <w:lang w:eastAsia="pt-BR"/>
+        </w:rPr>
+        <w:t>=</w:t>
+      </w:r>
+      <w:r>
+        <w:rPr>
+          <w:rFonts w:ascii="Consolas" w:eastAsia="Times New Roman" w:hAnsi="Consolas" w:cs="Times New Roman"/>
+          <w:color w:val="CE9178"/>
+          <w:sz w:val="21"/>
+          <w:szCs w:val="21"/>
+          <w:lang w:eastAsia="pt-BR"/>
+        </w:rPr>
+        <w:t>"https://www.linkedin.com/in/thiago-maia-552987223/"</w:t>
+      </w:r>
+      <w:r>
+        <w:rPr>
+          <w:rFonts w:ascii="Consolas" w:eastAsia="Times New Roman" w:hAnsi="Consolas" w:cs="Times New Roman"/>
+          <w:color w:val="D4D4D4"/>
+          <w:sz w:val="21"/>
+          <w:szCs w:val="21"/>
+          <w:lang w:eastAsia="pt-BR"/>
+        </w:rPr>
+        <w:t xml:space="preserve"> </w:t>
+      </w:r>
+      <w:r>
+        <w:rPr>
+          <w:rFonts w:ascii="Consolas" w:eastAsia="Times New Roman" w:hAnsi="Consolas" w:cs="Times New Roman"/>
+          <w:color w:val="9CDCFE"/>
+          <w:sz w:val="21"/>
+          <w:szCs w:val="21"/>
+          <w:lang w:eastAsia="pt-BR"/>
+        </w:rPr>
+        <w:t>target</w:t>
+      </w:r>
+      <w:r>
+        <w:rPr>
+          <w:rFonts w:ascii="Consolas" w:eastAsia="Times New Roman" w:hAnsi="Consolas" w:cs="Times New Roman"/>
+          <w:color w:val="D4D4D4"/>
+          <w:sz w:val="21"/>
+          <w:szCs w:val="21"/>
+          <w:lang w:eastAsia="pt-BR"/>
+        </w:rPr>
+        <w:t>=</w:t>
+      </w:r>
+      <w:r>
+        <w:rPr>
+          <w:rFonts w:ascii="Consolas" w:eastAsia="Times New Roman" w:hAnsi="Consolas" w:cs="Times New Roman"/>
+          <w:color w:val="CE9178"/>
+          <w:sz w:val="21"/>
+          <w:szCs w:val="21"/>
+          <w:lang w:eastAsia="pt-BR"/>
+        </w:rPr>
+        <w:t>"_</w:t>
+      </w:r>
+      <w:proofErr w:type="spellStart"/>
+      <w:r>
+        <w:rPr>
+          <w:rFonts w:ascii="Consolas" w:eastAsia="Times New Roman" w:hAnsi="Consolas" w:cs="Times New Roman"/>
+          <w:color w:val="CE9178"/>
+          <w:sz w:val="21"/>
+          <w:szCs w:val="21"/>
+          <w:lang w:eastAsia="pt-BR"/>
+        </w:rPr>
+        <w:t>blank</w:t>
+      </w:r>
+      <w:proofErr w:type="spellEnd"/>
+      <w:r>
+        <w:rPr>
+          <w:rFonts w:ascii="Consolas" w:eastAsia="Times New Roman" w:hAnsi="Consolas" w:cs="Times New Roman"/>
+          <w:color w:val="CE9178"/>
+          <w:sz w:val="21"/>
+          <w:szCs w:val="21"/>
+          <w:lang w:eastAsia="pt-BR"/>
+        </w:rPr>
+        <w:t>"</w:t>
+      </w:r>
+      <w:r>
+        <w:rPr>
+          <w:rFonts w:ascii="Consolas" w:eastAsia="Times New Roman" w:hAnsi="Consolas" w:cs="Times New Roman"/>
+          <w:color w:val="808080"/>
+          <w:sz w:val="21"/>
+          <w:szCs w:val="21"/>
+          <w:lang w:eastAsia="pt-BR"/>
+        </w:rPr>
+        <w:t>&gt;</w:t>
+      </w:r>
+      <w:proofErr w:type="spellStart"/>
+      <w:r>
+        <w:rPr>
+          <w:rFonts w:ascii="Consolas" w:eastAsia="Times New Roman" w:hAnsi="Consolas" w:cs="Times New Roman"/>
+          <w:color w:val="D4D4D4"/>
+          <w:sz w:val="21"/>
+          <w:szCs w:val="21"/>
+          <w:lang w:eastAsia="pt-BR"/>
+        </w:rPr>
+        <w:t>linkedin</w:t>
+      </w:r>
+      <w:proofErr w:type="spellEnd"/>
+      <w:r>
+        <w:rPr>
+          <w:rFonts w:ascii="Consolas" w:eastAsia="Times New Roman" w:hAnsi="Consolas" w:cs="Times New Roman"/>
+          <w:color w:val="808080"/>
+          <w:sz w:val="21"/>
+          <w:szCs w:val="21"/>
+          <w:lang w:eastAsia="pt-BR"/>
+        </w:rPr>
+        <w:t>&lt;/</w:t>
+      </w:r>
+      <w:r>
+        <w:rPr>
+          <w:rFonts w:ascii="Consolas" w:eastAsia="Times New Roman" w:hAnsi="Consolas" w:cs="Times New Roman"/>
+          <w:color w:val="569CD6"/>
+          <w:sz w:val="21"/>
+          <w:szCs w:val="21"/>
+          <w:lang w:eastAsia="pt-BR"/>
+        </w:rPr>
+        <w:t>a</w:t>
+      </w:r>
+      <w:r>
+        <w:rPr>
+          <w:rFonts w:ascii="Consolas" w:eastAsia="Times New Roman" w:hAnsi="Consolas" w:cs="Times New Roman"/>
+          <w:color w:val="808080"/>
+          <w:sz w:val="21"/>
+          <w:szCs w:val="21"/>
+          <w:lang w:eastAsia="pt-BR"/>
+        </w:rPr>
+        <w:t>&gt;</w:t>
+      </w:r>
+    </w:p>
+    <w:p>
+      <w:pPr>
+        <w:shd w:val="clear" w:color="auto" w:fill="1E1E1E"/>
+        <w:spacing w:after="0" w:line="285" w:lineRule="atLeast"/>
+        <w:rPr>
+          <w:rFonts w:ascii="Consolas" w:eastAsia="Times New Roman" w:hAnsi="Consolas" w:cs="Times New Roman"/>
+          <w:color w:val="D4D4D4"/>
+          <w:sz w:val="21"/>
+          <w:szCs w:val="21"/>
+          <w:lang w:eastAsia="pt-BR"/>
+        </w:rPr>
+      </w:pPr>
+      <w:r>
+        <w:rPr>
+          <w:rFonts w:ascii="Consolas" w:eastAsia="Times New Roman" w:hAnsi="Consolas" w:cs="Times New Roman"/>
+          <w:color w:val="D4D4D4"/>
+          <w:sz w:val="21"/>
+          <w:szCs w:val="21"/>
+          <w:lang w:eastAsia="pt-BR"/>
+        </w:rPr>
+        <w:t xml:space="preserve">            </w:t>
+      </w:r>
+      <w:r>
+        <w:rPr>
+          <w:rFonts w:ascii="Consolas" w:eastAsia="Times New Roman" w:hAnsi="Consolas" w:cs="Times New Roman"/>
+          <w:color w:val="808080"/>
+          <w:sz w:val="21"/>
+          <w:szCs w:val="21"/>
+          <w:lang w:eastAsia="pt-BR"/>
+        </w:rPr>
+        <w:t>&lt;/</w:t>
+      </w:r>
+      <w:r>
+        <w:rPr>
+          <w:rFonts w:ascii="Consolas" w:eastAsia="Times New Roman" w:hAnsi="Consolas" w:cs="Times New Roman"/>
+          <w:color w:val="569CD6"/>
+          <w:sz w:val="21"/>
+          <w:szCs w:val="21"/>
+          <w:lang w:eastAsia="pt-BR"/>
+        </w:rPr>
+        <w:t>li</w:t>
+      </w:r>
+      <w:r>
+        <w:rPr>
+          <w:rFonts w:ascii="Consolas" w:eastAsia="Times New Roman" w:hAnsi="Consolas" w:cs="Times New Roman"/>
+          <w:color w:val="808080"/>
+          <w:sz w:val="21"/>
+          <w:szCs w:val="21"/>
+          <w:lang w:eastAsia="pt-BR"/>
+        </w:rPr>
+        <w:t>&gt;</w:t>
+      </w:r>
+    </w:p>
+    <w:p>
+      <w:pPr>
+        <w:shd w:val="clear" w:color="auto" w:fill="1E1E1E"/>
+        <w:spacing w:after="0" w:line="285" w:lineRule="atLeast"/>
+        <w:rPr>
+          <w:rFonts w:ascii="Consolas" w:eastAsia="Times New Roman" w:hAnsi="Consolas" w:cs="Times New Roman"/>
+          <w:color w:val="D4D4D4"/>
+          <w:sz w:val="21"/>
+          <w:szCs w:val="21"/>
+          <w:lang w:eastAsia="pt-BR"/>
+        </w:rPr>
+      </w:pPr>
+      <w:r>
+        <w:rPr>
+          <w:rFonts w:ascii="Consolas" w:eastAsia="Times New Roman" w:hAnsi="Consolas" w:cs="Times New Roman"/>
+          <w:color w:val="D4D4D4"/>
+          <w:sz w:val="21"/>
+          <w:szCs w:val="21"/>
+          <w:lang w:eastAsia="pt-BR"/>
+        </w:rPr>
+        <w:t xml:space="preserve">            </w:t>
+      </w:r>
+      <w:r>
+        <w:rPr>
+          <w:rFonts w:ascii="Consolas" w:eastAsia="Times New Roman" w:hAnsi="Consolas" w:cs="Times New Roman"/>
+          <w:color w:val="808080"/>
+          <w:sz w:val="21"/>
+          <w:szCs w:val="21"/>
+          <w:lang w:eastAsia="pt-BR"/>
+        </w:rPr>
+        <w:t>&lt;</w:t>
+      </w:r>
+      <w:r>
+        <w:rPr>
+          <w:rFonts w:ascii="Consolas" w:eastAsia="Times New Roman" w:hAnsi="Consolas" w:cs="Times New Roman"/>
+          <w:color w:val="569CD6"/>
+          <w:sz w:val="21"/>
+          <w:szCs w:val="21"/>
+          <w:lang w:eastAsia="pt-BR"/>
+        </w:rPr>
+        <w:t>li</w:t>
+      </w:r>
+      <w:r>
+        <w:rPr>
+          <w:rFonts w:ascii="Consolas" w:eastAsia="Times New Roman" w:hAnsi="Consolas" w:cs="Times New Roman"/>
+          <w:color w:val="808080"/>
+          <w:sz w:val="21"/>
+          <w:szCs w:val="21"/>
+          <w:lang w:eastAsia="pt-BR"/>
+        </w:rPr>
+        <w:t>&gt;</w:t>
+      </w:r>
+    </w:p>
+    <w:p>
+      <w:pPr>
+        <w:shd w:val="clear" w:color="auto" w:fill="1E1E1E"/>
+        <w:spacing w:after="0" w:line="285" w:lineRule="atLeast"/>
+        <w:rPr>
+          <w:rFonts w:ascii="Consolas" w:eastAsia="Times New Roman" w:hAnsi="Consolas" w:cs="Times New Roman"/>
+          <w:color w:val="D4D4D4"/>
+          <w:sz w:val="21"/>
+          <w:szCs w:val="21"/>
+          <w:lang w:eastAsia="pt-BR"/>
+        </w:rPr>
+      </w:pPr>
+      <w:r>
+        <w:rPr>
+          <w:rFonts w:ascii="Consolas" w:eastAsia="Times New Roman" w:hAnsi="Consolas" w:cs="Times New Roman"/>
+          <w:color w:val="D4D4D4"/>
+          <w:sz w:val="21"/>
+          <w:szCs w:val="21"/>
+          <w:lang w:eastAsia="pt-BR"/>
+        </w:rPr>
+        <w:t xml:space="preserve">                </w:t>
+      </w:r>
+      <w:r>
+        <w:rPr>
+          <w:rFonts w:ascii="Consolas" w:eastAsia="Times New Roman" w:hAnsi="Consolas" w:cs="Times New Roman"/>
+          <w:color w:val="808080"/>
+          <w:sz w:val="21"/>
+          <w:szCs w:val="21"/>
+          <w:lang w:eastAsia="pt-BR"/>
+        </w:rPr>
+        <w:t>&lt;</w:t>
+      </w:r>
+      <w:r>
+        <w:rPr>
+          <w:rFonts w:ascii="Consolas" w:eastAsia="Times New Roman" w:hAnsi="Consolas" w:cs="Times New Roman"/>
+          <w:color w:val="569CD6"/>
+          <w:sz w:val="21"/>
+          <w:szCs w:val="21"/>
+          <w:lang w:eastAsia="pt-BR"/>
+        </w:rPr>
+        <w:t>a</w:t>
+      </w:r>
+      <w:r>
+        <w:rPr>
+          <w:rFonts w:ascii="Consolas" w:eastAsia="Times New Roman" w:hAnsi="Consolas" w:cs="Times New Roman"/>
+          <w:color w:val="D4D4D4"/>
+          <w:sz w:val="21"/>
+          <w:szCs w:val="21"/>
+          <w:lang w:eastAsia="pt-BR"/>
+        </w:rPr>
+        <w:t xml:space="preserve"> </w:t>
+      </w:r>
+      <w:proofErr w:type="spellStart"/>
+      <w:r>
+        <w:rPr>
+          <w:rFonts w:ascii="Consolas" w:eastAsia="Times New Roman" w:hAnsi="Consolas" w:cs="Times New Roman"/>
+          <w:color w:val="9CDCFE"/>
+          <w:sz w:val="21"/>
+          <w:szCs w:val="21"/>
+          <w:lang w:eastAsia="pt-BR"/>
+        </w:rPr>
+        <w:t>href</w:t>
+      </w:r>
+      <w:proofErr w:type="spellEnd"/>
+      <w:r>
+        <w:rPr>
+          <w:rFonts w:ascii="Consolas" w:eastAsia="Times New Roman" w:hAnsi="Consolas" w:cs="Times New Roman"/>
+          <w:color w:val="D4D4D4"/>
+          <w:sz w:val="21"/>
+          <w:szCs w:val="21"/>
+          <w:lang w:eastAsia="pt-BR"/>
+        </w:rPr>
+        <w:t>=</w:t>
+      </w:r>
+      <w:r>
+        <w:rPr>
+          <w:rFonts w:ascii="Consolas" w:eastAsia="Times New Roman" w:hAnsi="Consolas" w:cs="Times New Roman"/>
+          <w:color w:val="CE9178"/>
+          <w:sz w:val="21"/>
+          <w:szCs w:val="21"/>
+          <w:lang w:eastAsia="pt-BR"/>
+        </w:rPr>
+        <w:t>"https://github.com/</w:t>
+      </w:r>
+      <w:proofErr w:type="spellStart"/>
+      <w:r>
+        <w:rPr>
+          <w:rFonts w:ascii="Consolas" w:eastAsia="Times New Roman" w:hAnsi="Consolas" w:cs="Times New Roman"/>
+          <w:color w:val="CE9178"/>
+          <w:sz w:val="21"/>
+          <w:szCs w:val="21"/>
+          <w:lang w:eastAsia="pt-BR"/>
+        </w:rPr>
+        <w:t>thiago-igor</w:t>
+      </w:r>
+      <w:proofErr w:type="spellEnd"/>
+      <w:r>
+        <w:rPr>
+          <w:rFonts w:ascii="Consolas" w:eastAsia="Times New Roman" w:hAnsi="Consolas" w:cs="Times New Roman"/>
+          <w:color w:val="CE9178"/>
+          <w:sz w:val="21"/>
+          <w:szCs w:val="21"/>
+          <w:lang w:eastAsia="pt-BR"/>
+        </w:rPr>
+        <w:t>"</w:t>
+      </w:r>
+      <w:r>
+        <w:rPr>
+          <w:rFonts w:ascii="Consolas" w:eastAsia="Times New Roman" w:hAnsi="Consolas" w:cs="Times New Roman"/>
+          <w:color w:val="D4D4D4"/>
+          <w:sz w:val="21"/>
+          <w:szCs w:val="21"/>
+          <w:lang w:eastAsia="pt-BR"/>
+        </w:rPr>
+        <w:t xml:space="preserve"> </w:t>
+      </w:r>
+      <w:r>
+        <w:rPr>
+          <w:rFonts w:ascii="Consolas" w:eastAsia="Times New Roman" w:hAnsi="Consolas" w:cs="Times New Roman"/>
+          <w:color w:val="9CDCFE"/>
+          <w:sz w:val="21"/>
+          <w:szCs w:val="21"/>
+          <w:lang w:eastAsia="pt-BR"/>
+        </w:rPr>
+        <w:t>target</w:t>
+      </w:r>
+      <w:r>
+        <w:rPr>
+          <w:rFonts w:ascii="Consolas" w:eastAsia="Times New Roman" w:hAnsi="Consolas" w:cs="Times New Roman"/>
+          <w:color w:val="D4D4D4"/>
+          <w:sz w:val="21"/>
+          <w:szCs w:val="21"/>
+          <w:lang w:eastAsia="pt-BR"/>
+        </w:rPr>
+        <w:t>=</w:t>
+      </w:r>
+      <w:r>
+        <w:rPr>
+          <w:rFonts w:ascii="Consolas" w:eastAsia="Times New Roman" w:hAnsi="Consolas" w:cs="Times New Roman"/>
+          <w:color w:val="CE9178"/>
+          <w:sz w:val="21"/>
+          <w:szCs w:val="21"/>
+          <w:lang w:eastAsia="pt-BR"/>
+        </w:rPr>
+        <w:t>"_</w:t>
+      </w:r>
+      <w:proofErr w:type="spellStart"/>
+      <w:r>
+        <w:rPr>
+          <w:rFonts w:ascii="Consolas" w:eastAsia="Times New Roman" w:hAnsi="Consolas" w:cs="Times New Roman"/>
+          <w:color w:val="CE9178"/>
+          <w:sz w:val="21"/>
+          <w:szCs w:val="21"/>
+          <w:lang w:eastAsia="pt-BR"/>
+        </w:rPr>
+        <w:t>blank</w:t>
+      </w:r>
+      <w:proofErr w:type="spellEnd"/>
+      <w:r>
+        <w:rPr>
+          <w:rFonts w:ascii="Consolas" w:eastAsia="Times New Roman" w:hAnsi="Consolas" w:cs="Times New Roman"/>
+          <w:color w:val="CE9178"/>
+          <w:sz w:val="21"/>
+          <w:szCs w:val="21"/>
+          <w:lang w:eastAsia="pt-BR"/>
+        </w:rPr>
+        <w:t>"</w:t>
+      </w:r>
+      <w:r>
+        <w:rPr>
+          <w:rFonts w:ascii="Consolas" w:eastAsia="Times New Roman" w:hAnsi="Consolas" w:cs="Times New Roman"/>
+          <w:color w:val="808080"/>
+          <w:sz w:val="21"/>
+          <w:szCs w:val="21"/>
+          <w:lang w:eastAsia="pt-BR"/>
+        </w:rPr>
+        <w:t>&gt;</w:t>
+      </w:r>
+      <w:proofErr w:type="spellStart"/>
+      <w:r>
+        <w:rPr>
+          <w:rFonts w:ascii="Consolas" w:eastAsia="Times New Roman" w:hAnsi="Consolas" w:cs="Times New Roman"/>
+          <w:color w:val="D4D4D4"/>
+          <w:sz w:val="21"/>
+          <w:szCs w:val="21"/>
+          <w:lang w:eastAsia="pt-BR"/>
+        </w:rPr>
+        <w:t>Meu_Github</w:t>
+      </w:r>
+      <w:proofErr w:type="spellEnd"/>
+      <w:r>
+        <w:rPr>
+          <w:rFonts w:ascii="Consolas" w:eastAsia="Times New Roman" w:hAnsi="Consolas" w:cs="Times New Roman"/>
+          <w:color w:val="808080"/>
+          <w:sz w:val="21"/>
+          <w:szCs w:val="21"/>
+          <w:lang w:eastAsia="pt-BR"/>
+        </w:rPr>
+        <w:t>&lt;/</w:t>
+      </w:r>
+      <w:r>
+        <w:rPr>
+          <w:rFonts w:ascii="Consolas" w:eastAsia="Times New Roman" w:hAnsi="Consolas" w:cs="Times New Roman"/>
+          <w:color w:val="569CD6"/>
+          <w:sz w:val="21"/>
+          <w:szCs w:val="21"/>
+          <w:lang w:eastAsia="pt-BR"/>
+        </w:rPr>
+        <w:t>a</w:t>
+      </w:r>
+      <w:r>
+        <w:rPr>
+          <w:rFonts w:ascii="Consolas" w:eastAsia="Times New Roman" w:hAnsi="Consolas" w:cs="Times New Roman"/>
+          <w:color w:val="808080"/>
+          <w:sz w:val="21"/>
+          <w:szCs w:val="21"/>
+          <w:lang w:eastAsia="pt-BR"/>
+        </w:rPr>
+        <w:t>&gt;</w:t>
+      </w:r>
+    </w:p>
+    <w:p>
+      <w:pPr>
+        <w:shd w:val="clear" w:color="auto" w:fill="1E1E1E"/>
+        <w:spacing w:after="0" w:line="285" w:lineRule="atLeast"/>
+        <w:rPr>
+          <w:rFonts w:ascii="Consolas" w:eastAsia="Times New Roman" w:hAnsi="Consolas" w:cs="Times New Roman"/>
+          <w:color w:val="D4D4D4"/>
+          <w:sz w:val="21"/>
+          <w:szCs w:val="21"/>
+          <w:lang w:eastAsia="pt-BR"/>
+        </w:rPr>
+      </w:pPr>
+      <w:r>
+        <w:rPr>
+          <w:rFonts w:ascii="Consolas" w:eastAsia="Times New Roman" w:hAnsi="Consolas" w:cs="Times New Roman"/>
+          <w:color w:val="D4D4D4"/>
+          <w:sz w:val="21"/>
+          <w:szCs w:val="21"/>
+          <w:lang w:eastAsia="pt-BR"/>
+        </w:rPr>
+        <w:t xml:space="preserve">            </w:t>
+      </w:r>
+      <w:r>
+        <w:rPr>
+          <w:rFonts w:ascii="Consolas" w:eastAsia="Times New Roman" w:hAnsi="Consolas" w:cs="Times New Roman"/>
+          <w:color w:val="808080"/>
+          <w:sz w:val="21"/>
+          <w:szCs w:val="21"/>
+          <w:lang w:eastAsia="pt-BR"/>
+        </w:rPr>
+        <w:t>&lt;/</w:t>
+      </w:r>
+      <w:r>
+        <w:rPr>
+          <w:rFonts w:ascii="Consolas" w:eastAsia="Times New Roman" w:hAnsi="Consolas" w:cs="Times New Roman"/>
+          <w:color w:val="569CD6"/>
+          <w:sz w:val="21"/>
+          <w:szCs w:val="21"/>
+          <w:lang w:eastAsia="pt-BR"/>
+        </w:rPr>
+        <w:t>li</w:t>
+      </w:r>
+      <w:r>
+        <w:rPr>
+          <w:rFonts w:ascii="Consolas" w:eastAsia="Times New Roman" w:hAnsi="Consolas" w:cs="Times New Roman"/>
+          <w:color w:val="808080"/>
+          <w:sz w:val="21"/>
+          <w:szCs w:val="21"/>
+          <w:lang w:eastAsia="pt-BR"/>
+        </w:rPr>
+        <w:t>&gt;</w:t>
+      </w:r>
+    </w:p>
+    <w:p>
+      <w:pPr>
+        <w:shd w:val="clear" w:color="auto" w:fill="1E1E1E"/>
+        <w:spacing w:after="0" w:line="285" w:lineRule="atLeast"/>
+        <w:rPr>
+          <w:rFonts w:ascii="Consolas" w:eastAsia="Times New Roman" w:hAnsi="Consolas" w:cs="Times New Roman"/>
+          <w:color w:val="D4D4D4"/>
+          <w:sz w:val="21"/>
+          <w:szCs w:val="21"/>
+          <w:lang w:eastAsia="pt-BR"/>
+        </w:rPr>
+      </w:pPr>
+      <w:r>
+        <w:rPr>
+          <w:rFonts w:ascii="Consolas" w:eastAsia="Times New Roman" w:hAnsi="Consolas" w:cs="Times New Roman"/>
+          <w:color w:val="D4D4D4"/>
+          <w:sz w:val="21"/>
+          <w:szCs w:val="21"/>
+          <w:lang w:eastAsia="pt-BR"/>
+        </w:rPr>
+        <w:t xml:space="preserve">        </w:t>
+      </w:r>
+      <w:r>
+        <w:rPr>
+          <w:rFonts w:ascii="Consolas" w:eastAsia="Times New Roman" w:hAnsi="Consolas" w:cs="Times New Roman"/>
+          <w:color w:val="808080"/>
+          <w:sz w:val="21"/>
+          <w:szCs w:val="21"/>
+          <w:lang w:eastAsia="pt-BR"/>
+        </w:rPr>
+        <w:t>&lt;/</w:t>
+      </w:r>
+      <w:proofErr w:type="spellStart"/>
+      <w:r>
+        <w:rPr>
+          <w:rFonts w:ascii="Consolas" w:eastAsia="Times New Roman" w:hAnsi="Consolas" w:cs="Times New Roman"/>
+          <w:color w:val="569CD6"/>
+          <w:sz w:val="21"/>
+          <w:szCs w:val="21"/>
+          <w:lang w:eastAsia="pt-BR"/>
+        </w:rPr>
+        <w:t>ul</w:t>
+      </w:r>
+      <w:proofErr w:type="spellEnd"/>
+      <w:r>
+        <w:rPr>
+          <w:rFonts w:ascii="Consolas" w:eastAsia="Times New Roman" w:hAnsi="Consolas" w:cs="Times New Roman"/>
+          <w:color w:val="808080"/>
+          <w:sz w:val="21"/>
+          <w:szCs w:val="21"/>
+          <w:lang w:eastAsia="pt-BR"/>
+        </w:rPr>
+        <w:t>&gt;</w:t>
+      </w:r>
+    </w:p>
+    <w:p>
+      <w:pPr>
+        <w:rPr>
+          <w:sz w:val="24"/>
+          <w:szCs w:val="24"/>
+        </w:rPr>
+      </w:pPr>
+    </w:p>
     <w:sectPr>
       <w:pgSz w:w="11906" w:h="16838"/>
       <w:pgMar w:top="1417" w:right="1701" w:bottom="1417" w:left="1701" w:header="708" w:footer="708" w:gutter="0"/>
@@ -5747,6 +7549,95 @@
     </w:lvl>
   </w:abstractNum>
   <w:abstractNum w:abstractNumId="6" w15:restartNumberingAfterBreak="0">
+    <w:nsid w:val="397046D2"/>
+    <w:multiLevelType w:val="hybridMultilevel"/>
+    <w:tmpl w:val="1166B4A6"/>
+    <w:lvl w:ilvl="0" w:tplc="94A051F8">
+      <w:start w:val="1"/>
+      <w:numFmt w:val="upperRoman"/>
+      <w:lvlText w:val="%1)"/>
+      <w:lvlJc w:val="left"/>
+      <w:pPr>
+        <w:ind w:left="1080" w:hanging="720"/>
+      </w:pPr>
+      <w:rPr>
+        <w:rFonts w:hint="default"/>
+      </w:rPr>
+    </w:lvl>
+    <w:lvl w:ilvl="1" w:tplc="04160019" w:tentative="1">
+      <w:start w:val="1"/>
+      <w:numFmt w:val="lowerLetter"/>
+      <w:lvlText w:val="%2."/>
+      <w:lvlJc w:val="left"/>
+      <w:pPr>
+        <w:ind w:left="1440" w:hanging="360"/>
+      </w:pPr>
+    </w:lvl>
+    <w:lvl w:ilvl="2" w:tplc="0416001B" w:tentative="1">
+      <w:start w:val="1"/>
+      <w:numFmt w:val="lowerRoman"/>
+      <w:lvlText w:val="%3."/>
+      <w:lvlJc w:val="right"/>
+      <w:pPr>
+        <w:ind w:left="2160" w:hanging="180"/>
+      </w:pPr>
+    </w:lvl>
+    <w:lvl w:ilvl="3" w:tplc="0416000F" w:tentative="1">
+      <w:start w:val="1"/>
+      <w:numFmt w:val="decimal"/>
+      <w:lvlText w:val="%4."/>
+      <w:lvlJc w:val="left"/>
+      <w:pPr>
+        <w:ind w:left="2880" w:hanging="360"/>
+      </w:pPr>
+    </w:lvl>
+    <w:lvl w:ilvl="4" w:tplc="04160019" w:tentative="1">
+      <w:start w:val="1"/>
+      <w:numFmt w:val="lowerLetter"/>
+      <w:lvlText w:val="%5."/>
+      <w:lvlJc w:val="left"/>
+      <w:pPr>
+        <w:ind w:left="3600" w:hanging="360"/>
+      </w:pPr>
+    </w:lvl>
+    <w:lvl w:ilvl="5" w:tplc="0416001B" w:tentative="1">
+      <w:start w:val="1"/>
+      <w:numFmt w:val="lowerRoman"/>
+      <w:lvlText w:val="%6."/>
+      <w:lvlJc w:val="right"/>
+      <w:pPr>
+        <w:ind w:left="4320" w:hanging="180"/>
+      </w:pPr>
+    </w:lvl>
+    <w:lvl w:ilvl="6" w:tplc="0416000F" w:tentative="1">
+      <w:start w:val="1"/>
+      <w:numFmt w:val="decimal"/>
+      <w:lvlText w:val="%7."/>
+      <w:lvlJc w:val="left"/>
+      <w:pPr>
+        <w:ind w:left="5040" w:hanging="360"/>
+      </w:pPr>
+    </w:lvl>
+    <w:lvl w:ilvl="7" w:tplc="04160019" w:tentative="1">
+      <w:start w:val="1"/>
+      <w:numFmt w:val="lowerLetter"/>
+      <w:lvlText w:val="%8."/>
+      <w:lvlJc w:val="left"/>
+      <w:pPr>
+        <w:ind w:left="5760" w:hanging="360"/>
+      </w:pPr>
+    </w:lvl>
+    <w:lvl w:ilvl="8" w:tplc="0416001B" w:tentative="1">
+      <w:start w:val="1"/>
+      <w:numFmt w:val="lowerRoman"/>
+      <w:lvlText w:val="%9."/>
+      <w:lvlJc w:val="right"/>
+      <w:pPr>
+        <w:ind w:left="6480" w:hanging="180"/>
+      </w:pPr>
+    </w:lvl>
+  </w:abstractNum>
+  <w:abstractNum w:abstractNumId="7" w15:restartNumberingAfterBreak="0">
     <w:nsid w:val="46765C3D"/>
     <w:multiLevelType w:val="hybridMultilevel"/>
     <w:tmpl w:val="43882538"/>
@@ -5835,7 +7726,7 @@
       </w:pPr>
     </w:lvl>
   </w:abstractNum>
-  <w:abstractNum w:abstractNumId="7" w15:restartNumberingAfterBreak="0">
+  <w:abstractNum w:abstractNumId="8" w15:restartNumberingAfterBreak="0">
     <w:nsid w:val="49FE49D8"/>
     <w:multiLevelType w:val="multilevel"/>
     <w:tmpl w:val="72ACC97C"/>
@@ -5984,7 +7875,7 @@
       </w:rPr>
     </w:lvl>
   </w:abstractNum>
-  <w:abstractNum w:abstractNumId="8" w15:restartNumberingAfterBreak="0">
+  <w:abstractNum w:abstractNumId="9" w15:restartNumberingAfterBreak="0">
     <w:nsid w:val="53691ECD"/>
     <w:multiLevelType w:val="hybridMultilevel"/>
     <w:tmpl w:val="78C82CC6"/>
@@ -6073,7 +7964,7 @@
       </w:pPr>
     </w:lvl>
   </w:abstractNum>
-  <w:abstractNum w:abstractNumId="9" w15:restartNumberingAfterBreak="0">
+  <w:abstractNum w:abstractNumId="10" w15:restartNumberingAfterBreak="0">
     <w:nsid w:val="6A532D7C"/>
     <w:multiLevelType w:val="hybridMultilevel"/>
     <w:tmpl w:val="A8403D04"/>
@@ -6185,7 +8076,7 @@
       </w:rPr>
     </w:lvl>
   </w:abstractNum>
-  <w:abstractNum w:abstractNumId="10" w15:restartNumberingAfterBreak="0">
+  <w:abstractNum w:abstractNumId="11" w15:restartNumberingAfterBreak="0">
     <w:nsid w:val="7E997C1B"/>
     <w:multiLevelType w:val="hybridMultilevel"/>
     <w:tmpl w:val="A33228CC"/>
@@ -6275,13 +8166,13 @@
     </w:lvl>
   </w:abstractNum>
   <w:num w:numId="1" w16cid:durableId="404686496">
-    <w:abstractNumId w:val="9"/>
+    <w:abstractNumId w:val="10"/>
   </w:num>
   <w:num w:numId="2" w16cid:durableId="602496096">
     <w:abstractNumId w:val="3"/>
   </w:num>
   <w:num w:numId="3" w16cid:durableId="1489975872">
-    <w:abstractNumId w:val="7"/>
+    <w:abstractNumId w:val="8"/>
   </w:num>
   <w:num w:numId="4" w16cid:durableId="2082947230">
     <w:abstractNumId w:val="2"/>
@@ -6290,10 +8181,10 @@
     <w:abstractNumId w:val="5"/>
   </w:num>
   <w:num w:numId="6" w16cid:durableId="673843051">
-    <w:abstractNumId w:val="10"/>
+    <w:abstractNumId w:val="11"/>
   </w:num>
   <w:num w:numId="7" w16cid:durableId="1626614045">
-    <w:abstractNumId w:val="6"/>
+    <w:abstractNumId w:val="7"/>
   </w:num>
   <w:num w:numId="8" w16cid:durableId="1408727619">
     <w:abstractNumId w:val="4"/>
@@ -6302,10 +8193,13 @@
     <w:abstractNumId w:val="0"/>
   </w:num>
   <w:num w:numId="10" w16cid:durableId="1365986851">
-    <w:abstractNumId w:val="8"/>
+    <w:abstractNumId w:val="9"/>
   </w:num>
   <w:num w:numId="11" w16cid:durableId="1130434638">
     <w:abstractNumId w:val="1"/>
+  </w:num>
+  <w:num w:numId="12" w16cid:durableId="1606620859">
+    <w:abstractNumId w:val="6"/>
   </w:num>
 </w:numbering>
 </file>

</xml_diff>